<commit_message>
1) TCNN:change function to reduce chaotic coeff 2) TCNN:add new the N-dimention function to test function 3) add the draft to TCNN discr in PY
</commit_message>
<xml_diff>
--- a/docs/Optimization by TCNN in discrete and continuous domains.docx
+++ b/docs/Optimization by TCNN in discrete and continuous domains.docx
@@ -43,15 +43,7 @@
         </w:numPr>
       </w:pPr>
       <w:r>
-        <w:t xml:space="preserve">Chaotic (bifurcation + </w:t>
-      </w:r>
-      <w:proofErr w:type="spellStart"/>
-      <w:r>
-        <w:t>lapunov</w:t>
-      </w:r>
-      <w:proofErr w:type="spellEnd"/>
-      <w:r>
-        <w:t>)</w:t>
+        <w:t>Chaotic (bifurcation + lapunov)</w:t>
       </w:r>
     </w:p>
     <w:p>
@@ -122,13 +114,8 @@
           <w:numId w:val="1"/>
         </w:numPr>
       </w:pPr>
-      <w:proofErr w:type="spellStart"/>
-      <w:r>
-        <w:t>Simulink</w:t>
-      </w:r>
-      <w:proofErr w:type="spellEnd"/>
-      <w:r>
-        <w:t xml:space="preserve"> schema</w:t>
+      <w:r>
+        <w:t>Simulink schema</w:t>
       </w:r>
     </w:p>
     <w:p>
@@ -161,43 +148,15 @@
         </w:r>
       </w:hyperlink>
     </w:p>
-    <w:p>
-      <w:pPr>
-        <w:rPr>
-          <w:lang w:val="ru-RU"/>
-        </w:rPr>
-      </w:pPr>
-    </w:p>
-    <w:p>
-      <w:pPr>
-        <w:rPr>
-          <w:lang w:val="ru-RU"/>
-        </w:rPr>
-      </w:pPr>
-      <w:r>
-        <w:rPr>
-          <w:lang w:val="ru-RU"/>
-        </w:rPr>
+    <w:p/>
+    <w:p>
+      <w:r>
         <w:t>https://en.wikipedia.org/wiki/Global_optimization</w:t>
       </w:r>
     </w:p>
-    <w:p>
-      <w:pPr>
-        <w:rPr>
-          <w:lang w:val="ru-RU"/>
-        </w:rPr>
-      </w:pPr>
-    </w:p>
-    <w:p>
-      <w:pPr>
-        <w:rPr>
-          <w:lang w:val="ru-RU"/>
-        </w:rPr>
-      </w:pPr>
-      <w:r>
-        <w:rPr>
-          <w:lang w:val="ru-RU"/>
-        </w:rPr>
+    <w:p/>
+    <w:p>
+      <w:r>
         <w:br w:type="page"/>
       </w:r>
     </w:p>
@@ -295,15 +254,7 @@
         </w:numPr>
       </w:pPr>
       <w:r>
-        <w:t>Analog schema (</w:t>
-      </w:r>
-      <w:proofErr w:type="spellStart"/>
-      <w:r>
-        <w:t>Simulink</w:t>
-      </w:r>
-      <w:proofErr w:type="spellEnd"/>
-      <w:r>
-        <w:t>)</w:t>
+        <w:t>Analog schema (Simulink)</w:t>
       </w:r>
     </w:p>
     <w:p>
@@ -380,19 +331,11 @@
         </w:rPr>
         <w:t xml:space="preserve"> </w:t>
       </w:r>
-      <w:proofErr w:type="gramStart"/>
-      <w:r>
-        <w:rPr>
-          <w:lang w:val="ru-RU"/>
-        </w:rPr>
-        <w:t>к</w:t>
-      </w:r>
-      <w:proofErr w:type="gramEnd"/>
-      <w:r>
-        <w:rPr>
-          <w:lang w:val="ru-RU"/>
-        </w:rPr>
-        <w:t xml:space="preserve"> аналоговой, и результаты моделирования аналогового представления.</w:t>
+      <w:r>
+        <w:rPr>
+          <w:lang w:val="ru-RU"/>
+        </w:rPr>
+        <w:t>к аналоговой, и результаты моделирования аналогового представления.</w:t>
       </w:r>
     </w:p>
     <w:p>
@@ -419,7 +362,6 @@
           <w:lang w:val="ru-RU"/>
         </w:rPr>
       </w:pPr>
-      <w:proofErr w:type="gramStart"/>
       <w:r>
         <w:t>TCNN</w:t>
       </w:r>
@@ -445,30 +387,10 @@
         <w:rPr>
           <w:lang w:val="ru-RU"/>
         </w:rPr>
-        <w:t xml:space="preserve">основывается на сети </w:t>
-      </w:r>
-      <w:proofErr w:type="spellStart"/>
-      <w:r>
-        <w:rPr>
-          <w:lang w:val="ru-RU"/>
-        </w:rPr>
-        <w:t>хопфилда</w:t>
-      </w:r>
-      <w:proofErr w:type="spellEnd"/>
-      <w:r>
-        <w:rPr>
-          <w:lang w:val="ru-RU"/>
-        </w:rPr>
-        <w:t xml:space="preserve"> и методе отжига.</w:t>
-      </w:r>
-      <w:proofErr w:type="gramEnd"/>
-    </w:p>
-    <w:p>
-      <w:pPr>
-        <w:rPr>
-          <w:lang w:val="ru-RU"/>
-        </w:rPr>
-      </w:pPr>
+        <w:t>основывается на сети хопфилда и методе отжига.</w:t>
+      </w:r>
+    </w:p>
+    <w:p>
       <w:r>
         <w:t>TCNN</w:t>
       </w:r>
@@ -482,109 +404,833 @@
         <w:rPr>
           <w:lang w:val="ru-RU"/>
         </w:rPr>
-        <w:t>описывается следующей системой уравнений:</w:t>
-      </w:r>
-    </w:p>
-    <w:p>
-      <w:pPr>
-        <w:rPr>
-          <w:lang w:val="ru-RU"/>
-        </w:rPr>
-      </w:pPr>
-      <w:r>
-        <w:rPr>
-          <w:lang w:val="ru-RU"/>
-        </w:rPr>
-        <w:t>…</w:t>
-      </w:r>
-    </w:p>
-    <w:p>
-      <w:pPr>
-        <w:rPr>
-          <w:lang w:val="ru-RU"/>
-        </w:rPr>
-      </w:pPr>
-    </w:p>
-    <w:p>
-      <w:pPr>
-        <w:rPr>
-          <w:lang w:val="ru-RU"/>
-        </w:rPr>
-      </w:pPr>
-      <w:r>
-        <w:rPr>
-          <w:lang w:val="ru-RU"/>
-        </w:rPr>
-        <w:t xml:space="preserve">Отличие от сети </w:t>
-      </w:r>
-      <w:proofErr w:type="spellStart"/>
-      <w:r>
-        <w:rPr>
-          <w:lang w:val="ru-RU"/>
-        </w:rPr>
-        <w:t>хопфилда</w:t>
-      </w:r>
-      <w:proofErr w:type="spellEnd"/>
-      <w:r>
-        <w:rPr>
-          <w:lang w:val="ru-RU"/>
-        </w:rPr>
-        <w:t xml:space="preserve"> заключается в том, что в начальный момент, в сети происходит хаотический поиск, который обуславливается хаотической функцией</w:t>
-      </w:r>
-      <w:proofErr w:type="gramStart"/>
-      <w:r>
-        <w:rPr>
-          <w:lang w:val="ru-RU"/>
-        </w:rPr>
-        <w:t xml:space="preserve"> () </w:t>
-      </w:r>
-      <w:proofErr w:type="gramEnd"/>
-      <w:r>
-        <w:rPr>
-          <w:lang w:val="ru-RU"/>
-        </w:rPr>
-        <w:t xml:space="preserve">налог температуры в методе отжига. Со временем влияние хаоса на систему уменьшается, что приводит к более выраженной динамики сети </w:t>
-      </w:r>
-      <w:proofErr w:type="spellStart"/>
-      <w:r>
-        <w:rPr>
-          <w:lang w:val="ru-RU"/>
-        </w:rPr>
-        <w:t>хопфилда</w:t>
-      </w:r>
-      <w:proofErr w:type="spellEnd"/>
-      <w:r>
-        <w:rPr>
-          <w:lang w:val="ru-RU"/>
-        </w:rPr>
-        <w:t xml:space="preserve">, которая основана на градиентном методе. </w:t>
-      </w:r>
-    </w:p>
-    <w:p>
-      <w:pPr>
-        <w:rPr>
-          <w:lang w:val="ru-RU"/>
-        </w:rPr>
-      </w:pPr>
-      <w:r>
-        <w:rPr>
-          <w:lang w:val="ru-RU"/>
-        </w:rPr>
-        <w:t xml:space="preserve">Т.к. в итоге сеть сойдётся к сети </w:t>
-      </w:r>
-      <w:proofErr w:type="spellStart"/>
-      <w:r>
-        <w:rPr>
-          <w:lang w:val="ru-RU"/>
-        </w:rPr>
-        <w:t>хопфилда</w:t>
-      </w:r>
-      <w:proofErr w:type="spellEnd"/>
-      <w:r>
-        <w:rPr>
-          <w:lang w:val="ru-RU"/>
-        </w:rPr>
-        <w:t xml:space="preserve">, то она гарантированно найдёт локальный минимум, но при введении начальной хаотической динамики сеть будет пытаться выйти из локального минимума. </w:t>
+        <w:t>описывается следующей системой уравнений</w:t>
+      </w:r>
+    </w:p>
+    <w:p>
+      <w:pPr>
+        <w:jc w:val="right"/>
+        <w:rPr>
+          <w:i/>
+        </w:rPr>
+      </w:pPr>
+      <m:oMathPara>
+        <m:oMathParaPr>
+          <m:jc m:val="right"/>
+        </m:oMathParaPr>
+        <m:oMath>
+          <m:sSub>
+            <m:sSubPr>
+              <m:ctrlPr>
+                <w:rPr>
+                  <w:rFonts w:ascii="Cambria Math" w:hAnsi="Cambria Math"/>
+                  <w:i/>
+                </w:rPr>
+              </m:ctrlPr>
+            </m:sSubPr>
+            <m:e>
+              <m:r>
+                <w:rPr>
+                  <w:rFonts w:ascii="Cambria Math" w:hAnsi="Cambria Math"/>
+                </w:rPr>
+                <m:t>x</m:t>
+              </m:r>
+            </m:e>
+            <m:sub>
+              <m:r>
+                <w:rPr>
+                  <w:rFonts w:ascii="Cambria Math" w:hAnsi="Cambria Math"/>
+                </w:rPr>
+                <m:t>i</m:t>
+              </m:r>
+            </m:sub>
+          </m:sSub>
+          <m:d>
+            <m:dPr>
+              <m:ctrlPr>
+                <w:rPr>
+                  <w:rFonts w:ascii="Cambria Math" w:hAnsi="Cambria Math"/>
+                  <w:i/>
+                </w:rPr>
+              </m:ctrlPr>
+            </m:dPr>
+            <m:e>
+              <m:r>
+                <w:rPr>
+                  <w:rFonts w:ascii="Cambria Math" w:hAnsi="Cambria Math"/>
+                </w:rPr>
+                <m:t>t</m:t>
+              </m:r>
+            </m:e>
+          </m:d>
+          <m:r>
+            <w:rPr>
+              <w:rFonts w:ascii="Cambria Math" w:hAnsi="Cambria Math"/>
+            </w:rPr>
+            <m:t>=</m:t>
+          </m:r>
+          <m:f>
+            <m:fPr>
+              <m:ctrlPr>
+                <w:rPr>
+                  <w:rFonts w:ascii="Cambria Math" w:hAnsi="Cambria Math"/>
+                  <w:i/>
+                </w:rPr>
+              </m:ctrlPr>
+            </m:fPr>
+            <m:num>
+              <m:r>
+                <w:rPr>
+                  <w:rFonts w:ascii="Cambria Math" w:hAnsi="Cambria Math"/>
+                </w:rPr>
+                <m:t>1</m:t>
+              </m:r>
+            </m:num>
+            <m:den>
+              <m:r>
+                <w:rPr>
+                  <w:rFonts w:ascii="Cambria Math" w:hAnsi="Cambria Math"/>
+                </w:rPr>
+                <m:t>1+</m:t>
+              </m:r>
+              <m:sSup>
+                <m:sSupPr>
+                  <m:ctrlPr>
+                    <w:rPr>
+                      <w:rFonts w:ascii="Cambria Math" w:hAnsi="Cambria Math"/>
+                      <w:i/>
+                    </w:rPr>
+                  </m:ctrlPr>
+                </m:sSupPr>
+                <m:e>
+                  <m:r>
+                    <w:rPr>
+                      <w:rFonts w:ascii="Cambria Math" w:hAnsi="Cambria Math"/>
+                    </w:rPr>
+                    <m:t>e</m:t>
+                  </m:r>
+                </m:e>
+                <m:sup>
+                  <m:r>
+                    <w:rPr>
+                      <w:rFonts w:ascii="Cambria Math" w:hAnsi="Cambria Math"/>
+                    </w:rPr>
+                    <m:t>-</m:t>
+                  </m:r>
+                  <m:sSub>
+                    <m:sSubPr>
+                      <m:ctrlPr>
+                        <w:rPr>
+                          <w:rFonts w:ascii="Cambria Math" w:hAnsi="Cambria Math"/>
+                          <w:i/>
+                        </w:rPr>
+                      </m:ctrlPr>
+                    </m:sSubPr>
+                    <m:e>
+                      <m:r>
+                        <w:rPr>
+                          <w:rFonts w:ascii="Cambria Math" w:hAnsi="Cambria Math"/>
+                        </w:rPr>
+                        <m:t>y</m:t>
+                      </m:r>
+                    </m:e>
+                    <m:sub>
+                      <m:r>
+                        <w:rPr>
+                          <w:rFonts w:ascii="Cambria Math" w:hAnsi="Cambria Math"/>
+                        </w:rPr>
+                        <m:t>i</m:t>
+                      </m:r>
+                    </m:sub>
+                  </m:sSub>
+                  <m:r>
+                    <w:rPr>
+                      <w:rFonts w:ascii="Cambria Math" w:hAnsi="Cambria Math"/>
+                    </w:rPr>
+                    <m:t>(t)/ε</m:t>
+                  </m:r>
+                </m:sup>
+              </m:sSup>
+            </m:den>
+          </m:f>
+        </m:oMath>
+      </m:oMathPara>
+    </w:p>
+    <w:p>
+      <w:pPr>
+        <w:jc w:val="right"/>
+        <w:rPr>
+          <w:i/>
+        </w:rPr>
+      </w:pPr>
+      <m:oMathPara>
+        <m:oMathParaPr>
+          <m:jc m:val="right"/>
+        </m:oMathParaPr>
+        <m:oMath>
+          <m:sSub>
+            <m:sSubPr>
+              <m:ctrlPr>
+                <w:rPr>
+                  <w:rFonts w:ascii="Cambria Math" w:hAnsi="Cambria Math"/>
+                  <w:i/>
+                </w:rPr>
+              </m:ctrlPr>
+            </m:sSubPr>
+            <m:e>
+              <m:r>
+                <w:rPr>
+                  <w:rFonts w:ascii="Cambria Math" w:hAnsi="Cambria Math"/>
+                </w:rPr>
+                <m:t>y</m:t>
+              </m:r>
+            </m:e>
+            <m:sub>
+              <m:r>
+                <w:rPr>
+                  <w:rFonts w:ascii="Cambria Math" w:hAnsi="Cambria Math"/>
+                </w:rPr>
+                <m:t>i</m:t>
+              </m:r>
+            </m:sub>
+          </m:sSub>
+          <m:d>
+            <m:dPr>
+              <m:ctrlPr>
+                <w:rPr>
+                  <w:rFonts w:ascii="Cambria Math" w:hAnsi="Cambria Math"/>
+                  <w:i/>
+                </w:rPr>
+              </m:ctrlPr>
+            </m:dPr>
+            <m:e>
+              <m:r>
+                <w:rPr>
+                  <w:rFonts w:ascii="Cambria Math" w:hAnsi="Cambria Math"/>
+                </w:rPr>
+                <m:t>t+1</m:t>
+              </m:r>
+            </m:e>
+          </m:d>
+          <m:r>
+            <w:rPr>
+              <w:rFonts w:ascii="Cambria Math" w:hAnsi="Cambria Math"/>
+            </w:rPr>
+            <m:t>=k</m:t>
+          </m:r>
+          <m:sSub>
+            <m:sSubPr>
+              <m:ctrlPr>
+                <w:rPr>
+                  <w:rFonts w:ascii="Cambria Math" w:hAnsi="Cambria Math"/>
+                  <w:i/>
+                </w:rPr>
+              </m:ctrlPr>
+            </m:sSubPr>
+            <m:e>
+              <m:r>
+                <w:rPr>
+                  <w:rFonts w:ascii="Cambria Math" w:hAnsi="Cambria Math"/>
+                </w:rPr>
+                <m:t>y</m:t>
+              </m:r>
+            </m:e>
+            <m:sub>
+              <m:r>
+                <w:rPr>
+                  <w:rFonts w:ascii="Cambria Math" w:hAnsi="Cambria Math"/>
+                </w:rPr>
+                <m:t>i</m:t>
+              </m:r>
+            </m:sub>
+          </m:sSub>
+          <m:d>
+            <m:dPr>
+              <m:ctrlPr>
+                <w:rPr>
+                  <w:rFonts w:ascii="Cambria Math" w:hAnsi="Cambria Math"/>
+                  <w:i/>
+                </w:rPr>
+              </m:ctrlPr>
+            </m:dPr>
+            <m:e>
+              <m:r>
+                <w:rPr>
+                  <w:rFonts w:ascii="Cambria Math" w:hAnsi="Cambria Math"/>
+                </w:rPr>
+                <m:t>t</m:t>
+              </m:r>
+            </m:e>
+          </m:d>
+          <m:r>
+            <w:rPr>
+              <w:rFonts w:ascii="Cambria Math" w:hAnsi="Cambria Math"/>
+            </w:rPr>
+            <m:t>+α</m:t>
+          </m:r>
+          <m:d>
+            <m:dPr>
+              <m:ctrlPr>
+                <w:rPr>
+                  <w:rFonts w:ascii="Cambria Math" w:hAnsi="Cambria Math"/>
+                  <w:i/>
+                </w:rPr>
+              </m:ctrlPr>
+            </m:dPr>
+            <m:e>
+              <m:nary>
+                <m:naryPr>
+                  <m:chr m:val="∑"/>
+                  <m:limLoc m:val="undOvr"/>
+                  <m:ctrlPr>
+                    <w:rPr>
+                      <w:rFonts w:ascii="Cambria Math" w:hAnsi="Cambria Math"/>
+                      <w:i/>
+                    </w:rPr>
+                  </m:ctrlPr>
+                </m:naryPr>
+                <m:sub>
+                  <m:r>
+                    <w:rPr>
+                      <w:rFonts w:ascii="Cambria Math" w:hAnsi="Cambria Math"/>
+                    </w:rPr>
+                    <m:t>j=1</m:t>
+                  </m:r>
+                </m:sub>
+                <m:sup>
+                  <m:r>
+                    <w:rPr>
+                      <w:rFonts w:ascii="Cambria Math" w:hAnsi="Cambria Math"/>
+                    </w:rPr>
+                    <m:t>n</m:t>
+                  </m:r>
+                </m:sup>
+                <m:e>
+                  <m:sSub>
+                    <m:sSubPr>
+                      <m:ctrlPr>
+                        <w:rPr>
+                          <w:rFonts w:ascii="Cambria Math" w:hAnsi="Cambria Math"/>
+                          <w:i/>
+                        </w:rPr>
+                      </m:ctrlPr>
+                    </m:sSubPr>
+                    <m:e>
+                      <m:r>
+                        <w:rPr>
+                          <w:rFonts w:ascii="Cambria Math" w:hAnsi="Cambria Math"/>
+                        </w:rPr>
+                        <m:t>w</m:t>
+                      </m:r>
+                    </m:e>
+                    <m:sub>
+                      <m:r>
+                        <w:rPr>
+                          <w:rFonts w:ascii="Cambria Math" w:hAnsi="Cambria Math"/>
+                        </w:rPr>
+                        <m:t>ij</m:t>
+                      </m:r>
+                    </m:sub>
+                  </m:sSub>
+                  <m:sSub>
+                    <m:sSubPr>
+                      <m:ctrlPr>
+                        <w:rPr>
+                          <w:rFonts w:ascii="Cambria Math" w:hAnsi="Cambria Math"/>
+                          <w:i/>
+                        </w:rPr>
+                      </m:ctrlPr>
+                    </m:sSubPr>
+                    <m:e>
+                      <m:r>
+                        <w:rPr>
+                          <w:rFonts w:ascii="Cambria Math" w:hAnsi="Cambria Math"/>
+                        </w:rPr>
+                        <m:t>x</m:t>
+                      </m:r>
+                    </m:e>
+                    <m:sub>
+                      <m:r>
+                        <w:rPr>
+                          <w:rFonts w:ascii="Cambria Math" w:hAnsi="Cambria Math"/>
+                        </w:rPr>
+                        <m:t>j</m:t>
+                      </m:r>
+                    </m:sub>
+                  </m:sSub>
+                  <m:d>
+                    <m:dPr>
+                      <m:ctrlPr>
+                        <w:rPr>
+                          <w:rFonts w:ascii="Cambria Math" w:hAnsi="Cambria Math"/>
+                          <w:i/>
+                        </w:rPr>
+                      </m:ctrlPr>
+                    </m:dPr>
+                    <m:e>
+                      <m:r>
+                        <w:rPr>
+                          <w:rFonts w:ascii="Cambria Math" w:hAnsi="Cambria Math"/>
+                        </w:rPr>
+                        <m:t>t</m:t>
+                      </m:r>
+                    </m:e>
+                  </m:d>
+                  <m:r>
+                    <w:rPr>
+                      <w:rFonts w:ascii="Cambria Math" w:hAnsi="Cambria Math"/>
+                    </w:rPr>
+                    <m:t>+</m:t>
+                  </m:r>
+                  <m:sSub>
+                    <m:sSubPr>
+                      <m:ctrlPr>
+                        <w:rPr>
+                          <w:rFonts w:ascii="Cambria Math" w:hAnsi="Cambria Math"/>
+                          <w:i/>
+                        </w:rPr>
+                      </m:ctrlPr>
+                    </m:sSubPr>
+                    <m:e>
+                      <m:r>
+                        <w:rPr>
+                          <w:rFonts w:ascii="Cambria Math" w:hAnsi="Cambria Math"/>
+                        </w:rPr>
+                        <m:t>I</m:t>
+                      </m:r>
+                    </m:e>
+                    <m:sub>
+                      <m:r>
+                        <w:rPr>
+                          <w:rFonts w:ascii="Cambria Math" w:hAnsi="Cambria Math"/>
+                        </w:rPr>
+                        <m:t>i</m:t>
+                      </m:r>
+                    </m:sub>
+                  </m:sSub>
+                </m:e>
+              </m:nary>
+            </m:e>
+          </m:d>
+          <m:r>
+            <w:rPr>
+              <w:rFonts w:ascii="Cambria Math" w:hAnsi="Cambria Math"/>
+            </w:rPr>
+            <m:t>-</m:t>
+          </m:r>
+          <m:sSub>
+            <m:sSubPr>
+              <m:ctrlPr>
+                <w:rPr>
+                  <w:rFonts w:ascii="Cambria Math" w:hAnsi="Cambria Math"/>
+                  <w:i/>
+                </w:rPr>
+              </m:ctrlPr>
+            </m:sSubPr>
+            <m:e>
+              <m:r>
+                <w:rPr>
+                  <w:rFonts w:ascii="Cambria Math" w:hAnsi="Cambria Math"/>
+                </w:rPr>
+                <m:t>z</m:t>
+              </m:r>
+            </m:e>
+            <m:sub>
+              <m:r>
+                <w:rPr>
+                  <w:rFonts w:ascii="Cambria Math" w:hAnsi="Cambria Math"/>
+                </w:rPr>
+                <m:t>i</m:t>
+              </m:r>
+            </m:sub>
+          </m:sSub>
+          <m:sSub>
+            <m:sSubPr>
+              <m:ctrlPr>
+                <w:rPr>
+                  <w:rFonts w:ascii="Cambria Math" w:hAnsi="Cambria Math"/>
+                  <w:i/>
+                </w:rPr>
+              </m:ctrlPr>
+            </m:sSubPr>
+            <m:e>
+              <m:r>
+                <w:rPr>
+                  <w:rFonts w:ascii="Cambria Math" w:hAnsi="Cambria Math"/>
+                </w:rPr>
+                <m:t>(x</m:t>
+              </m:r>
+            </m:e>
+            <m:sub>
+              <m:r>
+                <w:rPr>
+                  <w:rFonts w:ascii="Cambria Math" w:hAnsi="Cambria Math"/>
+                </w:rPr>
+                <m:t>i</m:t>
+              </m:r>
+            </m:sub>
+          </m:sSub>
+          <m:d>
+            <m:dPr>
+              <m:ctrlPr>
+                <w:rPr>
+                  <w:rFonts w:ascii="Cambria Math" w:hAnsi="Cambria Math"/>
+                  <w:i/>
+                </w:rPr>
+              </m:ctrlPr>
+            </m:dPr>
+            <m:e>
+              <m:r>
+                <w:rPr>
+                  <w:rFonts w:ascii="Cambria Math" w:hAnsi="Cambria Math"/>
+                </w:rPr>
+                <m:t>t</m:t>
+              </m:r>
+            </m:e>
+          </m:d>
+          <m:r>
+            <w:rPr>
+              <w:rFonts w:ascii="Cambria Math" w:hAnsi="Cambria Math"/>
+            </w:rPr>
+            <m:t>-</m:t>
+          </m:r>
+          <m:sSub>
+            <m:sSubPr>
+              <m:ctrlPr>
+                <w:rPr>
+                  <w:rFonts w:ascii="Cambria Math" w:hAnsi="Cambria Math"/>
+                  <w:i/>
+                </w:rPr>
+              </m:ctrlPr>
+            </m:sSubPr>
+            <m:e>
+              <m:r>
+                <w:rPr>
+                  <w:rFonts w:ascii="Cambria Math" w:hAnsi="Cambria Math"/>
+                </w:rPr>
+                <m:t>I</m:t>
+              </m:r>
+            </m:e>
+            <m:sub>
+              <m:r>
+                <w:rPr>
+                  <w:rFonts w:ascii="Cambria Math" w:hAnsi="Cambria Math"/>
+                </w:rPr>
+                <m:t>0</m:t>
+              </m:r>
+            </m:sub>
+          </m:sSub>
+          <m:r>
+            <w:rPr>
+              <w:rFonts w:ascii="Cambria Math" w:hAnsi="Cambria Math"/>
+            </w:rPr>
+            <m:t>)</m:t>
+          </m:r>
+        </m:oMath>
+      </m:oMathPara>
+    </w:p>
+    <w:p>
+      <w:pPr>
+        <w:jc w:val="right"/>
+        <w:rPr>
+          <w:i/>
+        </w:rPr>
+      </w:pPr>
+      <m:oMathPara>
+        <m:oMathParaPr>
+          <m:jc m:val="right"/>
+        </m:oMathParaPr>
+        <m:oMath>
+          <m:sSub>
+            <m:sSubPr>
+              <m:ctrlPr>
+                <w:rPr>
+                  <w:rFonts w:ascii="Cambria Math" w:hAnsi="Cambria Math"/>
+                  <w:i/>
+                </w:rPr>
+              </m:ctrlPr>
+            </m:sSubPr>
+            <m:e>
+              <m:r>
+                <w:rPr>
+                  <w:rFonts w:ascii="Cambria Math" w:hAnsi="Cambria Math"/>
+                </w:rPr>
+                <m:t>z</m:t>
+              </m:r>
+            </m:e>
+            <m:sub>
+              <m:r>
+                <w:rPr>
+                  <w:rFonts w:ascii="Cambria Math" w:hAnsi="Cambria Math"/>
+                </w:rPr>
+                <m:t>i</m:t>
+              </m:r>
+            </m:sub>
+          </m:sSub>
+          <m:d>
+            <m:dPr>
+              <m:ctrlPr>
+                <w:rPr>
+                  <w:rFonts w:ascii="Cambria Math" w:hAnsi="Cambria Math"/>
+                  <w:i/>
+                </w:rPr>
+              </m:ctrlPr>
+            </m:dPr>
+            <m:e>
+              <m:r>
+                <w:rPr>
+                  <w:rFonts w:ascii="Cambria Math" w:hAnsi="Cambria Math"/>
+                </w:rPr>
+                <m:t>t+1</m:t>
+              </m:r>
+            </m:e>
+          </m:d>
+          <m:r>
+            <w:rPr>
+              <w:rFonts w:ascii="Cambria Math" w:hAnsi="Cambria Math"/>
+            </w:rPr>
+            <m:t>=(1-β)</m:t>
+          </m:r>
+          <m:sSub>
+            <m:sSubPr>
+              <m:ctrlPr>
+                <w:rPr>
+                  <w:rFonts w:ascii="Cambria Math" w:hAnsi="Cambria Math"/>
+                  <w:i/>
+                </w:rPr>
+              </m:ctrlPr>
+            </m:sSubPr>
+            <m:e>
+              <m:r>
+                <w:rPr>
+                  <w:rFonts w:ascii="Cambria Math" w:hAnsi="Cambria Math"/>
+                </w:rPr>
+                <m:t>z</m:t>
+              </m:r>
+            </m:e>
+            <m:sub>
+              <m:r>
+                <w:rPr>
+                  <w:rFonts w:ascii="Cambria Math" w:hAnsi="Cambria Math"/>
+                </w:rPr>
+                <m:t>i</m:t>
+              </m:r>
+            </m:sub>
+          </m:sSub>
+          <m:r>
+            <w:rPr>
+              <w:rFonts w:ascii="Cambria Math" w:hAnsi="Cambria Math"/>
+            </w:rPr>
+            <m:t>(t</m:t>
+          </m:r>
+          <m:r>
+            <w:rPr>
+              <w:rFonts w:ascii="Cambria Math" w:hAnsi="Cambria Math"/>
+            </w:rPr>
+            <m:t>)</m:t>
+          </m:r>
+        </m:oMath>
+      </m:oMathPara>
+    </w:p>
+    <w:p>
+      <w:pPr>
+        <w:jc w:val="right"/>
+        <w:rPr>
+          <w:i/>
+        </w:rPr>
+      </w:pPr>
+      <m:oMathPara>
+        <m:oMathParaPr>
+          <m:jc m:val="right"/>
+        </m:oMathParaPr>
+        <m:oMath>
+          <m:r>
+            <w:rPr>
+              <w:rFonts w:ascii="Cambria Math" w:hAnsi="Cambria Math"/>
+            </w:rPr>
+            <m:t>(i=1,..,n</m:t>
+          </m:r>
+          <m:r>
+            <w:rPr>
+              <w:rFonts w:ascii="Cambria Math" w:hAnsi="Cambria Math"/>
+            </w:rPr>
+            <m:t>)</m:t>
+          </m:r>
+        </m:oMath>
+      </m:oMathPara>
+    </w:p>
+    <w:p>
+      <w:pPr>
+        <w:pStyle w:val="NoSpacing"/>
+        <w:rPr>
+          <w:lang w:val="ru-RU"/>
+        </w:rPr>
+      </w:pPr>
+      <w:r>
+        <w:rPr>
+          <w:lang w:val="ru-RU"/>
+        </w:rPr>
+        <w:t xml:space="preserve">где </w:t>
+      </w:r>
+    </w:p>
+    <w:p>
+      <w:pPr>
+        <w:pStyle w:val="NoSpacing"/>
+        <w:ind w:firstLine="720"/>
+        <w:rPr>
+          <w:lang w:val="ru-RU"/>
+        </w:rPr>
+      </w:pPr>
+      <w:r>
+        <w:t>x</w:t>
+      </w:r>
+      <w:r>
+        <w:rPr>
+          <w:vertAlign w:val="subscript"/>
+        </w:rPr>
+        <w:t>i</w:t>
+      </w:r>
+      <w:r>
+        <w:rPr>
+          <w:lang w:val="ru-RU"/>
+        </w:rPr>
+        <w:t xml:space="preserve"> – выход нейрона</w:t>
+      </w:r>
+    </w:p>
+    <w:p>
+      <w:pPr>
+        <w:pStyle w:val="NoSpacing"/>
+        <w:ind w:firstLine="720"/>
+        <w:rPr>
+          <w:lang w:val="ru-RU"/>
+        </w:rPr>
+      </w:pPr>
+      <w:r>
+        <w:t>y</w:t>
+      </w:r>
+      <w:r>
+        <w:rPr>
+          <w:vertAlign w:val="subscript"/>
+        </w:rPr>
+        <w:t>i</w:t>
+      </w:r>
+      <w:r>
+        <w:rPr>
+          <w:lang w:val="ru-RU"/>
+        </w:rPr>
+        <w:t xml:space="preserve"> – внутреннее состояние нейрона</w:t>
+      </w:r>
+    </w:p>
+    <w:p>
+      <w:pPr>
+        <w:pStyle w:val="NoSpacing"/>
+        <w:ind w:firstLine="720"/>
+        <w:rPr>
+          <w:lang w:val="ru-RU"/>
+        </w:rPr>
+      </w:pPr>
+      <w:r>
+        <w:t>w</w:t>
+      </w:r>
+      <w:r>
+        <w:rPr>
+          <w:vertAlign w:val="subscript"/>
+        </w:rPr>
+        <w:t>ij</w:t>
+      </w:r>
+      <w:r>
+        <w:rPr>
+          <w:vertAlign w:val="subscript"/>
+          <w:lang w:val="ru-RU"/>
+        </w:rPr>
+        <w:t xml:space="preserve"> </w:t>
+      </w:r>
+      <w:r>
+        <w:rPr>
+          <w:lang w:val="ru-RU"/>
+        </w:rPr>
+        <w:t>– весовой коэффициент между нейронами</w:t>
+      </w:r>
+    </w:p>
+    <w:p>
+      <w:pPr>
+        <w:pStyle w:val="NoSpacing"/>
+        <w:ind w:firstLine="720"/>
+        <w:rPr>
+          <w:lang w:val="ru-RU"/>
+        </w:rPr>
+      </w:pPr>
+      <w:r>
+        <w:t>I</w:t>
+      </w:r>
+      <w:r>
+        <w:rPr>
+          <w:vertAlign w:val="subscript"/>
+        </w:rPr>
+        <w:t>i</w:t>
+      </w:r>
+      <w:r>
+        <w:rPr>
+          <w:lang w:val="ru-RU"/>
+        </w:rPr>
+        <w:t xml:space="preserve"> – смещение нейрона</w:t>
+      </w:r>
+    </w:p>
+    <w:p>
+      <w:pPr>
+        <w:pStyle w:val="NoSpacing"/>
+        <w:ind w:firstLine="720"/>
+        <w:rPr>
+          <w:lang w:val="ru-RU"/>
+        </w:rPr>
+      </w:pPr>
+      <w:r>
+        <w:t>z</w:t>
+      </w:r>
+      <w:r>
+        <w:rPr>
+          <w:vertAlign w:val="subscript"/>
+        </w:rPr>
+        <w:t>i</w:t>
+      </w:r>
+      <w:r>
+        <w:rPr>
+          <w:lang w:val="ru-RU"/>
+        </w:rPr>
+        <w:t xml:space="preserve"> – коэффициент обратной связи</w:t>
+      </w:r>
+    </w:p>
+    <w:p>
+      <w:pPr>
+        <w:rPr>
+          <w:lang w:val="ru-RU"/>
+        </w:rPr>
+      </w:pPr>
+    </w:p>
+    <w:p>
+      <w:pPr>
+        <w:rPr>
+          <w:lang w:val="ru-RU"/>
+        </w:rPr>
+      </w:pPr>
+      <w:r>
+        <w:rPr>
+          <w:lang w:val="ru-RU"/>
+        </w:rPr>
+        <w:t xml:space="preserve">Отличие от сети хопфилда заключается в том, что в начальный момент, в сети происходит хаотический поиск, который обуславливается хаотической функцией () налог температуры в методе отжига. Со временем влияние хаоса на систему уменьшается, что приводит к более выраженной динамики сети хопфилда, которая основана на градиентном методе. </w:t>
+      </w:r>
+    </w:p>
+    <w:p>
+      <w:pPr>
+        <w:rPr>
+          <w:lang w:val="ru-RU"/>
+        </w:rPr>
+      </w:pPr>
+      <w:r>
+        <w:rPr>
+          <w:lang w:val="ru-RU"/>
+        </w:rPr>
+        <w:t xml:space="preserve">Т.к. в итоге сеть сойдётся к сети хопфилда, то она гарантированно найдёт локальный минимум, но при введении начальной хаотической динамики сеть будет пытаться выйти из локального минимума. </w:t>
       </w:r>
     </w:p>
     <w:p>
@@ -637,62 +1283,14 @@
         <w:rPr>
           <w:lang w:val="ru-RU"/>
         </w:rPr>
-        <w:t>Пример поиска глобального минимума для функции:</w:t>
-      </w:r>
-    </w:p>
-    <w:p>
-      <w:pPr>
-        <w:rPr>
-          <w:lang w:val="ru-RU"/>
-        </w:rPr>
-      </w:pPr>
-    </w:p>
-    <w:p>
-      <w:pPr>
-        <w:rPr>
-          <w:lang w:val="ru-RU"/>
-        </w:rPr>
-      </w:pPr>
-    </w:p>
-    <w:p>
-      <w:pPr>
-        <w:rPr>
-          <w:lang w:val="ru-RU"/>
-        </w:rPr>
-      </w:pPr>
-      <w:r>
-        <w:rPr>
-          <w:lang w:val="ru-RU"/>
-        </w:rPr>
-        <w:t>Сравнение с различными алгоритмами поиска глобального минимума:</w:t>
-      </w:r>
-    </w:p>
-    <w:p>
-      <w:r>
-        <w:t xml:space="preserve">- </w:t>
-      </w:r>
-      <w:r>
-        <w:t>GA</w:t>
-      </w:r>
-    </w:p>
-    <w:p>
-      <w:r>
-        <w:t>- Ant Colony</w:t>
-      </w:r>
-    </w:p>
-    <w:p>
-      <w:r>
-        <w:t>- Simulating Annealing</w:t>
-      </w:r>
-    </w:p>
-    <w:p>
-      <w:pPr>
-        <w:rPr>
-          <w:lang w:val="ru-RU"/>
-        </w:rPr>
-      </w:pPr>
-      <w:r>
-        <w:t>- Monte Carlo</w:t>
+        <w:lastRenderedPageBreak/>
+        <w:t>Тестовый пример поиска глобального минимума</w:t>
+      </w:r>
+      <w:r>
+        <w:rPr>
+          <w:lang w:val="ru-RU"/>
+        </w:rPr>
+        <w:t>:</w:t>
       </w:r>
     </w:p>
     <w:p>
@@ -741,21 +1339,7 @@
         <w:rPr>
           <w:lang w:val="ru-RU"/>
         </w:rPr>
-        <w:t xml:space="preserve">есть описание сети в аналоговом виде, но представленная ими хаотическая функция не будет </w:t>
-      </w:r>
-      <w:proofErr w:type="gramStart"/>
-      <w:r>
-        <w:rPr>
-          <w:lang w:val="ru-RU"/>
-        </w:rPr>
-        <w:t>хаотической</w:t>
-      </w:r>
-      <w:proofErr w:type="gramEnd"/>
-      <w:r>
-        <w:rPr>
-          <w:lang w:val="ru-RU"/>
-        </w:rPr>
-        <w:t xml:space="preserve"> если перейти в аналоговый спектр.  Поэтому для реализации </w:t>
+        <w:t xml:space="preserve">есть описание сети в аналоговом виде, но представленная ими хаотическая функция не будет хаотической если перейти в аналоговый спектр.  Поэтому для реализации </w:t>
       </w:r>
       <w:r>
         <w:rPr>
@@ -842,6 +1426,115 @@
         <w:t>:</w:t>
       </w:r>
     </w:p>
+    <w:p>
+      <w:pPr>
+        <w:rPr>
+          <w:lang w:val="ru-RU"/>
+        </w:rPr>
+      </w:pPr>
+    </w:p>
+    <w:p>
+      <w:pPr>
+        <w:rPr>
+          <w:lang w:val="ru-RU"/>
+        </w:rPr>
+      </w:pPr>
+      <w:r>
+        <w:rPr>
+          <w:lang w:val="ru-RU"/>
+        </w:rPr>
+        <w:t>Моделирование:</w:t>
+      </w:r>
+    </w:p>
+    <w:p>
+      <w:pPr>
+        <w:rPr>
+          <w:lang w:val="ru-RU"/>
+        </w:rPr>
+      </w:pPr>
+      <w:r>
+        <w:rPr>
+          <w:lang w:val="ru-RU"/>
+        </w:rPr>
+        <w:t>Динамика одного нейрона:</w:t>
+      </w:r>
+    </w:p>
+    <w:p>
+      <w:pPr>
+        <w:rPr>
+          <w:lang w:val="ru-RU"/>
+        </w:rPr>
+      </w:pPr>
+      <w:r>
+        <w:rPr>
+          <w:lang w:val="ru-RU"/>
+        </w:rPr>
+        <w:t>???</w:t>
+      </w:r>
+    </w:p>
+    <w:p>
+      <w:pPr>
+        <w:rPr>
+          <w:lang w:val="ru-RU"/>
+        </w:rPr>
+      </w:pPr>
+      <w:r>
+        <w:rPr>
+          <w:lang w:val="ru-RU"/>
+        </w:rPr>
+        <w:t>Тестовый пример поиска глобального минимума:</w:t>
+      </w:r>
+    </w:p>
+    <w:p>
+      <w:pPr>
+        <w:rPr>
+          <w:lang w:val="ru-RU"/>
+        </w:rPr>
+      </w:pPr>
+    </w:p>
+    <w:p>
+      <w:pPr>
+        <w:rPr>
+          <w:lang w:val="ru-RU"/>
+        </w:rPr>
+      </w:pPr>
+    </w:p>
+    <w:p>
+      <w:pPr>
+        <w:rPr>
+          <w:lang w:val="ru-RU"/>
+        </w:rPr>
+      </w:pPr>
+      <w:r>
+        <w:rPr>
+          <w:lang w:val="ru-RU"/>
+        </w:rPr>
+        <w:t>Сравнение с различными алгоритмами поиска глобального минимума:</w:t>
+      </w:r>
+    </w:p>
+    <w:p>
+      <w:r>
+        <w:t xml:space="preserve">- </w:t>
+      </w:r>
+      <w:r>
+        <w:t>GA</w:t>
+      </w:r>
+    </w:p>
+    <w:p>
+      <w:r>
+        <w:t>- Ant Colony</w:t>
+      </w:r>
+    </w:p>
+    <w:p>
+      <w:r>
+        <w:t>- Simulating Annealing</w:t>
+      </w:r>
+    </w:p>
+    <w:p>
+      <w:r>
+        <w:t>- Monte Carlo</w:t>
+      </w:r>
+    </w:p>
     <w:p/>
     <w:p>
       <w:pPr>
@@ -849,51 +1542,6 @@
           <w:lang w:val="ru-RU"/>
         </w:rPr>
       </w:pPr>
-      <w:r>
-        <w:rPr>
-          <w:lang w:val="ru-RU"/>
-        </w:rPr>
-        <w:t>Моделирование:</w:t>
-      </w:r>
-    </w:p>
-    <w:p>
-      <w:pPr>
-        <w:rPr>
-          <w:lang w:val="ru-RU"/>
-        </w:rPr>
-      </w:pPr>
-      <w:r>
-        <w:rPr>
-          <w:lang w:val="ru-RU"/>
-        </w:rPr>
-        <w:t>Динамика одного нейрона:</w:t>
-      </w:r>
-    </w:p>
-    <w:p>
-      <w:pPr>
-        <w:rPr>
-          <w:lang w:val="ru-RU"/>
-        </w:rPr>
-      </w:pPr>
-      <w:r>
-        <w:rPr>
-          <w:lang w:val="ru-RU"/>
-        </w:rPr>
-        <w:t>???</w:t>
-      </w:r>
-    </w:p>
-    <w:p>
-      <w:pPr>
-        <w:rPr>
-          <w:lang w:val="ru-RU"/>
-        </w:rPr>
-      </w:pPr>
-      <w:r>
-        <w:rPr>
-          <w:lang w:val="ru-RU"/>
-        </w:rPr>
-        <w:t>Поиск глобального оптимума для заданной функции:</w:t>
-      </w:r>
     </w:p>
     <w:p>
       <w:pPr>
@@ -913,6 +1561,12 @@
           <w:lang w:val="ru-RU"/>
         </w:rPr>
         <w:t>Пример использования аналоговой модели:</w:t>
+      </w:r>
+      <w:r>
+        <w:rPr>
+          <w:lang w:val="ru-RU"/>
+        </w:rPr>
+        <w:t xml:space="preserve"> ???</w:t>
       </w:r>
     </w:p>
     <w:p>
@@ -963,6 +1617,1887 @@
         </w:rPr>
         <w:t xml:space="preserve">отличается как метод, который может быть реализован в аналоговом представлении. </w:t>
       </w:r>
+    </w:p>
+    <w:p>
+      <w:pPr>
+        <w:rPr>
+          <w:lang w:val="ru-RU"/>
+        </w:rPr>
+      </w:pPr>
+    </w:p>
+    <w:p>
+      <w:pPr>
+        <w:autoSpaceDE w:val="0"/>
+        <w:autoSpaceDN w:val="0"/>
+        <w:adjustRightInd w:val="0"/>
+        <w:spacing w:after="0" w:line="240" w:lineRule="auto"/>
+        <w:rPr>
+          <w:rFonts w:ascii="Consolas" w:hAnsi="Consolas" w:cs="Consolas"/>
+          <w:sz w:val="20"/>
+          <w:szCs w:val="20"/>
+        </w:rPr>
+      </w:pPr>
+      <w:r>
+        <w:rPr>
+          <w:rFonts w:ascii="Consolas" w:hAnsi="Consolas" w:cs="Consolas"/>
+          <w:color w:val="000000"/>
+          <w:sz w:val="20"/>
+          <w:szCs w:val="20"/>
+        </w:rPr>
+        <w:t>---------------- TOTAL RESULT -------------------</w:t>
+      </w:r>
+    </w:p>
+    <w:p>
+      <w:pPr>
+        <w:autoSpaceDE w:val="0"/>
+        <w:autoSpaceDN w:val="0"/>
+        <w:adjustRightInd w:val="0"/>
+        <w:spacing w:after="0" w:line="240" w:lineRule="auto"/>
+        <w:rPr>
+          <w:rFonts w:ascii="Consolas" w:hAnsi="Consolas" w:cs="Consolas"/>
+          <w:sz w:val="20"/>
+          <w:szCs w:val="20"/>
+        </w:rPr>
+      </w:pPr>
+      <w:r>
+        <w:rPr>
+          <w:rFonts w:ascii="Consolas" w:hAnsi="Consolas" w:cs="Consolas"/>
+          <w:color w:val="000000"/>
+          <w:sz w:val="20"/>
+          <w:szCs w:val="20"/>
+        </w:rPr>
+        <w:t>result: 100/50</w:t>
+      </w:r>
+    </w:p>
+    <w:p>
+      <w:pPr>
+        <w:rPr>
+          <w:rFonts w:ascii="Consolas" w:hAnsi="Consolas" w:cs="Consolas"/>
+          <w:color w:val="000000"/>
+          <w:sz w:val="20"/>
+          <w:szCs w:val="20"/>
+          <w:lang w:val="ru-RU"/>
+        </w:rPr>
+      </w:pPr>
+      <w:r>
+        <w:rPr>
+          <w:rFonts w:ascii="Consolas" w:hAnsi="Consolas" w:cs="Consolas"/>
+          <w:color w:val="000000"/>
+          <w:sz w:val="20"/>
+          <w:szCs w:val="20"/>
+        </w:rPr>
+        <w:t>fails: 76</w:t>
+      </w:r>
+    </w:p>
+    <w:p>
+      <w:pPr>
+        <w:rPr>
+          <w:rFonts w:ascii="Consolas" w:hAnsi="Consolas" w:cs="Consolas"/>
+          <w:color w:val="000000"/>
+          <w:sz w:val="20"/>
+          <w:szCs w:val="20"/>
+          <w:lang w:val="ru-RU"/>
+        </w:rPr>
+      </w:pPr>
+    </w:p>
+    <w:p>
+      <w:pPr>
+        <w:autoSpaceDE w:val="0"/>
+        <w:autoSpaceDN w:val="0"/>
+        <w:adjustRightInd w:val="0"/>
+        <w:spacing w:after="0" w:line="240" w:lineRule="auto"/>
+        <w:rPr>
+          <w:rFonts w:ascii="Consolas" w:hAnsi="Consolas" w:cs="Consolas"/>
+          <w:sz w:val="20"/>
+          <w:szCs w:val="20"/>
+        </w:rPr>
+      </w:pPr>
+      <w:r>
+        <w:rPr>
+          <w:rFonts w:ascii="Consolas" w:hAnsi="Consolas" w:cs="Consolas"/>
+          <w:color w:val="000000"/>
+          <w:sz w:val="20"/>
+          <w:szCs w:val="20"/>
+        </w:rPr>
+        <w:t>---------------- TOTAL RESULT -------------------</w:t>
+      </w:r>
+    </w:p>
+    <w:p>
+      <w:pPr>
+        <w:autoSpaceDE w:val="0"/>
+        <w:autoSpaceDN w:val="0"/>
+        <w:adjustRightInd w:val="0"/>
+        <w:spacing w:after="0" w:line="240" w:lineRule="auto"/>
+        <w:rPr>
+          <w:rFonts w:ascii="Consolas" w:hAnsi="Consolas" w:cs="Consolas"/>
+          <w:sz w:val="20"/>
+          <w:szCs w:val="20"/>
+        </w:rPr>
+      </w:pPr>
+      <w:r>
+        <w:rPr>
+          <w:rFonts w:ascii="Consolas" w:hAnsi="Consolas" w:cs="Consolas"/>
+          <w:color w:val="000000"/>
+          <w:sz w:val="20"/>
+          <w:szCs w:val="20"/>
+        </w:rPr>
+        <w:t>result: 100/0</w:t>
+      </w:r>
+    </w:p>
+    <w:p>
+      <w:pPr>
+        <w:rPr>
+          <w:rFonts w:ascii="Consolas" w:hAnsi="Consolas" w:cs="Consolas"/>
+          <w:color w:val="000000"/>
+          <w:sz w:val="20"/>
+          <w:szCs w:val="20"/>
+          <w:lang w:val="ru-RU"/>
+        </w:rPr>
+      </w:pPr>
+      <w:r>
+        <w:rPr>
+          <w:rFonts w:ascii="Consolas" w:hAnsi="Consolas" w:cs="Consolas"/>
+          <w:color w:val="000000"/>
+          <w:sz w:val="20"/>
+          <w:szCs w:val="20"/>
+        </w:rPr>
+        <w:t>fails: 0</w:t>
+      </w:r>
+    </w:p>
+    <w:p>
+      <w:pPr>
+        <w:autoSpaceDE w:val="0"/>
+        <w:autoSpaceDN w:val="0"/>
+        <w:adjustRightInd w:val="0"/>
+        <w:spacing w:after="0" w:line="240" w:lineRule="auto"/>
+        <w:rPr>
+          <w:rFonts w:ascii="Consolas" w:hAnsi="Consolas" w:cs="Consolas"/>
+          <w:sz w:val="20"/>
+          <w:szCs w:val="20"/>
+        </w:rPr>
+      </w:pPr>
+      <w:r>
+        <w:rPr>
+          <w:rFonts w:ascii="Consolas" w:hAnsi="Consolas" w:cs="Consolas"/>
+          <w:color w:val="000000"/>
+          <w:sz w:val="20"/>
+          <w:szCs w:val="20"/>
+        </w:rPr>
+        <w:t xml:space="preserve">    subprocess.check_call([WIN_BIN_OPT_FUNC</w:t>
+      </w:r>
+    </w:p>
+    <w:p>
+      <w:pPr>
+        <w:autoSpaceDE w:val="0"/>
+        <w:autoSpaceDN w:val="0"/>
+        <w:adjustRightInd w:val="0"/>
+        <w:spacing w:after="0" w:line="240" w:lineRule="auto"/>
+        <w:rPr>
+          <w:rFonts w:ascii="Consolas" w:hAnsi="Consolas" w:cs="Consolas"/>
+          <w:sz w:val="20"/>
+          <w:szCs w:val="20"/>
+        </w:rPr>
+      </w:pPr>
+      <w:r>
+        <w:rPr>
+          <w:rFonts w:ascii="Consolas" w:hAnsi="Consolas" w:cs="Consolas"/>
+          <w:color w:val="000000"/>
+          <w:sz w:val="20"/>
+          <w:szCs w:val="20"/>
+        </w:rPr>
+        <w:t xml:space="preserve">        , </w:t>
+      </w:r>
+      <w:r>
+        <w:rPr>
+          <w:rFonts w:ascii="Consolas" w:hAnsi="Consolas" w:cs="Consolas"/>
+          <w:color w:val="00AA00"/>
+          <w:sz w:val="20"/>
+          <w:szCs w:val="20"/>
+        </w:rPr>
+        <w:t>"--steps"</w:t>
+      </w:r>
+      <w:r>
+        <w:rPr>
+          <w:rFonts w:ascii="Consolas" w:hAnsi="Consolas" w:cs="Consolas"/>
+          <w:color w:val="000000"/>
+          <w:sz w:val="20"/>
+          <w:szCs w:val="20"/>
+        </w:rPr>
+        <w:t xml:space="preserve">, </w:t>
+      </w:r>
+      <w:r>
+        <w:rPr>
+          <w:rFonts w:ascii="Consolas" w:hAnsi="Consolas" w:cs="Consolas"/>
+          <w:color w:val="00AA00"/>
+          <w:sz w:val="20"/>
+          <w:szCs w:val="20"/>
+        </w:rPr>
+        <w:t>"8000"</w:t>
+      </w:r>
+    </w:p>
+    <w:p>
+      <w:pPr>
+        <w:autoSpaceDE w:val="0"/>
+        <w:autoSpaceDN w:val="0"/>
+        <w:adjustRightInd w:val="0"/>
+        <w:spacing w:after="0" w:line="240" w:lineRule="auto"/>
+        <w:rPr>
+          <w:rFonts w:ascii="Consolas" w:hAnsi="Consolas" w:cs="Consolas"/>
+          <w:sz w:val="20"/>
+          <w:szCs w:val="20"/>
+        </w:rPr>
+      </w:pPr>
+      <w:r>
+        <w:rPr>
+          <w:rFonts w:ascii="Consolas" w:hAnsi="Consolas" w:cs="Consolas"/>
+          <w:color w:val="000000"/>
+          <w:sz w:val="20"/>
+          <w:szCs w:val="20"/>
+        </w:rPr>
+        <w:t xml:space="preserve">        , </w:t>
+      </w:r>
+      <w:r>
+        <w:rPr>
+          <w:rFonts w:ascii="Consolas" w:hAnsi="Consolas" w:cs="Consolas"/>
+          <w:color w:val="00AA00"/>
+          <w:sz w:val="20"/>
+          <w:szCs w:val="20"/>
+        </w:rPr>
+        <w:t>"--step_len"</w:t>
+      </w:r>
+      <w:r>
+        <w:rPr>
+          <w:rFonts w:ascii="Consolas" w:hAnsi="Consolas" w:cs="Consolas"/>
+          <w:color w:val="000000"/>
+          <w:sz w:val="20"/>
+          <w:szCs w:val="20"/>
+        </w:rPr>
+        <w:t xml:space="preserve">, </w:t>
+      </w:r>
+      <w:r>
+        <w:rPr>
+          <w:rFonts w:ascii="Consolas" w:hAnsi="Consolas" w:cs="Consolas"/>
+          <w:color w:val="00AA00"/>
+          <w:sz w:val="20"/>
+          <w:szCs w:val="20"/>
+        </w:rPr>
+        <w:t>"0.001"</w:t>
+      </w:r>
+    </w:p>
+    <w:p>
+      <w:pPr>
+        <w:autoSpaceDE w:val="0"/>
+        <w:autoSpaceDN w:val="0"/>
+        <w:adjustRightInd w:val="0"/>
+        <w:spacing w:after="0" w:line="240" w:lineRule="auto"/>
+        <w:rPr>
+          <w:rFonts w:ascii="Consolas" w:hAnsi="Consolas" w:cs="Consolas"/>
+          <w:sz w:val="20"/>
+          <w:szCs w:val="20"/>
+        </w:rPr>
+      </w:pPr>
+      <w:r>
+        <w:rPr>
+          <w:rFonts w:ascii="Consolas" w:hAnsi="Consolas" w:cs="Consolas"/>
+          <w:color w:val="000000"/>
+          <w:sz w:val="20"/>
+          <w:szCs w:val="20"/>
+        </w:rPr>
+        <w:t xml:space="preserve">        , </w:t>
+      </w:r>
+      <w:r>
+        <w:rPr>
+          <w:rFonts w:ascii="Consolas" w:hAnsi="Consolas" w:cs="Consolas"/>
+          <w:color w:val="00AA00"/>
+          <w:sz w:val="20"/>
+          <w:szCs w:val="20"/>
+        </w:rPr>
+        <w:t>"--chaotic_step_len"</w:t>
+      </w:r>
+      <w:r>
+        <w:rPr>
+          <w:rFonts w:ascii="Consolas" w:hAnsi="Consolas" w:cs="Consolas"/>
+          <w:color w:val="000000"/>
+          <w:sz w:val="20"/>
+          <w:szCs w:val="20"/>
+        </w:rPr>
+        <w:t xml:space="preserve">, </w:t>
+      </w:r>
+      <w:r>
+        <w:rPr>
+          <w:rFonts w:ascii="Consolas" w:hAnsi="Consolas" w:cs="Consolas"/>
+          <w:color w:val="00AA00"/>
+          <w:sz w:val="20"/>
+          <w:szCs w:val="20"/>
+        </w:rPr>
+        <w:t>"0.15"</w:t>
+      </w:r>
+    </w:p>
+    <w:p>
+      <w:pPr>
+        <w:autoSpaceDE w:val="0"/>
+        <w:autoSpaceDN w:val="0"/>
+        <w:adjustRightInd w:val="0"/>
+        <w:spacing w:after="0" w:line="240" w:lineRule="auto"/>
+        <w:rPr>
+          <w:rFonts w:ascii="Consolas" w:hAnsi="Consolas" w:cs="Consolas"/>
+          <w:sz w:val="20"/>
+          <w:szCs w:val="20"/>
+        </w:rPr>
+      </w:pPr>
+      <w:r>
+        <w:rPr>
+          <w:rFonts w:ascii="Consolas" w:hAnsi="Consolas" w:cs="Consolas"/>
+          <w:color w:val="000000"/>
+          <w:sz w:val="20"/>
+          <w:szCs w:val="20"/>
+        </w:rPr>
+        <w:t xml:space="preserve">        , </w:t>
+      </w:r>
+      <w:r>
+        <w:rPr>
+          <w:rFonts w:ascii="Consolas" w:hAnsi="Consolas" w:cs="Consolas"/>
+          <w:color w:val="00AA00"/>
+          <w:sz w:val="20"/>
+          <w:szCs w:val="20"/>
+        </w:rPr>
+        <w:t>"--alpha"</w:t>
+      </w:r>
+      <w:r>
+        <w:rPr>
+          <w:rFonts w:ascii="Consolas" w:hAnsi="Consolas" w:cs="Consolas"/>
+          <w:color w:val="000000"/>
+          <w:sz w:val="20"/>
+          <w:szCs w:val="20"/>
+        </w:rPr>
+        <w:t xml:space="preserve">, </w:t>
+      </w:r>
+      <w:r>
+        <w:rPr>
+          <w:rFonts w:ascii="Consolas" w:hAnsi="Consolas" w:cs="Consolas"/>
+          <w:color w:val="00AA00"/>
+          <w:sz w:val="20"/>
+          <w:szCs w:val="20"/>
+        </w:rPr>
+        <w:t>"0.05"</w:t>
+      </w:r>
+    </w:p>
+    <w:p>
+      <w:pPr>
+        <w:autoSpaceDE w:val="0"/>
+        <w:autoSpaceDN w:val="0"/>
+        <w:adjustRightInd w:val="0"/>
+        <w:spacing w:after="0" w:line="240" w:lineRule="auto"/>
+        <w:rPr>
+          <w:rFonts w:ascii="Consolas" w:hAnsi="Consolas" w:cs="Consolas"/>
+          <w:sz w:val="20"/>
+          <w:szCs w:val="20"/>
+        </w:rPr>
+      </w:pPr>
+      <w:r>
+        <w:rPr>
+          <w:rFonts w:ascii="Consolas" w:hAnsi="Consolas" w:cs="Consolas"/>
+          <w:color w:val="000000"/>
+          <w:sz w:val="20"/>
+          <w:szCs w:val="20"/>
+        </w:rPr>
+        <w:t xml:space="preserve">        , </w:t>
+      </w:r>
+      <w:r>
+        <w:rPr>
+          <w:rFonts w:ascii="Consolas" w:hAnsi="Consolas" w:cs="Consolas"/>
+          <w:color w:val="00AA00"/>
+          <w:sz w:val="20"/>
+          <w:szCs w:val="20"/>
+        </w:rPr>
+        <w:t>"--chaotic_coeff"</w:t>
+      </w:r>
+      <w:r>
+        <w:rPr>
+          <w:rFonts w:ascii="Consolas" w:hAnsi="Consolas" w:cs="Consolas"/>
+          <w:color w:val="000000"/>
+          <w:sz w:val="20"/>
+          <w:szCs w:val="20"/>
+        </w:rPr>
+        <w:t xml:space="preserve">, </w:t>
+      </w:r>
+      <w:r>
+        <w:rPr>
+          <w:rFonts w:ascii="Consolas" w:hAnsi="Consolas" w:cs="Consolas"/>
+          <w:color w:val="00AA00"/>
+          <w:sz w:val="20"/>
+          <w:szCs w:val="20"/>
+        </w:rPr>
+        <w:t>"20000"</w:t>
+      </w:r>
+      <w:r>
+        <w:rPr>
+          <w:rFonts w:ascii="Consolas" w:hAnsi="Consolas" w:cs="Consolas"/>
+          <w:color w:val="000000"/>
+          <w:sz w:val="20"/>
+          <w:szCs w:val="20"/>
+        </w:rPr>
+        <w:t xml:space="preserve"> </w:t>
+      </w:r>
+      <w:r>
+        <w:rPr>
+          <w:rFonts w:ascii="Consolas" w:hAnsi="Consolas" w:cs="Consolas"/>
+          <w:color w:val="C0C0C0"/>
+          <w:sz w:val="20"/>
+          <w:szCs w:val="20"/>
+        </w:rPr>
+        <w:t>#800</w:t>
+      </w:r>
+    </w:p>
+    <w:p>
+      <w:pPr>
+        <w:autoSpaceDE w:val="0"/>
+        <w:autoSpaceDN w:val="0"/>
+        <w:adjustRightInd w:val="0"/>
+        <w:spacing w:after="0" w:line="240" w:lineRule="auto"/>
+        <w:rPr>
+          <w:rFonts w:ascii="Consolas" w:hAnsi="Consolas" w:cs="Consolas"/>
+          <w:sz w:val="20"/>
+          <w:szCs w:val="20"/>
+        </w:rPr>
+      </w:pPr>
+      <w:r>
+        <w:rPr>
+          <w:rFonts w:ascii="Consolas" w:hAnsi="Consolas" w:cs="Consolas"/>
+          <w:color w:val="000000"/>
+          <w:sz w:val="20"/>
+          <w:szCs w:val="20"/>
+        </w:rPr>
+        <w:t xml:space="preserve">        , </w:t>
+      </w:r>
+      <w:r>
+        <w:rPr>
+          <w:rFonts w:ascii="Consolas" w:hAnsi="Consolas" w:cs="Consolas"/>
+          <w:color w:val="00AA00"/>
+          <w:sz w:val="20"/>
+          <w:szCs w:val="20"/>
+        </w:rPr>
+        <w:t>"--chaotic_reduce"</w:t>
+      </w:r>
+      <w:r>
+        <w:rPr>
+          <w:rFonts w:ascii="Consolas" w:hAnsi="Consolas" w:cs="Consolas"/>
+          <w:color w:val="000000"/>
+          <w:sz w:val="20"/>
+          <w:szCs w:val="20"/>
+        </w:rPr>
+        <w:t xml:space="preserve">, </w:t>
+      </w:r>
+      <w:r>
+        <w:rPr>
+          <w:rFonts w:ascii="Consolas" w:hAnsi="Consolas" w:cs="Consolas"/>
+          <w:color w:val="00AA00"/>
+          <w:sz w:val="20"/>
+          <w:szCs w:val="20"/>
+        </w:rPr>
+        <w:t>"0.99993"</w:t>
+      </w:r>
+    </w:p>
+    <w:p>
+      <w:pPr>
+        <w:autoSpaceDE w:val="0"/>
+        <w:autoSpaceDN w:val="0"/>
+        <w:adjustRightInd w:val="0"/>
+        <w:spacing w:after="0" w:line="240" w:lineRule="auto"/>
+        <w:rPr>
+          <w:rFonts w:ascii="Consolas" w:hAnsi="Consolas" w:cs="Consolas"/>
+          <w:sz w:val="20"/>
+          <w:szCs w:val="20"/>
+        </w:rPr>
+      </w:pPr>
+      <w:r>
+        <w:rPr>
+          <w:rFonts w:ascii="Consolas" w:hAnsi="Consolas" w:cs="Consolas"/>
+          <w:color w:val="000000"/>
+          <w:sz w:val="20"/>
+          <w:szCs w:val="20"/>
+        </w:rPr>
+        <w:t xml:space="preserve">        , </w:t>
+      </w:r>
+      <w:r>
+        <w:rPr>
+          <w:rFonts w:ascii="Consolas" w:hAnsi="Consolas" w:cs="Consolas"/>
+          <w:color w:val="00AA00"/>
+          <w:sz w:val="20"/>
+          <w:szCs w:val="20"/>
+        </w:rPr>
+        <w:t>"--function"</w:t>
+      </w:r>
+      <w:r>
+        <w:rPr>
+          <w:rFonts w:ascii="Consolas" w:hAnsi="Consolas" w:cs="Consolas"/>
+          <w:color w:val="000000"/>
+          <w:sz w:val="20"/>
+          <w:szCs w:val="20"/>
+        </w:rPr>
+        <w:t xml:space="preserve">, </w:t>
+      </w:r>
+      <w:r>
+        <w:rPr>
+          <w:rFonts w:ascii="Consolas" w:hAnsi="Consolas" w:cs="Consolas"/>
+          <w:color w:val="00AA00"/>
+          <w:sz w:val="20"/>
+          <w:szCs w:val="20"/>
+        </w:rPr>
+        <w:t>"5"</w:t>
+      </w:r>
+    </w:p>
+    <w:p>
+      <w:pPr>
+        <w:autoSpaceDE w:val="0"/>
+        <w:autoSpaceDN w:val="0"/>
+        <w:adjustRightInd w:val="0"/>
+        <w:spacing w:after="0" w:line="240" w:lineRule="auto"/>
+        <w:rPr>
+          <w:rFonts w:ascii="Consolas" w:hAnsi="Consolas" w:cs="Consolas"/>
+          <w:sz w:val="20"/>
+          <w:szCs w:val="20"/>
+        </w:rPr>
+      </w:pPr>
+      <w:r>
+        <w:rPr>
+          <w:rFonts w:ascii="Consolas" w:hAnsi="Consolas" w:cs="Consolas"/>
+          <w:color w:val="000000"/>
+          <w:sz w:val="20"/>
+          <w:szCs w:val="20"/>
+        </w:rPr>
+        <w:t xml:space="preserve">        , </w:t>
+      </w:r>
+      <w:r>
+        <w:rPr>
+          <w:rFonts w:ascii="Consolas" w:hAnsi="Consolas" w:cs="Consolas"/>
+          <w:color w:val="00AA00"/>
+          <w:sz w:val="20"/>
+          <w:szCs w:val="20"/>
+        </w:rPr>
+        <w:t>"--dim"</w:t>
+      </w:r>
+      <w:r>
+        <w:rPr>
+          <w:rFonts w:ascii="Consolas" w:hAnsi="Consolas" w:cs="Consolas"/>
+          <w:color w:val="000000"/>
+          <w:sz w:val="20"/>
+          <w:szCs w:val="20"/>
+        </w:rPr>
+        <w:t xml:space="preserve">, </w:t>
+      </w:r>
+      <w:r>
+        <w:rPr>
+          <w:rFonts w:ascii="Consolas" w:hAnsi="Consolas" w:cs="Consolas"/>
+          <w:color w:val="00AA00"/>
+          <w:sz w:val="20"/>
+          <w:szCs w:val="20"/>
+        </w:rPr>
+        <w:t>"30"</w:t>
+      </w:r>
+    </w:p>
+    <w:p>
+      <w:pPr>
+        <w:autoSpaceDE w:val="0"/>
+        <w:autoSpaceDN w:val="0"/>
+        <w:adjustRightInd w:val="0"/>
+        <w:spacing w:after="0" w:line="240" w:lineRule="auto"/>
+        <w:rPr>
+          <w:rFonts w:ascii="Consolas" w:hAnsi="Consolas" w:cs="Consolas"/>
+          <w:color w:val="000000"/>
+          <w:sz w:val="20"/>
+          <w:szCs w:val="20"/>
+          <w:lang w:val="ru-RU"/>
+        </w:rPr>
+      </w:pPr>
+      <w:r>
+        <w:rPr>
+          <w:rFonts w:ascii="Consolas" w:hAnsi="Consolas" w:cs="Consolas"/>
+          <w:color w:val="000000"/>
+          <w:sz w:val="20"/>
+          <w:szCs w:val="20"/>
+        </w:rPr>
+        <w:t xml:space="preserve">        , </w:t>
+      </w:r>
+      <w:r>
+        <w:rPr>
+          <w:rFonts w:ascii="Consolas" w:hAnsi="Consolas" w:cs="Consolas"/>
+          <w:color w:val="00AA00"/>
+          <w:sz w:val="20"/>
+          <w:szCs w:val="20"/>
+        </w:rPr>
+        <w:t>"--init_cond"</w:t>
+      </w:r>
+      <w:r>
+        <w:rPr>
+          <w:rFonts w:ascii="Consolas" w:hAnsi="Consolas" w:cs="Consolas"/>
+          <w:color w:val="000000"/>
+          <w:sz w:val="20"/>
+          <w:szCs w:val="20"/>
+        </w:rPr>
+        <w:t xml:space="preserve">, </w:t>
+      </w:r>
+      <w:r>
+        <w:rPr>
+          <w:rFonts w:ascii="Consolas" w:hAnsi="Consolas" w:cs="Consolas"/>
+          <w:color w:val="00AA00"/>
+          <w:sz w:val="20"/>
+          <w:szCs w:val="20"/>
+        </w:rPr>
+        <w:t>"0, -1.8, -1.8, -1.8, -1.8, -1.8, -1.8, -1.8, -1.8, -1.8, -1.8, -1.8, -1.8, -1.8, -1.8, -1.8, -1.8, -1.8, -1.8, -1.8, -1.8, -1.8, -1.8, -1.8, -1.8, -1.8, -1.8, -1.8, -1.8, -1.8, -1.8"</w:t>
+      </w:r>
+      <w:r>
+        <w:rPr>
+          <w:rFonts w:ascii="Consolas" w:hAnsi="Consolas" w:cs="Consolas"/>
+          <w:color w:val="000000"/>
+          <w:sz w:val="20"/>
+          <w:szCs w:val="20"/>
+        </w:rPr>
+        <w:t xml:space="preserve">] ) </w:t>
+      </w:r>
+    </w:p>
+    <w:p>
+      <w:pPr>
+        <w:autoSpaceDE w:val="0"/>
+        <w:autoSpaceDN w:val="0"/>
+        <w:adjustRightInd w:val="0"/>
+        <w:spacing w:after="0" w:line="240" w:lineRule="auto"/>
+        <w:rPr>
+          <w:rFonts w:ascii="Consolas" w:hAnsi="Consolas" w:cs="Consolas"/>
+          <w:color w:val="000000"/>
+          <w:sz w:val="20"/>
+          <w:szCs w:val="20"/>
+          <w:lang w:val="ru-RU"/>
+        </w:rPr>
+      </w:pPr>
+    </w:p>
+    <w:p>
+      <w:pPr>
+        <w:autoSpaceDE w:val="0"/>
+        <w:autoSpaceDN w:val="0"/>
+        <w:adjustRightInd w:val="0"/>
+        <w:spacing w:after="0" w:line="240" w:lineRule="auto"/>
+        <w:rPr>
+          <w:rFonts w:ascii="Consolas" w:hAnsi="Consolas" w:cs="Consolas"/>
+          <w:color w:val="000000"/>
+          <w:sz w:val="20"/>
+          <w:szCs w:val="20"/>
+          <w:lang w:val="ru-RU"/>
+        </w:rPr>
+      </w:pPr>
+    </w:p>
+    <w:p>
+      <w:pPr>
+        <w:autoSpaceDE w:val="0"/>
+        <w:autoSpaceDN w:val="0"/>
+        <w:adjustRightInd w:val="0"/>
+        <w:spacing w:after="0" w:line="240" w:lineRule="auto"/>
+        <w:rPr>
+          <w:rFonts w:ascii="Consolas" w:hAnsi="Consolas" w:cs="Consolas"/>
+          <w:sz w:val="20"/>
+          <w:szCs w:val="20"/>
+        </w:rPr>
+      </w:pPr>
+      <w:r>
+        <w:rPr>
+          <w:rFonts w:ascii="Consolas" w:hAnsi="Consolas" w:cs="Consolas"/>
+          <w:color w:val="000000"/>
+          <w:sz w:val="20"/>
+          <w:szCs w:val="20"/>
+        </w:rPr>
+        <w:t>---------------- TOTAL RESULT -------------------</w:t>
+      </w:r>
+    </w:p>
+    <w:p>
+      <w:pPr>
+        <w:autoSpaceDE w:val="0"/>
+        <w:autoSpaceDN w:val="0"/>
+        <w:adjustRightInd w:val="0"/>
+        <w:spacing w:after="0" w:line="240" w:lineRule="auto"/>
+        <w:rPr>
+          <w:rFonts w:ascii="Consolas" w:hAnsi="Consolas" w:cs="Consolas"/>
+          <w:sz w:val="20"/>
+          <w:szCs w:val="20"/>
+        </w:rPr>
+      </w:pPr>
+      <w:r>
+        <w:rPr>
+          <w:rFonts w:ascii="Consolas" w:hAnsi="Consolas" w:cs="Consolas"/>
+          <w:color w:val="000000"/>
+          <w:sz w:val="20"/>
+          <w:szCs w:val="20"/>
+        </w:rPr>
+        <w:t>result: 10/0</w:t>
+      </w:r>
+    </w:p>
+    <w:p>
+      <w:pPr>
+        <w:autoSpaceDE w:val="0"/>
+        <w:autoSpaceDN w:val="0"/>
+        <w:adjustRightInd w:val="0"/>
+        <w:spacing w:after="0" w:line="240" w:lineRule="auto"/>
+        <w:rPr>
+          <w:rFonts w:ascii="Consolas" w:hAnsi="Consolas" w:cs="Consolas"/>
+          <w:color w:val="000000"/>
+          <w:sz w:val="20"/>
+          <w:szCs w:val="20"/>
+          <w:lang w:val="ru-RU"/>
+        </w:rPr>
+      </w:pPr>
+      <w:r>
+        <w:rPr>
+          <w:rFonts w:ascii="Consolas" w:hAnsi="Consolas" w:cs="Consolas"/>
+          <w:color w:val="000000"/>
+          <w:sz w:val="20"/>
+          <w:szCs w:val="20"/>
+        </w:rPr>
+        <w:t>fails: 0</w:t>
+      </w:r>
+    </w:p>
+    <w:p>
+      <w:pPr>
+        <w:autoSpaceDE w:val="0"/>
+        <w:autoSpaceDN w:val="0"/>
+        <w:adjustRightInd w:val="0"/>
+        <w:spacing w:after="0" w:line="240" w:lineRule="auto"/>
+        <w:rPr>
+          <w:rFonts w:ascii="Consolas" w:hAnsi="Consolas" w:cs="Consolas"/>
+          <w:color w:val="000000"/>
+          <w:sz w:val="20"/>
+          <w:szCs w:val="20"/>
+          <w:lang w:val="ru-RU"/>
+        </w:rPr>
+      </w:pPr>
+    </w:p>
+    <w:p>
+      <w:pPr>
+        <w:autoSpaceDE w:val="0"/>
+        <w:autoSpaceDN w:val="0"/>
+        <w:adjustRightInd w:val="0"/>
+        <w:spacing w:after="0" w:line="240" w:lineRule="auto"/>
+        <w:rPr>
+          <w:rFonts w:ascii="Consolas" w:hAnsi="Consolas" w:cs="Consolas"/>
+          <w:sz w:val="20"/>
+          <w:szCs w:val="20"/>
+        </w:rPr>
+      </w:pPr>
+      <w:r>
+        <w:rPr>
+          <w:rFonts w:ascii="Consolas" w:hAnsi="Consolas" w:cs="Consolas"/>
+          <w:color w:val="000000"/>
+          <w:sz w:val="20"/>
+          <w:szCs w:val="20"/>
+        </w:rPr>
+        <w:t xml:space="preserve">    subprocess.check_call([WIN_BIN_OPT_FUNC</w:t>
+      </w:r>
+    </w:p>
+    <w:p>
+      <w:pPr>
+        <w:autoSpaceDE w:val="0"/>
+        <w:autoSpaceDN w:val="0"/>
+        <w:adjustRightInd w:val="0"/>
+        <w:spacing w:after="0" w:line="240" w:lineRule="auto"/>
+        <w:rPr>
+          <w:rFonts w:ascii="Consolas" w:hAnsi="Consolas" w:cs="Consolas"/>
+          <w:sz w:val="20"/>
+          <w:szCs w:val="20"/>
+        </w:rPr>
+      </w:pPr>
+      <w:r>
+        <w:rPr>
+          <w:rFonts w:ascii="Consolas" w:hAnsi="Consolas" w:cs="Consolas"/>
+          <w:color w:val="000000"/>
+          <w:sz w:val="20"/>
+          <w:szCs w:val="20"/>
+        </w:rPr>
+        <w:t xml:space="preserve">        , </w:t>
+      </w:r>
+      <w:r>
+        <w:rPr>
+          <w:rFonts w:ascii="Consolas" w:hAnsi="Consolas" w:cs="Consolas"/>
+          <w:color w:val="00AA00"/>
+          <w:sz w:val="20"/>
+          <w:szCs w:val="20"/>
+        </w:rPr>
+        <w:t>"--steps"</w:t>
+      </w:r>
+      <w:r>
+        <w:rPr>
+          <w:rFonts w:ascii="Consolas" w:hAnsi="Consolas" w:cs="Consolas"/>
+          <w:color w:val="000000"/>
+          <w:sz w:val="20"/>
+          <w:szCs w:val="20"/>
+        </w:rPr>
+        <w:t xml:space="preserve">, </w:t>
+      </w:r>
+      <w:r>
+        <w:rPr>
+          <w:rFonts w:ascii="Consolas" w:hAnsi="Consolas" w:cs="Consolas"/>
+          <w:color w:val="00AA00"/>
+          <w:sz w:val="20"/>
+          <w:szCs w:val="20"/>
+        </w:rPr>
+        <w:t>"15000"</w:t>
+      </w:r>
+    </w:p>
+    <w:p>
+      <w:pPr>
+        <w:autoSpaceDE w:val="0"/>
+        <w:autoSpaceDN w:val="0"/>
+        <w:adjustRightInd w:val="0"/>
+        <w:spacing w:after="0" w:line="240" w:lineRule="auto"/>
+        <w:rPr>
+          <w:rFonts w:ascii="Consolas" w:hAnsi="Consolas" w:cs="Consolas"/>
+          <w:sz w:val="20"/>
+          <w:szCs w:val="20"/>
+        </w:rPr>
+      </w:pPr>
+      <w:r>
+        <w:rPr>
+          <w:rFonts w:ascii="Consolas" w:hAnsi="Consolas" w:cs="Consolas"/>
+          <w:color w:val="000000"/>
+          <w:sz w:val="20"/>
+          <w:szCs w:val="20"/>
+        </w:rPr>
+        <w:t xml:space="preserve">        , </w:t>
+      </w:r>
+      <w:r>
+        <w:rPr>
+          <w:rFonts w:ascii="Consolas" w:hAnsi="Consolas" w:cs="Consolas"/>
+          <w:color w:val="00AA00"/>
+          <w:sz w:val="20"/>
+          <w:szCs w:val="20"/>
+        </w:rPr>
+        <w:t>"--step_len"</w:t>
+      </w:r>
+      <w:r>
+        <w:rPr>
+          <w:rFonts w:ascii="Consolas" w:hAnsi="Consolas" w:cs="Consolas"/>
+          <w:color w:val="000000"/>
+          <w:sz w:val="20"/>
+          <w:szCs w:val="20"/>
+        </w:rPr>
+        <w:t xml:space="preserve">, </w:t>
+      </w:r>
+      <w:r>
+        <w:rPr>
+          <w:rFonts w:ascii="Consolas" w:hAnsi="Consolas" w:cs="Consolas"/>
+          <w:color w:val="00AA00"/>
+          <w:sz w:val="20"/>
+          <w:szCs w:val="20"/>
+        </w:rPr>
+        <w:t>"0.001"</w:t>
+      </w:r>
+    </w:p>
+    <w:p>
+      <w:pPr>
+        <w:autoSpaceDE w:val="0"/>
+        <w:autoSpaceDN w:val="0"/>
+        <w:adjustRightInd w:val="0"/>
+        <w:spacing w:after="0" w:line="240" w:lineRule="auto"/>
+        <w:rPr>
+          <w:rFonts w:ascii="Consolas" w:hAnsi="Consolas" w:cs="Consolas"/>
+          <w:sz w:val="20"/>
+          <w:szCs w:val="20"/>
+        </w:rPr>
+      </w:pPr>
+      <w:r>
+        <w:rPr>
+          <w:rFonts w:ascii="Consolas" w:hAnsi="Consolas" w:cs="Consolas"/>
+          <w:color w:val="000000"/>
+          <w:sz w:val="20"/>
+          <w:szCs w:val="20"/>
+        </w:rPr>
+        <w:t xml:space="preserve">        , </w:t>
+      </w:r>
+      <w:r>
+        <w:rPr>
+          <w:rFonts w:ascii="Consolas" w:hAnsi="Consolas" w:cs="Consolas"/>
+          <w:color w:val="00AA00"/>
+          <w:sz w:val="20"/>
+          <w:szCs w:val="20"/>
+        </w:rPr>
+        <w:t>"--chaotic_step_len"</w:t>
+      </w:r>
+      <w:r>
+        <w:rPr>
+          <w:rFonts w:ascii="Consolas" w:hAnsi="Consolas" w:cs="Consolas"/>
+          <w:color w:val="000000"/>
+          <w:sz w:val="20"/>
+          <w:szCs w:val="20"/>
+        </w:rPr>
+        <w:t xml:space="preserve">, </w:t>
+      </w:r>
+      <w:r>
+        <w:rPr>
+          <w:rFonts w:ascii="Consolas" w:hAnsi="Consolas" w:cs="Consolas"/>
+          <w:color w:val="00AA00"/>
+          <w:sz w:val="20"/>
+          <w:szCs w:val="20"/>
+        </w:rPr>
+        <w:t>"0.15"</w:t>
+      </w:r>
+    </w:p>
+    <w:p>
+      <w:pPr>
+        <w:autoSpaceDE w:val="0"/>
+        <w:autoSpaceDN w:val="0"/>
+        <w:adjustRightInd w:val="0"/>
+        <w:spacing w:after="0" w:line="240" w:lineRule="auto"/>
+        <w:rPr>
+          <w:rFonts w:ascii="Consolas" w:hAnsi="Consolas" w:cs="Consolas"/>
+          <w:sz w:val="20"/>
+          <w:szCs w:val="20"/>
+        </w:rPr>
+      </w:pPr>
+      <w:r>
+        <w:rPr>
+          <w:rFonts w:ascii="Consolas" w:hAnsi="Consolas" w:cs="Consolas"/>
+          <w:color w:val="000000"/>
+          <w:sz w:val="20"/>
+          <w:szCs w:val="20"/>
+        </w:rPr>
+        <w:t xml:space="preserve">        , </w:t>
+      </w:r>
+      <w:r>
+        <w:rPr>
+          <w:rFonts w:ascii="Consolas" w:hAnsi="Consolas" w:cs="Consolas"/>
+          <w:color w:val="00AA00"/>
+          <w:sz w:val="20"/>
+          <w:szCs w:val="20"/>
+        </w:rPr>
+        <w:t>"--alpha"</w:t>
+      </w:r>
+      <w:r>
+        <w:rPr>
+          <w:rFonts w:ascii="Consolas" w:hAnsi="Consolas" w:cs="Consolas"/>
+          <w:color w:val="000000"/>
+          <w:sz w:val="20"/>
+          <w:szCs w:val="20"/>
+        </w:rPr>
+        <w:t xml:space="preserve">, </w:t>
+      </w:r>
+      <w:r>
+        <w:rPr>
+          <w:rFonts w:ascii="Consolas" w:hAnsi="Consolas" w:cs="Consolas"/>
+          <w:color w:val="00AA00"/>
+          <w:sz w:val="20"/>
+          <w:szCs w:val="20"/>
+        </w:rPr>
+        <w:t>"0.05"</w:t>
+      </w:r>
+    </w:p>
+    <w:p>
+      <w:pPr>
+        <w:autoSpaceDE w:val="0"/>
+        <w:autoSpaceDN w:val="0"/>
+        <w:adjustRightInd w:val="0"/>
+        <w:spacing w:after="0" w:line="240" w:lineRule="auto"/>
+        <w:rPr>
+          <w:rFonts w:ascii="Consolas" w:hAnsi="Consolas" w:cs="Consolas"/>
+          <w:sz w:val="20"/>
+          <w:szCs w:val="20"/>
+        </w:rPr>
+      </w:pPr>
+      <w:r>
+        <w:rPr>
+          <w:rFonts w:ascii="Consolas" w:hAnsi="Consolas" w:cs="Consolas"/>
+          <w:color w:val="000000"/>
+          <w:sz w:val="20"/>
+          <w:szCs w:val="20"/>
+        </w:rPr>
+        <w:t xml:space="preserve">        , </w:t>
+      </w:r>
+      <w:r>
+        <w:rPr>
+          <w:rFonts w:ascii="Consolas" w:hAnsi="Consolas" w:cs="Consolas"/>
+          <w:color w:val="00AA00"/>
+          <w:sz w:val="20"/>
+          <w:szCs w:val="20"/>
+        </w:rPr>
+        <w:t>"--chaotic_coeff"</w:t>
+      </w:r>
+      <w:r>
+        <w:rPr>
+          <w:rFonts w:ascii="Consolas" w:hAnsi="Consolas" w:cs="Consolas"/>
+          <w:color w:val="000000"/>
+          <w:sz w:val="20"/>
+          <w:szCs w:val="20"/>
+        </w:rPr>
+        <w:t xml:space="preserve">, </w:t>
+      </w:r>
+      <w:r>
+        <w:rPr>
+          <w:rFonts w:ascii="Consolas" w:hAnsi="Consolas" w:cs="Consolas"/>
+          <w:color w:val="00AA00"/>
+          <w:sz w:val="20"/>
+          <w:szCs w:val="20"/>
+        </w:rPr>
+        <w:t>"20000"</w:t>
+      </w:r>
+      <w:r>
+        <w:rPr>
+          <w:rFonts w:ascii="Consolas" w:hAnsi="Consolas" w:cs="Consolas"/>
+          <w:color w:val="000000"/>
+          <w:sz w:val="20"/>
+          <w:szCs w:val="20"/>
+        </w:rPr>
+        <w:t xml:space="preserve"> </w:t>
+      </w:r>
+      <w:r>
+        <w:rPr>
+          <w:rFonts w:ascii="Consolas" w:hAnsi="Consolas" w:cs="Consolas"/>
+          <w:color w:val="C0C0C0"/>
+          <w:sz w:val="20"/>
+          <w:szCs w:val="20"/>
+        </w:rPr>
+        <w:t>#800</w:t>
+      </w:r>
+    </w:p>
+    <w:p>
+      <w:pPr>
+        <w:autoSpaceDE w:val="0"/>
+        <w:autoSpaceDN w:val="0"/>
+        <w:adjustRightInd w:val="0"/>
+        <w:spacing w:after="0" w:line="240" w:lineRule="auto"/>
+        <w:rPr>
+          <w:rFonts w:ascii="Consolas" w:hAnsi="Consolas" w:cs="Consolas"/>
+          <w:sz w:val="20"/>
+          <w:szCs w:val="20"/>
+        </w:rPr>
+      </w:pPr>
+      <w:r>
+        <w:rPr>
+          <w:rFonts w:ascii="Consolas" w:hAnsi="Consolas" w:cs="Consolas"/>
+          <w:color w:val="000000"/>
+          <w:sz w:val="20"/>
+          <w:szCs w:val="20"/>
+        </w:rPr>
+        <w:t xml:space="preserve">        , </w:t>
+      </w:r>
+      <w:r>
+        <w:rPr>
+          <w:rFonts w:ascii="Consolas" w:hAnsi="Consolas" w:cs="Consolas"/>
+          <w:color w:val="00AA00"/>
+          <w:sz w:val="20"/>
+          <w:szCs w:val="20"/>
+        </w:rPr>
+        <w:t>"--chaotic_reduce"</w:t>
+      </w:r>
+      <w:r>
+        <w:rPr>
+          <w:rFonts w:ascii="Consolas" w:hAnsi="Consolas" w:cs="Consolas"/>
+          <w:color w:val="000000"/>
+          <w:sz w:val="20"/>
+          <w:szCs w:val="20"/>
+        </w:rPr>
+        <w:t xml:space="preserve">, </w:t>
+      </w:r>
+      <w:r>
+        <w:rPr>
+          <w:rFonts w:ascii="Consolas" w:hAnsi="Consolas" w:cs="Consolas"/>
+          <w:color w:val="00AA00"/>
+          <w:sz w:val="20"/>
+          <w:szCs w:val="20"/>
+        </w:rPr>
+        <w:t>"0.5"</w:t>
+      </w:r>
+    </w:p>
+    <w:p>
+      <w:pPr>
+        <w:autoSpaceDE w:val="0"/>
+        <w:autoSpaceDN w:val="0"/>
+        <w:adjustRightInd w:val="0"/>
+        <w:spacing w:after="0" w:line="240" w:lineRule="auto"/>
+        <w:rPr>
+          <w:rFonts w:ascii="Consolas" w:hAnsi="Consolas" w:cs="Consolas"/>
+          <w:sz w:val="20"/>
+          <w:szCs w:val="20"/>
+        </w:rPr>
+      </w:pPr>
+      <w:r>
+        <w:rPr>
+          <w:rFonts w:ascii="Consolas" w:hAnsi="Consolas" w:cs="Consolas"/>
+          <w:color w:val="000000"/>
+          <w:sz w:val="20"/>
+          <w:szCs w:val="20"/>
+        </w:rPr>
+        <w:t xml:space="preserve">        , </w:t>
+      </w:r>
+      <w:r>
+        <w:rPr>
+          <w:rFonts w:ascii="Consolas" w:hAnsi="Consolas" w:cs="Consolas"/>
+          <w:color w:val="00AA00"/>
+          <w:sz w:val="20"/>
+          <w:szCs w:val="20"/>
+        </w:rPr>
+        <w:t>"--function"</w:t>
+      </w:r>
+      <w:r>
+        <w:rPr>
+          <w:rFonts w:ascii="Consolas" w:hAnsi="Consolas" w:cs="Consolas"/>
+          <w:color w:val="000000"/>
+          <w:sz w:val="20"/>
+          <w:szCs w:val="20"/>
+        </w:rPr>
+        <w:t xml:space="preserve">, </w:t>
+      </w:r>
+      <w:r>
+        <w:rPr>
+          <w:rFonts w:ascii="Consolas" w:hAnsi="Consolas" w:cs="Consolas"/>
+          <w:color w:val="00AA00"/>
+          <w:sz w:val="20"/>
+          <w:szCs w:val="20"/>
+        </w:rPr>
+        <w:t>"5"</w:t>
+      </w:r>
+    </w:p>
+    <w:p>
+      <w:pPr>
+        <w:autoSpaceDE w:val="0"/>
+        <w:autoSpaceDN w:val="0"/>
+        <w:adjustRightInd w:val="0"/>
+        <w:spacing w:after="0" w:line="240" w:lineRule="auto"/>
+        <w:rPr>
+          <w:rFonts w:ascii="Consolas" w:hAnsi="Consolas" w:cs="Consolas"/>
+          <w:sz w:val="20"/>
+          <w:szCs w:val="20"/>
+        </w:rPr>
+      </w:pPr>
+      <w:r>
+        <w:rPr>
+          <w:rFonts w:ascii="Consolas" w:hAnsi="Consolas" w:cs="Consolas"/>
+          <w:color w:val="000000"/>
+          <w:sz w:val="20"/>
+          <w:szCs w:val="20"/>
+        </w:rPr>
+        <w:t xml:space="preserve">        , </w:t>
+      </w:r>
+      <w:r>
+        <w:rPr>
+          <w:rFonts w:ascii="Consolas" w:hAnsi="Consolas" w:cs="Consolas"/>
+          <w:color w:val="00AA00"/>
+          <w:sz w:val="20"/>
+          <w:szCs w:val="20"/>
+        </w:rPr>
+        <w:t>"--dim"</w:t>
+      </w:r>
+      <w:r>
+        <w:rPr>
+          <w:rFonts w:ascii="Consolas" w:hAnsi="Consolas" w:cs="Consolas"/>
+          <w:color w:val="000000"/>
+          <w:sz w:val="20"/>
+          <w:szCs w:val="20"/>
+        </w:rPr>
+        <w:t xml:space="preserve">, </w:t>
+      </w:r>
+      <w:r>
+        <w:rPr>
+          <w:rFonts w:ascii="Consolas" w:hAnsi="Consolas" w:cs="Consolas"/>
+          <w:color w:val="00AA00"/>
+          <w:sz w:val="20"/>
+          <w:szCs w:val="20"/>
+        </w:rPr>
+        <w:t>"30"</w:t>
+      </w:r>
+    </w:p>
+    <w:p>
+      <w:pPr>
+        <w:autoSpaceDE w:val="0"/>
+        <w:autoSpaceDN w:val="0"/>
+        <w:adjustRightInd w:val="0"/>
+        <w:spacing w:after="0" w:line="240" w:lineRule="auto"/>
+        <w:rPr>
+          <w:rFonts w:ascii="Consolas" w:hAnsi="Consolas" w:cs="Consolas"/>
+          <w:sz w:val="20"/>
+          <w:szCs w:val="20"/>
+        </w:rPr>
+      </w:pPr>
+      <w:r>
+        <w:rPr>
+          <w:rFonts w:ascii="Consolas" w:hAnsi="Consolas" w:cs="Consolas"/>
+          <w:color w:val="000000"/>
+          <w:sz w:val="20"/>
+          <w:szCs w:val="20"/>
+        </w:rPr>
+        <w:t xml:space="preserve">        , </w:t>
+      </w:r>
+      <w:r>
+        <w:rPr>
+          <w:rFonts w:ascii="Consolas" w:hAnsi="Consolas" w:cs="Consolas"/>
+          <w:color w:val="00AA00"/>
+          <w:sz w:val="20"/>
+          <w:szCs w:val="20"/>
+        </w:rPr>
+        <w:t>"--init_cond"</w:t>
+      </w:r>
+      <w:r>
+        <w:rPr>
+          <w:rFonts w:ascii="Consolas" w:hAnsi="Consolas" w:cs="Consolas"/>
+          <w:color w:val="000000"/>
+          <w:sz w:val="20"/>
+          <w:szCs w:val="20"/>
+        </w:rPr>
+        <w:t xml:space="preserve">, </w:t>
+      </w:r>
+      <w:r>
+        <w:rPr>
+          <w:rFonts w:ascii="Consolas" w:hAnsi="Consolas" w:cs="Consolas"/>
+          <w:color w:val="00AA00"/>
+          <w:sz w:val="20"/>
+          <w:szCs w:val="20"/>
+        </w:rPr>
+        <w:t>"0, 2.8, 3.8, 1.8, 2.8, 3.8, -1.2, -3.0, -0.8, 1.9, 1.8, 2.8, 3.8, 1.8, 2.8, 3.8, -1.2, -3.0, -0.8, 1.9, 1.8, 2.8, 3.8, 1.8, 2.8, 3.8, -1.2, -3.0, -0.8, 1.9, -1.9"</w:t>
+      </w:r>
+      <w:r>
+        <w:rPr>
+          <w:rFonts w:ascii="Consolas" w:hAnsi="Consolas" w:cs="Consolas"/>
+          <w:color w:val="000000"/>
+          <w:sz w:val="20"/>
+          <w:szCs w:val="20"/>
+        </w:rPr>
+        <w:t>])</w:t>
+      </w:r>
+    </w:p>
+    <w:p>
+      <w:pPr>
+        <w:autoSpaceDE w:val="0"/>
+        <w:autoSpaceDN w:val="0"/>
+        <w:adjustRightInd w:val="0"/>
+        <w:spacing w:after="0" w:line="240" w:lineRule="auto"/>
+        <w:rPr>
+          <w:rFonts w:ascii="Consolas" w:hAnsi="Consolas" w:cs="Consolas"/>
+          <w:sz w:val="20"/>
+          <w:szCs w:val="20"/>
+          <w:lang w:val="ru-RU"/>
+        </w:rPr>
+      </w:pPr>
+    </w:p>
+    <w:p>
+      <w:pPr>
+        <w:autoSpaceDE w:val="0"/>
+        <w:autoSpaceDN w:val="0"/>
+        <w:adjustRightInd w:val="0"/>
+        <w:spacing w:after="0" w:line="240" w:lineRule="auto"/>
+        <w:rPr>
+          <w:rFonts w:ascii="Consolas" w:hAnsi="Consolas" w:cs="Consolas"/>
+          <w:sz w:val="20"/>
+          <w:szCs w:val="20"/>
+          <w:lang w:val="ru-RU"/>
+        </w:rPr>
+      </w:pPr>
+    </w:p>
+    <w:p>
+      <w:pPr>
+        <w:autoSpaceDE w:val="0"/>
+        <w:autoSpaceDN w:val="0"/>
+        <w:adjustRightInd w:val="0"/>
+        <w:spacing w:after="0" w:line="240" w:lineRule="auto"/>
+        <w:rPr>
+          <w:rFonts w:ascii="Consolas" w:hAnsi="Consolas" w:cs="Consolas"/>
+          <w:sz w:val="20"/>
+          <w:szCs w:val="20"/>
+          <w:lang w:val="ru-RU"/>
+        </w:rPr>
+      </w:pPr>
+    </w:p>
+    <w:p>
+      <w:pPr>
+        <w:autoSpaceDE w:val="0"/>
+        <w:autoSpaceDN w:val="0"/>
+        <w:adjustRightInd w:val="0"/>
+        <w:spacing w:after="0" w:line="240" w:lineRule="auto"/>
+        <w:rPr>
+          <w:rFonts w:ascii="Consolas" w:hAnsi="Consolas" w:cs="Consolas"/>
+          <w:sz w:val="20"/>
+          <w:szCs w:val="20"/>
+          <w:lang w:val="ru-RU"/>
+        </w:rPr>
+      </w:pPr>
+    </w:p>
+    <w:p>
+      <w:pPr>
+        <w:autoSpaceDE w:val="0"/>
+        <w:autoSpaceDN w:val="0"/>
+        <w:adjustRightInd w:val="0"/>
+        <w:spacing w:after="0" w:line="240" w:lineRule="auto"/>
+        <w:rPr>
+          <w:rFonts w:ascii="Consolas" w:hAnsi="Consolas" w:cs="Consolas"/>
+          <w:sz w:val="20"/>
+          <w:szCs w:val="20"/>
+        </w:rPr>
+      </w:pPr>
+      <w:r>
+        <w:rPr>
+          <w:rFonts w:ascii="Consolas" w:hAnsi="Consolas" w:cs="Consolas"/>
+          <w:color w:val="000000"/>
+          <w:sz w:val="20"/>
+          <w:szCs w:val="20"/>
+        </w:rPr>
+        <w:lastRenderedPageBreak/>
+        <w:t>---------------- TOTAL RESULT -------------------</w:t>
+      </w:r>
+    </w:p>
+    <w:p>
+      <w:pPr>
+        <w:autoSpaceDE w:val="0"/>
+        <w:autoSpaceDN w:val="0"/>
+        <w:adjustRightInd w:val="0"/>
+        <w:spacing w:after="0" w:line="240" w:lineRule="auto"/>
+        <w:rPr>
+          <w:rFonts w:ascii="Consolas" w:hAnsi="Consolas" w:cs="Consolas"/>
+          <w:sz w:val="20"/>
+          <w:szCs w:val="20"/>
+        </w:rPr>
+      </w:pPr>
+      <w:r>
+        <w:rPr>
+          <w:rFonts w:ascii="Consolas" w:hAnsi="Consolas" w:cs="Consolas"/>
+          <w:color w:val="000000"/>
+          <w:sz w:val="20"/>
+          <w:szCs w:val="20"/>
+        </w:rPr>
+        <w:t>result: 100/0</w:t>
+      </w:r>
+    </w:p>
+    <w:p>
+      <w:pPr>
+        <w:autoSpaceDE w:val="0"/>
+        <w:autoSpaceDN w:val="0"/>
+        <w:adjustRightInd w:val="0"/>
+        <w:spacing w:after="0" w:line="240" w:lineRule="auto"/>
+        <w:rPr>
+          <w:rFonts w:ascii="Consolas" w:hAnsi="Consolas" w:cs="Consolas"/>
+          <w:color w:val="000000"/>
+          <w:sz w:val="20"/>
+          <w:szCs w:val="20"/>
+          <w:lang w:val="ru-RU"/>
+        </w:rPr>
+      </w:pPr>
+      <w:r>
+        <w:rPr>
+          <w:rFonts w:ascii="Consolas" w:hAnsi="Consolas" w:cs="Consolas"/>
+          <w:color w:val="000000"/>
+          <w:sz w:val="20"/>
+          <w:szCs w:val="20"/>
+        </w:rPr>
+        <w:t>fails: 0</w:t>
+      </w:r>
+    </w:p>
+    <w:p>
+      <w:pPr>
+        <w:autoSpaceDE w:val="0"/>
+        <w:autoSpaceDN w:val="0"/>
+        <w:adjustRightInd w:val="0"/>
+        <w:spacing w:after="0" w:line="240" w:lineRule="auto"/>
+        <w:rPr>
+          <w:rFonts w:ascii="Consolas" w:hAnsi="Consolas" w:cs="Consolas"/>
+          <w:sz w:val="20"/>
+          <w:szCs w:val="20"/>
+        </w:rPr>
+      </w:pPr>
+      <w:r>
+        <w:rPr>
+          <w:rFonts w:ascii="Consolas" w:hAnsi="Consolas" w:cs="Consolas"/>
+          <w:color w:val="000000"/>
+          <w:sz w:val="20"/>
+          <w:szCs w:val="20"/>
+        </w:rPr>
+        <w:t xml:space="preserve">    subprocess.check_call([WIN_BIN_OPT_FUNC</w:t>
+      </w:r>
+    </w:p>
+    <w:p>
+      <w:pPr>
+        <w:autoSpaceDE w:val="0"/>
+        <w:autoSpaceDN w:val="0"/>
+        <w:adjustRightInd w:val="0"/>
+        <w:spacing w:after="0" w:line="240" w:lineRule="auto"/>
+        <w:rPr>
+          <w:rFonts w:ascii="Consolas" w:hAnsi="Consolas" w:cs="Consolas"/>
+          <w:sz w:val="20"/>
+          <w:szCs w:val="20"/>
+        </w:rPr>
+      </w:pPr>
+      <w:r>
+        <w:rPr>
+          <w:rFonts w:ascii="Consolas" w:hAnsi="Consolas" w:cs="Consolas"/>
+          <w:color w:val="000000"/>
+          <w:sz w:val="20"/>
+          <w:szCs w:val="20"/>
+        </w:rPr>
+        <w:t xml:space="preserve">        , </w:t>
+      </w:r>
+      <w:r>
+        <w:rPr>
+          <w:rFonts w:ascii="Consolas" w:hAnsi="Consolas" w:cs="Consolas"/>
+          <w:color w:val="00AA00"/>
+          <w:sz w:val="20"/>
+          <w:szCs w:val="20"/>
+        </w:rPr>
+        <w:t>"--steps"</w:t>
+      </w:r>
+      <w:r>
+        <w:rPr>
+          <w:rFonts w:ascii="Consolas" w:hAnsi="Consolas" w:cs="Consolas"/>
+          <w:color w:val="000000"/>
+          <w:sz w:val="20"/>
+          <w:szCs w:val="20"/>
+        </w:rPr>
+        <w:t xml:space="preserve">, </w:t>
+      </w:r>
+      <w:r>
+        <w:rPr>
+          <w:rFonts w:ascii="Consolas" w:hAnsi="Consolas" w:cs="Consolas"/>
+          <w:color w:val="00AA00"/>
+          <w:sz w:val="20"/>
+          <w:szCs w:val="20"/>
+        </w:rPr>
+        <w:t>"15000"</w:t>
+      </w:r>
+    </w:p>
+    <w:p>
+      <w:pPr>
+        <w:autoSpaceDE w:val="0"/>
+        <w:autoSpaceDN w:val="0"/>
+        <w:adjustRightInd w:val="0"/>
+        <w:spacing w:after="0" w:line="240" w:lineRule="auto"/>
+        <w:rPr>
+          <w:rFonts w:ascii="Consolas" w:hAnsi="Consolas" w:cs="Consolas"/>
+          <w:sz w:val="20"/>
+          <w:szCs w:val="20"/>
+        </w:rPr>
+      </w:pPr>
+      <w:r>
+        <w:rPr>
+          <w:rFonts w:ascii="Consolas" w:hAnsi="Consolas" w:cs="Consolas"/>
+          <w:color w:val="000000"/>
+          <w:sz w:val="20"/>
+          <w:szCs w:val="20"/>
+        </w:rPr>
+        <w:t xml:space="preserve">        , </w:t>
+      </w:r>
+      <w:r>
+        <w:rPr>
+          <w:rFonts w:ascii="Consolas" w:hAnsi="Consolas" w:cs="Consolas"/>
+          <w:color w:val="00AA00"/>
+          <w:sz w:val="20"/>
+          <w:szCs w:val="20"/>
+        </w:rPr>
+        <w:t>"--step_len"</w:t>
+      </w:r>
+      <w:r>
+        <w:rPr>
+          <w:rFonts w:ascii="Consolas" w:hAnsi="Consolas" w:cs="Consolas"/>
+          <w:color w:val="000000"/>
+          <w:sz w:val="20"/>
+          <w:szCs w:val="20"/>
+        </w:rPr>
+        <w:t xml:space="preserve">, </w:t>
+      </w:r>
+      <w:r>
+        <w:rPr>
+          <w:rFonts w:ascii="Consolas" w:hAnsi="Consolas" w:cs="Consolas"/>
+          <w:color w:val="00AA00"/>
+          <w:sz w:val="20"/>
+          <w:szCs w:val="20"/>
+        </w:rPr>
+        <w:t>"0.001"</w:t>
+      </w:r>
+    </w:p>
+    <w:p>
+      <w:pPr>
+        <w:autoSpaceDE w:val="0"/>
+        <w:autoSpaceDN w:val="0"/>
+        <w:adjustRightInd w:val="0"/>
+        <w:spacing w:after="0" w:line="240" w:lineRule="auto"/>
+        <w:rPr>
+          <w:rFonts w:ascii="Consolas" w:hAnsi="Consolas" w:cs="Consolas"/>
+          <w:sz w:val="20"/>
+          <w:szCs w:val="20"/>
+        </w:rPr>
+      </w:pPr>
+      <w:r>
+        <w:rPr>
+          <w:rFonts w:ascii="Consolas" w:hAnsi="Consolas" w:cs="Consolas"/>
+          <w:color w:val="000000"/>
+          <w:sz w:val="20"/>
+          <w:szCs w:val="20"/>
+        </w:rPr>
+        <w:t xml:space="preserve">        , </w:t>
+      </w:r>
+      <w:r>
+        <w:rPr>
+          <w:rFonts w:ascii="Consolas" w:hAnsi="Consolas" w:cs="Consolas"/>
+          <w:color w:val="00AA00"/>
+          <w:sz w:val="20"/>
+          <w:szCs w:val="20"/>
+        </w:rPr>
+        <w:t>"--chaotic_step_len"</w:t>
+      </w:r>
+      <w:r>
+        <w:rPr>
+          <w:rFonts w:ascii="Consolas" w:hAnsi="Consolas" w:cs="Consolas"/>
+          <w:color w:val="000000"/>
+          <w:sz w:val="20"/>
+          <w:szCs w:val="20"/>
+        </w:rPr>
+        <w:t xml:space="preserve">, </w:t>
+      </w:r>
+      <w:r>
+        <w:rPr>
+          <w:rFonts w:ascii="Consolas" w:hAnsi="Consolas" w:cs="Consolas"/>
+          <w:color w:val="00AA00"/>
+          <w:sz w:val="20"/>
+          <w:szCs w:val="20"/>
+        </w:rPr>
+        <w:t>"0.15"</w:t>
+      </w:r>
+    </w:p>
+    <w:p>
+      <w:pPr>
+        <w:autoSpaceDE w:val="0"/>
+        <w:autoSpaceDN w:val="0"/>
+        <w:adjustRightInd w:val="0"/>
+        <w:spacing w:after="0" w:line="240" w:lineRule="auto"/>
+        <w:rPr>
+          <w:rFonts w:ascii="Consolas" w:hAnsi="Consolas" w:cs="Consolas"/>
+          <w:sz w:val="20"/>
+          <w:szCs w:val="20"/>
+        </w:rPr>
+      </w:pPr>
+      <w:r>
+        <w:rPr>
+          <w:rFonts w:ascii="Consolas" w:hAnsi="Consolas" w:cs="Consolas"/>
+          <w:color w:val="000000"/>
+          <w:sz w:val="20"/>
+          <w:szCs w:val="20"/>
+        </w:rPr>
+        <w:t xml:space="preserve">        , </w:t>
+      </w:r>
+      <w:r>
+        <w:rPr>
+          <w:rFonts w:ascii="Consolas" w:hAnsi="Consolas" w:cs="Consolas"/>
+          <w:color w:val="00AA00"/>
+          <w:sz w:val="20"/>
+          <w:szCs w:val="20"/>
+        </w:rPr>
+        <w:t>"--alpha"</w:t>
+      </w:r>
+      <w:r>
+        <w:rPr>
+          <w:rFonts w:ascii="Consolas" w:hAnsi="Consolas" w:cs="Consolas"/>
+          <w:color w:val="000000"/>
+          <w:sz w:val="20"/>
+          <w:szCs w:val="20"/>
+        </w:rPr>
+        <w:t xml:space="preserve">, </w:t>
+      </w:r>
+      <w:r>
+        <w:rPr>
+          <w:rFonts w:ascii="Consolas" w:hAnsi="Consolas" w:cs="Consolas"/>
+          <w:color w:val="00AA00"/>
+          <w:sz w:val="20"/>
+          <w:szCs w:val="20"/>
+        </w:rPr>
+        <w:t>"0.05"</w:t>
+      </w:r>
+    </w:p>
+    <w:p>
+      <w:pPr>
+        <w:autoSpaceDE w:val="0"/>
+        <w:autoSpaceDN w:val="0"/>
+        <w:adjustRightInd w:val="0"/>
+        <w:spacing w:after="0" w:line="240" w:lineRule="auto"/>
+        <w:rPr>
+          <w:rFonts w:ascii="Consolas" w:hAnsi="Consolas" w:cs="Consolas"/>
+          <w:sz w:val="20"/>
+          <w:szCs w:val="20"/>
+        </w:rPr>
+      </w:pPr>
+      <w:r>
+        <w:rPr>
+          <w:rFonts w:ascii="Consolas" w:hAnsi="Consolas" w:cs="Consolas"/>
+          <w:color w:val="000000"/>
+          <w:sz w:val="20"/>
+          <w:szCs w:val="20"/>
+        </w:rPr>
+        <w:t xml:space="preserve">        , </w:t>
+      </w:r>
+      <w:r>
+        <w:rPr>
+          <w:rFonts w:ascii="Consolas" w:hAnsi="Consolas" w:cs="Consolas"/>
+          <w:color w:val="00AA00"/>
+          <w:sz w:val="20"/>
+          <w:szCs w:val="20"/>
+        </w:rPr>
+        <w:t>"--chaotic_coeff"</w:t>
+      </w:r>
+      <w:r>
+        <w:rPr>
+          <w:rFonts w:ascii="Consolas" w:hAnsi="Consolas" w:cs="Consolas"/>
+          <w:color w:val="000000"/>
+          <w:sz w:val="20"/>
+          <w:szCs w:val="20"/>
+        </w:rPr>
+        <w:t xml:space="preserve">, </w:t>
+      </w:r>
+      <w:r>
+        <w:rPr>
+          <w:rFonts w:ascii="Consolas" w:hAnsi="Consolas" w:cs="Consolas"/>
+          <w:color w:val="00AA00"/>
+          <w:sz w:val="20"/>
+          <w:szCs w:val="20"/>
+        </w:rPr>
+        <w:t>"20000"</w:t>
+      </w:r>
+      <w:r>
+        <w:rPr>
+          <w:rFonts w:ascii="Consolas" w:hAnsi="Consolas" w:cs="Consolas"/>
+          <w:color w:val="000000"/>
+          <w:sz w:val="20"/>
+          <w:szCs w:val="20"/>
+        </w:rPr>
+        <w:t xml:space="preserve"> </w:t>
+      </w:r>
+      <w:r>
+        <w:rPr>
+          <w:rFonts w:ascii="Consolas" w:hAnsi="Consolas" w:cs="Consolas"/>
+          <w:color w:val="C0C0C0"/>
+          <w:sz w:val="20"/>
+          <w:szCs w:val="20"/>
+        </w:rPr>
+        <w:t>#800</w:t>
+      </w:r>
+    </w:p>
+    <w:p>
+      <w:pPr>
+        <w:autoSpaceDE w:val="0"/>
+        <w:autoSpaceDN w:val="0"/>
+        <w:adjustRightInd w:val="0"/>
+        <w:spacing w:after="0" w:line="240" w:lineRule="auto"/>
+        <w:rPr>
+          <w:rFonts w:ascii="Consolas" w:hAnsi="Consolas" w:cs="Consolas"/>
+          <w:sz w:val="20"/>
+          <w:szCs w:val="20"/>
+        </w:rPr>
+      </w:pPr>
+      <w:r>
+        <w:rPr>
+          <w:rFonts w:ascii="Consolas" w:hAnsi="Consolas" w:cs="Consolas"/>
+          <w:color w:val="000000"/>
+          <w:sz w:val="20"/>
+          <w:szCs w:val="20"/>
+        </w:rPr>
+        <w:t xml:space="preserve">        , </w:t>
+      </w:r>
+      <w:r>
+        <w:rPr>
+          <w:rFonts w:ascii="Consolas" w:hAnsi="Consolas" w:cs="Consolas"/>
+          <w:color w:val="00AA00"/>
+          <w:sz w:val="20"/>
+          <w:szCs w:val="20"/>
+        </w:rPr>
+        <w:t>"--chaotic_reduce"</w:t>
+      </w:r>
+      <w:r>
+        <w:rPr>
+          <w:rFonts w:ascii="Consolas" w:hAnsi="Consolas" w:cs="Consolas"/>
+          <w:color w:val="000000"/>
+          <w:sz w:val="20"/>
+          <w:szCs w:val="20"/>
+        </w:rPr>
+        <w:t xml:space="preserve">, </w:t>
+      </w:r>
+      <w:r>
+        <w:rPr>
+          <w:rFonts w:ascii="Consolas" w:hAnsi="Consolas" w:cs="Consolas"/>
+          <w:color w:val="00AA00"/>
+          <w:sz w:val="20"/>
+          <w:szCs w:val="20"/>
+        </w:rPr>
+        <w:t>"0.5"</w:t>
+      </w:r>
+    </w:p>
+    <w:p>
+      <w:pPr>
+        <w:autoSpaceDE w:val="0"/>
+        <w:autoSpaceDN w:val="0"/>
+        <w:adjustRightInd w:val="0"/>
+        <w:spacing w:after="0" w:line="240" w:lineRule="auto"/>
+        <w:rPr>
+          <w:rFonts w:ascii="Consolas" w:hAnsi="Consolas" w:cs="Consolas"/>
+          <w:sz w:val="20"/>
+          <w:szCs w:val="20"/>
+        </w:rPr>
+      </w:pPr>
+      <w:r>
+        <w:rPr>
+          <w:rFonts w:ascii="Consolas" w:hAnsi="Consolas" w:cs="Consolas"/>
+          <w:color w:val="000000"/>
+          <w:sz w:val="20"/>
+          <w:szCs w:val="20"/>
+        </w:rPr>
+        <w:t xml:space="preserve">        , </w:t>
+      </w:r>
+      <w:r>
+        <w:rPr>
+          <w:rFonts w:ascii="Consolas" w:hAnsi="Consolas" w:cs="Consolas"/>
+          <w:color w:val="00AA00"/>
+          <w:sz w:val="20"/>
+          <w:szCs w:val="20"/>
+        </w:rPr>
+        <w:t>"--function"</w:t>
+      </w:r>
+      <w:r>
+        <w:rPr>
+          <w:rFonts w:ascii="Consolas" w:hAnsi="Consolas" w:cs="Consolas"/>
+          <w:color w:val="000000"/>
+          <w:sz w:val="20"/>
+          <w:szCs w:val="20"/>
+        </w:rPr>
+        <w:t xml:space="preserve">, </w:t>
+      </w:r>
+      <w:r>
+        <w:rPr>
+          <w:rFonts w:ascii="Consolas" w:hAnsi="Consolas" w:cs="Consolas"/>
+          <w:color w:val="00AA00"/>
+          <w:sz w:val="20"/>
+          <w:szCs w:val="20"/>
+        </w:rPr>
+        <w:t>"5"</w:t>
+      </w:r>
+    </w:p>
+    <w:p>
+      <w:pPr>
+        <w:autoSpaceDE w:val="0"/>
+        <w:autoSpaceDN w:val="0"/>
+        <w:adjustRightInd w:val="0"/>
+        <w:spacing w:after="0" w:line="240" w:lineRule="auto"/>
+        <w:rPr>
+          <w:rFonts w:ascii="Consolas" w:hAnsi="Consolas" w:cs="Consolas"/>
+          <w:sz w:val="20"/>
+          <w:szCs w:val="20"/>
+        </w:rPr>
+      </w:pPr>
+      <w:r>
+        <w:rPr>
+          <w:rFonts w:ascii="Consolas" w:hAnsi="Consolas" w:cs="Consolas"/>
+          <w:color w:val="000000"/>
+          <w:sz w:val="20"/>
+          <w:szCs w:val="20"/>
+        </w:rPr>
+        <w:t xml:space="preserve">        , </w:t>
+      </w:r>
+      <w:r>
+        <w:rPr>
+          <w:rFonts w:ascii="Consolas" w:hAnsi="Consolas" w:cs="Consolas"/>
+          <w:color w:val="00AA00"/>
+          <w:sz w:val="20"/>
+          <w:szCs w:val="20"/>
+        </w:rPr>
+        <w:t>"--dim"</w:t>
+      </w:r>
+      <w:r>
+        <w:rPr>
+          <w:rFonts w:ascii="Consolas" w:hAnsi="Consolas" w:cs="Consolas"/>
+          <w:color w:val="000000"/>
+          <w:sz w:val="20"/>
+          <w:szCs w:val="20"/>
+        </w:rPr>
+        <w:t>, str(dim)</w:t>
+      </w:r>
+    </w:p>
+    <w:p>
+      <w:pPr>
+        <w:autoSpaceDE w:val="0"/>
+        <w:autoSpaceDN w:val="0"/>
+        <w:adjustRightInd w:val="0"/>
+        <w:spacing w:after="0" w:line="240" w:lineRule="auto"/>
+        <w:rPr>
+          <w:rFonts w:ascii="Consolas" w:hAnsi="Consolas" w:cs="Consolas"/>
+          <w:color w:val="000000"/>
+          <w:sz w:val="20"/>
+          <w:szCs w:val="20"/>
+          <w:lang w:val="ru-RU"/>
+        </w:rPr>
+      </w:pPr>
+      <w:r>
+        <w:rPr>
+          <w:rFonts w:ascii="Consolas" w:hAnsi="Consolas" w:cs="Consolas"/>
+          <w:color w:val="000000"/>
+          <w:sz w:val="20"/>
+          <w:szCs w:val="20"/>
+        </w:rPr>
+        <w:t xml:space="preserve">        , </w:t>
+      </w:r>
+      <w:r>
+        <w:rPr>
+          <w:rFonts w:ascii="Consolas" w:hAnsi="Consolas" w:cs="Consolas"/>
+          <w:color w:val="00AA00"/>
+          <w:sz w:val="20"/>
+          <w:szCs w:val="20"/>
+        </w:rPr>
+        <w:t>"--init_cond"</w:t>
+      </w:r>
+      <w:r>
+        <w:rPr>
+          <w:rFonts w:ascii="Consolas" w:hAnsi="Consolas" w:cs="Consolas"/>
+          <w:color w:val="000000"/>
+          <w:sz w:val="20"/>
+          <w:szCs w:val="20"/>
+        </w:rPr>
+        <w:t>, init_cond])</w:t>
+      </w:r>
+    </w:p>
+    <w:p>
+      <w:pPr>
+        <w:autoSpaceDE w:val="0"/>
+        <w:autoSpaceDN w:val="0"/>
+        <w:adjustRightInd w:val="0"/>
+        <w:spacing w:after="0" w:line="240" w:lineRule="auto"/>
+        <w:rPr>
+          <w:rFonts w:ascii="Consolas" w:hAnsi="Consolas" w:cs="Consolas"/>
+          <w:color w:val="000000"/>
+          <w:sz w:val="20"/>
+          <w:szCs w:val="20"/>
+        </w:rPr>
+      </w:pPr>
+    </w:p>
+    <w:p>
+      <w:pPr>
+        <w:autoSpaceDE w:val="0"/>
+        <w:autoSpaceDN w:val="0"/>
+        <w:adjustRightInd w:val="0"/>
+        <w:spacing w:after="0" w:line="240" w:lineRule="auto"/>
+        <w:rPr>
+          <w:rFonts w:ascii="Consolas" w:hAnsi="Consolas" w:cs="Consolas"/>
+          <w:color w:val="000000"/>
+          <w:sz w:val="20"/>
+          <w:szCs w:val="20"/>
+        </w:rPr>
+      </w:pPr>
+      <w:r>
+        <w:rPr>
+          <w:rFonts w:ascii="Consolas" w:hAnsi="Consolas" w:cs="Consolas"/>
+          <w:color w:val="000000"/>
+          <w:sz w:val="20"/>
+          <w:szCs w:val="20"/>
+        </w:rPr>
+        <w:t>RANDOM initial conditions [-5, 5]</w:t>
+      </w:r>
+    </w:p>
+    <w:p>
+      <w:pPr>
+        <w:autoSpaceDE w:val="0"/>
+        <w:autoSpaceDN w:val="0"/>
+        <w:adjustRightInd w:val="0"/>
+        <w:spacing w:after="0" w:line="240" w:lineRule="auto"/>
+        <w:rPr>
+          <w:rFonts w:ascii="Consolas" w:hAnsi="Consolas" w:cs="Consolas"/>
+          <w:sz w:val="20"/>
+          <w:szCs w:val="20"/>
+        </w:rPr>
+      </w:pPr>
     </w:p>
     <w:p>
       <w:pPr>
@@ -1495,6 +4030,45 @@
       <w:color w:val="0000FF" w:themeColor="hyperlink"/>
       <w:u w:val="single"/>
     </w:rPr>
+  </w:style>
+  <w:style w:type="paragraph" w:styleId="BalloonText">
+    <w:name w:val="Balloon Text"/>
+    <w:basedOn w:val="Normal"/>
+    <w:link w:val="BalloonTextChar"/>
+    <w:uiPriority w:val="99"/>
+    <w:semiHidden/>
+    <w:unhideWhenUsed/>
+    <w:rsid w:val="00CF01D2"/>
+    <w:pPr>
+      <w:spacing w:after="0" w:line="240" w:lineRule="auto"/>
+    </w:pPr>
+    <w:rPr>
+      <w:rFonts w:ascii="Tahoma" w:hAnsi="Tahoma" w:cs="Tahoma"/>
+      <w:sz w:val="16"/>
+      <w:szCs w:val="16"/>
+    </w:rPr>
+  </w:style>
+  <w:style w:type="character" w:customStyle="1" w:styleId="BalloonTextChar">
+    <w:name w:val="Balloon Text Char"/>
+    <w:basedOn w:val="DefaultParagraphFont"/>
+    <w:link w:val="BalloonText"/>
+    <w:uiPriority w:val="99"/>
+    <w:semiHidden/>
+    <w:rsid w:val="00CF01D2"/>
+    <w:rPr>
+      <w:rFonts w:ascii="Tahoma" w:hAnsi="Tahoma" w:cs="Tahoma"/>
+      <w:sz w:val="16"/>
+      <w:szCs w:val="16"/>
+    </w:rPr>
+  </w:style>
+  <w:style w:type="paragraph" w:styleId="NoSpacing">
+    <w:name w:val="No Spacing"/>
+    <w:uiPriority w:val="1"/>
+    <w:qFormat/>
+    <w:rsid w:val="00CF01D2"/>
+    <w:pPr>
+      <w:spacing w:after="0" w:line="240" w:lineRule="auto"/>
+    </w:pPr>
   </w:style>
 </w:styles>
 </file>

</xml_diff>

<commit_message>
add new N dimensions function to CPP (Schwefel, Griewangk)
</commit_message>
<xml_diff>
--- a/docs/Optimization by TCNN in discrete and continuous domains.docx
+++ b/docs/Optimization by TCNN in discrete and continuous domains.docx
@@ -43,7 +43,15 @@
         </w:numPr>
       </w:pPr>
       <w:r>
-        <w:t>Chaotic (bifurcation + lapunov)</w:t>
+        <w:t xml:space="preserve">Chaotic (bifurcation + </w:t>
+      </w:r>
+      <w:proofErr w:type="spellStart"/>
+      <w:r>
+        <w:t>lapunov</w:t>
+      </w:r>
+      <w:proofErr w:type="spellEnd"/>
+      <w:r>
+        <w:t>)</w:t>
       </w:r>
     </w:p>
     <w:p>
@@ -114,8 +122,13 @@
           <w:numId w:val="1"/>
         </w:numPr>
       </w:pPr>
-      <w:r>
-        <w:t>Simulink schema</w:t>
+      <w:proofErr w:type="spellStart"/>
+      <w:r>
+        <w:t>Simulink</w:t>
+      </w:r>
+      <w:proofErr w:type="spellEnd"/>
+      <w:r>
+        <w:t xml:space="preserve"> schema</w:t>
       </w:r>
     </w:p>
     <w:p>
@@ -254,7 +267,15 @@
         </w:numPr>
       </w:pPr>
       <w:r>
-        <w:t>Analog schema (Simulink)</w:t>
+        <w:t>Analog schema (</w:t>
+      </w:r>
+      <w:proofErr w:type="spellStart"/>
+      <w:r>
+        <w:t>Simulink</w:t>
+      </w:r>
+      <w:proofErr w:type="spellEnd"/>
+      <w:r>
+        <w:t>)</w:t>
       </w:r>
     </w:p>
     <w:p>
@@ -331,11 +352,19 @@
         </w:rPr>
         <w:t xml:space="preserve"> </w:t>
       </w:r>
-      <w:r>
-        <w:rPr>
-          <w:lang w:val="ru-RU"/>
-        </w:rPr>
-        <w:t>к аналоговой, и результаты моделирования аналогового представления.</w:t>
+      <w:proofErr w:type="gramStart"/>
+      <w:r>
+        <w:rPr>
+          <w:lang w:val="ru-RU"/>
+        </w:rPr>
+        <w:t>к</w:t>
+      </w:r>
+      <w:proofErr w:type="gramEnd"/>
+      <w:r>
+        <w:rPr>
+          <w:lang w:val="ru-RU"/>
+        </w:rPr>
+        <w:t xml:space="preserve"> аналоговой, и результаты моделирования аналогового представления.</w:t>
       </w:r>
     </w:p>
     <w:p>
@@ -362,6 +391,7 @@
           <w:lang w:val="ru-RU"/>
         </w:rPr>
       </w:pPr>
+      <w:proofErr w:type="gramStart"/>
       <w:r>
         <w:t>TCNN</w:t>
       </w:r>
@@ -387,8 +417,23 @@
         <w:rPr>
           <w:lang w:val="ru-RU"/>
         </w:rPr>
-        <w:t>основывается на сети хопфилда и методе отжига.</w:t>
-      </w:r>
+        <w:t xml:space="preserve">основывается на сети </w:t>
+      </w:r>
+      <w:proofErr w:type="spellStart"/>
+      <w:r>
+        <w:rPr>
+          <w:lang w:val="ru-RU"/>
+        </w:rPr>
+        <w:t>хопфилда</w:t>
+      </w:r>
+      <w:proofErr w:type="spellEnd"/>
+      <w:r>
+        <w:rPr>
+          <w:lang w:val="ru-RU"/>
+        </w:rPr>
+        <w:t xml:space="preserve"> и методе отжига.</w:t>
+      </w:r>
+      <w:proofErr w:type="gramEnd"/>
     </w:p>
     <w:p>
       <w:r>
@@ -1081,6 +1126,7 @@
           <w:lang w:val="ru-RU"/>
         </w:rPr>
       </w:pPr>
+      <w:proofErr w:type="gramStart"/>
       <w:r>
         <w:t>x</w:t>
       </w:r>
@@ -1090,6 +1136,7 @@
         </w:rPr>
         <w:t>i</w:t>
       </w:r>
+      <w:proofErr w:type="gramEnd"/>
       <w:r>
         <w:rPr>
           <w:lang w:val="ru-RU"/>
@@ -1105,6 +1152,8 @@
           <w:lang w:val="ru-RU"/>
         </w:rPr>
       </w:pPr>
+      <w:proofErr w:type="spellStart"/>
+      <w:proofErr w:type="gramStart"/>
       <w:r>
         <w:t>y</w:t>
       </w:r>
@@ -1114,6 +1163,8 @@
         </w:rPr>
         <w:t>i</w:t>
       </w:r>
+      <w:proofErr w:type="spellEnd"/>
+      <w:proofErr w:type="gramEnd"/>
       <w:r>
         <w:rPr>
           <w:lang w:val="ru-RU"/>
@@ -1129,6 +1180,8 @@
           <w:lang w:val="ru-RU"/>
         </w:rPr>
       </w:pPr>
+      <w:proofErr w:type="spellStart"/>
+      <w:proofErr w:type="gramStart"/>
       <w:r>
         <w:t>w</w:t>
       </w:r>
@@ -1138,6 +1191,8 @@
         </w:rPr>
         <w:t>ij</w:t>
       </w:r>
+      <w:proofErr w:type="spellEnd"/>
+      <w:proofErr w:type="gramEnd"/>
       <w:r>
         <w:rPr>
           <w:vertAlign w:val="subscript"/>
@@ -1184,6 +1239,8 @@
           <w:lang w:val="ru-RU"/>
         </w:rPr>
       </w:pPr>
+      <w:proofErr w:type="spellStart"/>
+      <w:proofErr w:type="gramStart"/>
       <w:r>
         <w:t>z</w:t>
       </w:r>
@@ -1193,6 +1250,8 @@
         </w:rPr>
         <w:t>i</w:t>
       </w:r>
+      <w:proofErr w:type="spellEnd"/>
+      <w:proofErr w:type="gramEnd"/>
       <w:r>
         <w:rPr>
           <w:lang w:val="ru-RU"/>
@@ -1217,35 +1276,86 @@
         <w:rPr>
           <w:lang w:val="ru-RU"/>
         </w:rPr>
-        <w:t xml:space="preserve">Отличие от сети хопфилда заключается в том, что в начальный момент, в сети происходит хаотический поиск, который обуславливается хаотической функцией () налог температуры в методе отжига. Со временем влияние хаоса на систему уменьшается, что приводит к более выраженной динамики сети хопфилда, которая основана на градиентном методе. </w:t>
-      </w:r>
-    </w:p>
-    <w:p>
-      <w:pPr>
-        <w:rPr>
-          <w:lang w:val="ru-RU"/>
-        </w:rPr>
-      </w:pPr>
-      <w:r>
-        <w:rPr>
-          <w:lang w:val="ru-RU"/>
-        </w:rPr>
-        <w:t xml:space="preserve">Т.к. в итоге сеть сойдётся к сети хопфилда, то она гарантированно найдёт локальный минимум, но при введении начальной хаотической динамики сеть будет пытаться выйти из локального минимума. </w:t>
-      </w:r>
-    </w:p>
-    <w:p>
-      <w:pPr>
-        <w:rPr>
-          <w:lang w:val="ru-RU"/>
-        </w:rPr>
-      </w:pPr>
-    </w:p>
-    <w:p>
-      <w:pPr>
-        <w:rPr>
-          <w:lang w:val="ru-RU"/>
-        </w:rPr>
-      </w:pPr>
+        <w:t xml:space="preserve">Отличие от сети </w:t>
+      </w:r>
+      <w:proofErr w:type="spellStart"/>
+      <w:r>
+        <w:rPr>
+          <w:lang w:val="ru-RU"/>
+        </w:rPr>
+        <w:t>хопфилда</w:t>
+      </w:r>
+      <w:proofErr w:type="spellEnd"/>
+      <w:r>
+        <w:rPr>
+          <w:lang w:val="ru-RU"/>
+        </w:rPr>
+        <w:t xml:space="preserve"> заключается в том, что в начальный момент, в сети происходит хаотический поиск, который обуславливается хаотической функцией</w:t>
+      </w:r>
+      <w:proofErr w:type="gramStart"/>
+      <w:r>
+        <w:rPr>
+          <w:lang w:val="ru-RU"/>
+        </w:rPr>
+        <w:t xml:space="preserve"> () </w:t>
+      </w:r>
+      <w:proofErr w:type="gramEnd"/>
+      <w:r>
+        <w:rPr>
+          <w:lang w:val="ru-RU"/>
+        </w:rPr>
+        <w:t xml:space="preserve">налог температуры в методе отжига. Со временем влияние хаоса на систему уменьшается, что приводит к более выраженной динамики сети </w:t>
+      </w:r>
+      <w:proofErr w:type="spellStart"/>
+      <w:r>
+        <w:rPr>
+          <w:lang w:val="ru-RU"/>
+        </w:rPr>
+        <w:t>хопфилда</w:t>
+      </w:r>
+      <w:proofErr w:type="spellEnd"/>
+      <w:r>
+        <w:rPr>
+          <w:lang w:val="ru-RU"/>
+        </w:rPr>
+        <w:t xml:space="preserve">, которая основана на градиентном методе. </w:t>
+      </w:r>
+    </w:p>
+    <w:p>
+      <w:pPr>
+        <w:rPr>
+          <w:lang w:val="ru-RU"/>
+        </w:rPr>
+      </w:pPr>
+      <w:r>
+        <w:rPr>
+          <w:lang w:val="ru-RU"/>
+        </w:rPr>
+        <w:t xml:space="preserve">Т.к. в итоге сеть сойдётся к сети </w:t>
+      </w:r>
+      <w:proofErr w:type="spellStart"/>
+      <w:r>
+        <w:rPr>
+          <w:lang w:val="ru-RU"/>
+        </w:rPr>
+        <w:t>хопфилда</w:t>
+      </w:r>
+      <w:proofErr w:type="spellEnd"/>
+      <w:r>
+        <w:rPr>
+          <w:lang w:val="ru-RU"/>
+        </w:rPr>
+        <w:t xml:space="preserve">, то она гарантированно найдёт локальный минимум, но при введении начальной хаотической динамики сеть будет пытаться выйти из локального минимума. </w:t>
+      </w:r>
+    </w:p>
+    <w:p>
+      <w:pPr>
+        <w:rPr>
+          <w:lang w:val="ru-RU"/>
+        </w:rPr>
+      </w:pPr>
+    </w:p>
+    <w:p>
       <w:r>
         <w:rPr>
           <w:lang w:val="ru-RU"/>
@@ -1268,22 +1378,220 @@
     </w:p>
     <w:p>
       <w:pPr>
-        <w:rPr>
-          <w:lang w:val="ru-RU"/>
-        </w:rPr>
-      </w:pPr>
-    </w:p>
-    <w:p>
-      <w:pPr>
-        <w:rPr>
-          <w:lang w:val="ru-RU"/>
-        </w:rPr>
-      </w:pPr>
-      <w:r>
-        <w:rPr>
-          <w:lang w:val="ru-RU"/>
+        <w:jc w:val="center"/>
+      </w:pPr>
+      <w:r>
+        <w:rPr>
+          <w:rFonts w:ascii="Times New Roman" w:hAnsi="Times New Roman" w:cs="Times New Roman"/>
+          <w:noProof/>
+          <w:sz w:val="28"/>
+          <w:szCs w:val="28"/>
         </w:rPr>
         <w:lastRenderedPageBreak/>
+        <w:drawing>
+          <wp:anchor distT="0" distB="0" distL="114300" distR="114300" simplePos="0" relativeHeight="251660288" behindDoc="1" locked="0" layoutInCell="1" allowOverlap="1">
+            <wp:simplePos x="0" y="0"/>
+            <wp:positionH relativeFrom="margin">
+              <wp:posOffset>2619375</wp:posOffset>
+            </wp:positionH>
+            <wp:positionV relativeFrom="paragraph">
+              <wp:posOffset>114300</wp:posOffset>
+            </wp:positionV>
+            <wp:extent cx="1828800" cy="1590675"/>
+            <wp:effectExtent l="19050" t="0" r="0" b="0"/>
+            <wp:wrapTight wrapText="bothSides">
+              <wp:wrapPolygon edited="0">
+                <wp:start x="-225" y="0"/>
+                <wp:lineTo x="-225" y="21471"/>
+                <wp:lineTo x="21600" y="21471"/>
+                <wp:lineTo x="21600" y="0"/>
+                <wp:lineTo x="-225" y="0"/>
+              </wp:wrapPolygon>
+            </wp:wrapTight>
+            <wp:docPr id="7" name="Рисунок 7"/>
+            <wp:cNvGraphicFramePr>
+              <a:graphicFrameLocks xmlns:a="http://schemas.openxmlformats.org/drawingml/2006/main" noChangeAspect="1"/>
+            </wp:cNvGraphicFramePr>
+            <a:graphic xmlns:a="http://schemas.openxmlformats.org/drawingml/2006/main">
+              <a:graphicData uri="http://schemas.openxmlformats.org/drawingml/2006/picture">
+                <pic:pic xmlns:pic="http://schemas.openxmlformats.org/drawingml/2006/picture">
+                  <pic:nvPicPr>
+                    <pic:cNvPr id="0" name="Picture 7"/>
+                    <pic:cNvPicPr>
+                      <a:picLocks noChangeAspect="1" noChangeArrowheads="1"/>
+                    </pic:cNvPicPr>
+                  </pic:nvPicPr>
+                  <pic:blipFill>
+                    <a:blip r:embed="rId8" cstate="print">
+                      <a:extLst>
+                        <a:ext uri="{28A0092B-C50C-407E-A947-70E740481C1C}">
+                          <a14:useLocalDpi xmlns="" xmlns:wpc="http://schemas.microsoft.com/office/word/2010/wordprocessingCanvas" xmlns:mc="http://schemas.openxmlformats.org/markup-compatibility/2006" xmlns:o="urn:schemas-microsoft-com:office:office" xmlns:v="urn:schemas-microsoft-com:vml" xmlns:wp14="http://schemas.microsoft.com/office/word/2010/wordprocessingDrawing" xmlns:w10="urn:schemas-microsoft-com:office:word" xmlns:w="http://schemas.openxmlformats.org/wordprocessingml/2006/main" xmlns:w14="http://schemas.microsoft.com/office/word/2010/wordml" xmlns:w15="http://schemas.microsoft.com/office/word/2012/wordml" xmlns:wpg="http://schemas.microsoft.com/office/word/2010/wordprocessingGroup" xmlns:wpi="http://schemas.microsoft.com/office/word/2010/wordprocessingInk" xmlns:wps="http://schemas.microsoft.com/office/word/2010/wordprocessingShape" xmlns:a14="http://schemas.microsoft.com/office/drawing/2010/main" val="0"/>
+                        </a:ext>
+                      </a:extLst>
+                    </a:blip>
+                    <a:srcRect/>
+                    <a:stretch>
+                      <a:fillRect/>
+                    </a:stretch>
+                  </pic:blipFill>
+                  <pic:spPr bwMode="auto">
+                    <a:xfrm>
+                      <a:off x="0" y="0"/>
+                      <a:ext cx="1828800" cy="1590675"/>
+                    </a:xfrm>
+                    <a:prstGeom prst="rect">
+                      <a:avLst/>
+                    </a:prstGeom>
+                    <a:noFill/>
+                    <a:ln>
+                      <a:noFill/>
+                    </a:ln>
+                  </pic:spPr>
+                </pic:pic>
+              </a:graphicData>
+            </a:graphic>
+          </wp:anchor>
+        </w:drawing>
+      </w:r>
+      <w:r>
+        <w:rPr>
+          <w:rFonts w:ascii="Times New Roman" w:hAnsi="Times New Roman" w:cs="Times New Roman"/>
+          <w:noProof/>
+          <w:sz w:val="28"/>
+          <w:szCs w:val="28"/>
+        </w:rPr>
+        <w:drawing>
+          <wp:anchor distT="0" distB="0" distL="114300" distR="114300" simplePos="0" relativeHeight="251659264" behindDoc="1" locked="0" layoutInCell="1" allowOverlap="1">
+            <wp:simplePos x="0" y="0"/>
+            <wp:positionH relativeFrom="column">
+              <wp:posOffset>-342900</wp:posOffset>
+            </wp:positionH>
+            <wp:positionV relativeFrom="paragraph">
+              <wp:posOffset>123825</wp:posOffset>
+            </wp:positionV>
+            <wp:extent cx="2219325" cy="1659890"/>
+            <wp:effectExtent l="19050" t="0" r="9525" b="0"/>
+            <wp:wrapTight wrapText="bothSides">
+              <wp:wrapPolygon edited="0">
+                <wp:start x="-185" y="0"/>
+                <wp:lineTo x="-185" y="21319"/>
+                <wp:lineTo x="21693" y="21319"/>
+                <wp:lineTo x="21693" y="0"/>
+                <wp:lineTo x="-185" y="0"/>
+              </wp:wrapPolygon>
+            </wp:wrapTight>
+            <wp:docPr id="6" name="Рисунок 6"/>
+            <wp:cNvGraphicFramePr>
+              <a:graphicFrameLocks xmlns:a="http://schemas.openxmlformats.org/drawingml/2006/main" noChangeAspect="1"/>
+            </wp:cNvGraphicFramePr>
+            <a:graphic xmlns:a="http://schemas.openxmlformats.org/drawingml/2006/main">
+              <a:graphicData uri="http://schemas.openxmlformats.org/drawingml/2006/picture">
+                <pic:pic xmlns:pic="http://schemas.openxmlformats.org/drawingml/2006/picture">
+                  <pic:nvPicPr>
+                    <pic:cNvPr id="0" name="Picture 6"/>
+                    <pic:cNvPicPr>
+                      <a:picLocks noChangeAspect="1" noChangeArrowheads="1"/>
+                    </pic:cNvPicPr>
+                  </pic:nvPicPr>
+                  <pic:blipFill>
+                    <a:blip r:embed="rId9" cstate="print">
+                      <a:extLst>
+                        <a:ext uri="{28A0092B-C50C-407E-A947-70E740481C1C}">
+                          <a14:useLocalDpi xmlns="" xmlns:wpc="http://schemas.microsoft.com/office/word/2010/wordprocessingCanvas" xmlns:mc="http://schemas.openxmlformats.org/markup-compatibility/2006" xmlns:o="urn:schemas-microsoft-com:office:office" xmlns:v="urn:schemas-microsoft-com:vml" xmlns:wp14="http://schemas.microsoft.com/office/word/2010/wordprocessingDrawing" xmlns:w10="urn:schemas-microsoft-com:office:word" xmlns:w="http://schemas.openxmlformats.org/wordprocessingml/2006/main" xmlns:w14="http://schemas.microsoft.com/office/word/2010/wordml" xmlns:w15="http://schemas.microsoft.com/office/word/2012/wordml" xmlns:wpg="http://schemas.microsoft.com/office/word/2010/wordprocessingGroup" xmlns:wpi="http://schemas.microsoft.com/office/word/2010/wordprocessingInk" xmlns:wps="http://schemas.microsoft.com/office/word/2010/wordprocessingShape" xmlns:a14="http://schemas.microsoft.com/office/drawing/2010/main" val="0"/>
+                        </a:ext>
+                      </a:extLst>
+                    </a:blip>
+                    <a:srcRect/>
+                    <a:stretch>
+                      <a:fillRect/>
+                    </a:stretch>
+                  </pic:blipFill>
+                  <pic:spPr bwMode="auto">
+                    <a:xfrm>
+                      <a:off x="0" y="0"/>
+                      <a:ext cx="2219325" cy="1659890"/>
+                    </a:xfrm>
+                    <a:prstGeom prst="rect">
+                      <a:avLst/>
+                    </a:prstGeom>
+                    <a:noFill/>
+                    <a:ln>
+                      <a:noFill/>
+                    </a:ln>
+                  </pic:spPr>
+                </pic:pic>
+              </a:graphicData>
+            </a:graphic>
+          </wp:anchor>
+        </w:drawing>
+      </w:r>
+    </w:p>
+    <w:p>
+      <w:pPr>
+        <w:jc w:val="center"/>
+      </w:pPr>
+    </w:p>
+    <w:p>
+      <w:pPr>
+        <w:jc w:val="center"/>
+      </w:pPr>
+    </w:p>
+    <w:p>
+      <w:pPr>
+        <w:jc w:val="center"/>
+      </w:pPr>
+    </w:p>
+    <w:p>
+      <w:pPr>
+        <w:jc w:val="center"/>
+      </w:pPr>
+    </w:p>
+    <w:p>
+      <w:pPr>
+        <w:jc w:val="center"/>
+      </w:pPr>
+    </w:p>
+    <w:p>
+      <w:pPr>
+        <w:jc w:val="center"/>
+      </w:pPr>
+    </w:p>
+    <w:p>
+      <w:pPr>
+        <w:jc w:val="center"/>
+      </w:pPr>
+    </w:p>
+    <w:p>
+      <w:pPr>
+        <w:jc w:val="center"/>
+        <w:rPr>
+          <w:lang w:val="ru-RU"/>
+        </w:rPr>
+      </w:pPr>
+      <w:r>
+        <w:rPr>
+          <w:lang w:val="ru-RU"/>
+        </w:rPr>
+        <w:t>Рис.1. динамики одного нейрона</w:t>
+      </w:r>
+    </w:p>
+    <w:p>
+      <w:pPr>
+        <w:rPr>
+          <w:lang w:val="ru-RU"/>
+        </w:rPr>
+      </w:pPr>
+    </w:p>
+    <w:p>
+      <w:pPr>
+        <w:rPr>
+          <w:lang w:val="ru-RU"/>
+        </w:rPr>
+      </w:pPr>
+      <w:r>
+        <w:rPr>
+          <w:lang w:val="ru-RU"/>
+        </w:rPr>
         <w:t>Тестовый пример поиска глобального минимума</w:t>
       </w:r>
       <w:r>
@@ -1295,10 +1603,280 @@
     </w:p>
     <w:p>
       <w:pPr>
-        <w:rPr>
-          <w:lang w:val="ru-RU"/>
-        </w:rPr>
-      </w:pPr>
+        <w:ind w:firstLine="720"/>
+      </w:pPr>
+      <w:proofErr w:type="gramStart"/>
+      <w:r>
+        <w:t>Sum(</w:t>
+      </w:r>
+      <w:proofErr w:type="gramEnd"/>
+      <w:r>
+        <w:t>(x(</w:t>
+      </w:r>
+      <w:proofErr w:type="spellStart"/>
+      <w:r>
+        <w:t>i</w:t>
+      </w:r>
+      <w:proofErr w:type="spellEnd"/>
+      <w:r>
+        <w:t xml:space="preserve">))^2 - </w:t>
+      </w:r>
+      <w:proofErr w:type="spellStart"/>
+      <w:r>
+        <w:t>cos</w:t>
+      </w:r>
+      <w:proofErr w:type="spellEnd"/>
+      <w:r>
+        <w:t>(3*PI*x(</w:t>
+      </w:r>
+      <w:proofErr w:type="spellStart"/>
+      <w:r>
+        <w:t>i</w:t>
+      </w:r>
+      <w:proofErr w:type="spellEnd"/>
+      <w:r>
+        <w:t>)))</w:t>
+      </w:r>
+    </w:p>
+    <w:p>
+      <w:pPr>
+        <w:ind w:firstLine="720"/>
+      </w:pPr>
+    </w:p>
+    <w:p>
+      <w:pPr>
+        <w:ind w:firstLine="720"/>
+      </w:pPr>
+      <w:proofErr w:type="spellStart"/>
+      <w:r>
+        <w:t>Rastrigin</w:t>
+      </w:r>
+      <w:proofErr w:type="spellEnd"/>
+      <w:r>
+        <w:t xml:space="preserve"> </w:t>
+      </w:r>
+      <w:r>
+        <w:t>function</w:t>
+      </w:r>
+      <w:r>
+        <w:t>: 10</w:t>
+      </w:r>
+      <w:r>
+        <w:t>n</w:t>
+      </w:r>
+      <w:r>
+        <w:t xml:space="preserve"> + </w:t>
+      </w:r>
+      <w:r>
+        <w:t>Sum</w:t>
+      </w:r>
+      <w:r>
+        <w:t>(</w:t>
+      </w:r>
+      <w:proofErr w:type="gramStart"/>
+      <w:r>
+        <w:t>x</w:t>
+      </w:r>
+      <w:r>
+        <w:t>(</w:t>
+      </w:r>
+      <w:proofErr w:type="spellStart"/>
+      <w:proofErr w:type="gramEnd"/>
+      <w:r>
+        <w:t>i</w:t>
+      </w:r>
+      <w:proofErr w:type="spellEnd"/>
+      <w:r>
+        <w:t>)^2 - 10</w:t>
+      </w:r>
+      <w:r>
+        <w:t>cos</w:t>
+      </w:r>
+      <w:r>
+        <w:t>(2</w:t>
+      </w:r>
+      <w:r>
+        <w:t>pi</w:t>
+      </w:r>
+      <w:r>
+        <w:t>*</w:t>
+      </w:r>
+      <w:r>
+        <w:t>x</w:t>
+      </w:r>
+      <w:r>
+        <w:t>(</w:t>
+      </w:r>
+      <w:proofErr w:type="spellStart"/>
+      <w:r>
+        <w:t>i</w:t>
+      </w:r>
+      <w:proofErr w:type="spellEnd"/>
+      <w:r>
+        <w:t>)))</w:t>
+      </w:r>
+    </w:p>
+    <w:p/>
+    <w:p>
+      <w:pPr>
+        <w:rPr>
+          <w:lang w:val="ru-RU"/>
+        </w:rPr>
+      </w:pPr>
+      <w:r>
+        <w:rPr>
+          <w:lang w:val="ru-RU"/>
+        </w:rPr>
+        <w:t xml:space="preserve">Такое представление модели сильно ограничено по диапазону входной функции, т.к. при довольно сильно изменяющейся функции необходимо сильно уменьшить коэффициент альфа при производной, что повлияет на схождение к глобальному оптимуму, а если альфа будет слишком велик, то динамика сети будет не </w:t>
+      </w:r>
+      <w:proofErr w:type="gramStart"/>
+      <w:r>
+        <w:rPr>
+          <w:lang w:val="ru-RU"/>
+        </w:rPr>
+        <w:t>хаотическая</w:t>
+      </w:r>
+      <w:proofErr w:type="gramEnd"/>
+      <w:r>
+        <w:rPr>
+          <w:lang w:val="ru-RU"/>
+        </w:rPr>
+        <w:t xml:space="preserve"> а пойдёт в разнос и на выходе будут осцилляции между максимальным и минимальным значениями.</w:t>
+      </w:r>
+    </w:p>
+    <w:p>
+      <w:pPr>
+        <w:rPr>
+          <w:lang w:val="ru-RU"/>
+        </w:rPr>
+      </w:pPr>
+      <w:r>
+        <w:rPr>
+          <w:lang w:val="ru-RU"/>
+        </w:rPr>
+        <w:tab/>
+      </w:r>
+      <w:r>
+        <w:rPr>
+          <w:lang w:val="ru-RU"/>
+        </w:rPr>
+        <w:t xml:space="preserve">-- </w:t>
+      </w:r>
+      <w:r>
+        <w:rPr>
+          <w:lang w:val="ru-RU"/>
+        </w:rPr>
+        <w:t>Т.к</w:t>
+      </w:r>
+      <w:proofErr w:type="gramStart"/>
+      <w:r>
+        <w:rPr>
+          <w:lang w:val="ru-RU"/>
+        </w:rPr>
+        <w:t>.д</w:t>
+      </w:r>
+      <w:proofErr w:type="gramEnd"/>
+      <w:r>
+        <w:rPr>
+          <w:lang w:val="ru-RU"/>
+        </w:rPr>
+        <w:t xml:space="preserve">иапазон  хаотической последовательности, которая описывается </w:t>
+      </w:r>
+      <w:proofErr w:type="spellStart"/>
+      <w:r>
+        <w:rPr>
+          <w:lang w:val="ru-RU"/>
+        </w:rPr>
+        <w:t>логистической</w:t>
+      </w:r>
+      <w:proofErr w:type="spellEnd"/>
+      <w:r>
+        <w:rPr>
+          <w:lang w:val="ru-RU"/>
+        </w:rPr>
+        <w:t xml:space="preserve"> картой будет между 0 и 1. </w:t>
+      </w:r>
+    </w:p>
+    <w:p>
+      <w:pPr>
+        <w:rPr>
+          <w:lang w:val="ru-RU"/>
+        </w:rPr>
+      </w:pPr>
+      <w:r>
+        <w:rPr>
+          <w:lang w:val="ru-RU"/>
+        </w:rPr>
+        <w:tab/>
+      </w:r>
+      <w:r>
+        <w:rPr>
+          <w:lang w:val="ru-RU"/>
+        </w:rPr>
+        <w:t xml:space="preserve">При </w:t>
+      </w:r>
+      <w:proofErr w:type="gramStart"/>
+      <w:r>
+        <w:rPr>
+          <w:lang w:val="ru-RU"/>
+        </w:rPr>
+        <w:t>таких</w:t>
+      </w:r>
+      <w:proofErr w:type="gramEnd"/>
+      <w:r>
+        <w:rPr>
+          <w:lang w:val="ru-RU"/>
+        </w:rPr>
+        <w:t xml:space="preserve"> ограничения, если даже перейти к аналоговой модели, как написано в статье, то всё рано </w:t>
+      </w:r>
+      <w:proofErr w:type="spellStart"/>
+      <w:r>
+        <w:rPr>
+          <w:lang w:val="ru-RU"/>
+        </w:rPr>
+        <w:t>логистическая</w:t>
+      </w:r>
+      <w:proofErr w:type="spellEnd"/>
+      <w:r>
+        <w:rPr>
+          <w:lang w:val="ru-RU"/>
+        </w:rPr>
+        <w:t xml:space="preserve"> карта в дифференциальном уравнении уже не будет </w:t>
+      </w:r>
+      <w:proofErr w:type="spellStart"/>
+      <w:r>
+        <w:rPr>
+          <w:lang w:val="ru-RU"/>
+        </w:rPr>
+        <w:t>хоатической</w:t>
+      </w:r>
+      <w:proofErr w:type="spellEnd"/>
+      <w:r>
+        <w:rPr>
+          <w:lang w:val="ru-RU"/>
+        </w:rPr>
+        <w:t xml:space="preserve"> функцией.</w:t>
+      </w:r>
+      <w:r>
+        <w:rPr>
+          <w:lang w:val="ru-RU"/>
+        </w:rPr>
+        <w:t xml:space="preserve"> Таким </w:t>
+      </w:r>
+      <w:proofErr w:type="gramStart"/>
+      <w:r>
+        <w:rPr>
+          <w:lang w:val="ru-RU"/>
+        </w:rPr>
+        <w:t>образом</w:t>
+      </w:r>
+      <w:proofErr w:type="gramEnd"/>
+      <w:r>
+        <w:rPr>
+          <w:lang w:val="ru-RU"/>
+        </w:rPr>
+        <w:t xml:space="preserve"> возьмём хаотическую функцию, которая также будет поддерживать аппаратную платформу на аналоговых микросхемах.</w:t>
+      </w:r>
     </w:p>
     <w:p>
       <w:pPr>
@@ -1323,6 +1901,7 @@
         <w:rPr>
           <w:lang w:val="ru-RU"/>
         </w:rPr>
+        <w:lastRenderedPageBreak/>
         <w:tab/>
         <w:t xml:space="preserve">В статье </w:t>
       </w:r>
@@ -1339,7 +1918,21 @@
         <w:rPr>
           <w:lang w:val="ru-RU"/>
         </w:rPr>
-        <w:t xml:space="preserve">есть описание сети в аналоговом виде, но представленная ими хаотическая функция не будет хаотической если перейти в аналоговый спектр.  Поэтому для реализации </w:t>
+        <w:t xml:space="preserve">есть описание сети в аналоговом виде, но представленная ими хаотическая функция не будет </w:t>
+      </w:r>
+      <w:proofErr w:type="gramStart"/>
+      <w:r>
+        <w:rPr>
+          <w:lang w:val="ru-RU"/>
+        </w:rPr>
+        <w:t>хаотической</w:t>
+      </w:r>
+      <w:proofErr w:type="gramEnd"/>
+      <w:r>
+        <w:rPr>
+          <w:lang w:val="ru-RU"/>
+        </w:rPr>
+        <w:t xml:space="preserve"> если перейти в аналоговый спектр.  Поэтому для реализации </w:t>
       </w:r>
       <w:r>
         <w:rPr>
@@ -1446,32 +2039,7 @@
         <w:t>Моделирование:</w:t>
       </w:r>
     </w:p>
-    <w:p>
-      <w:pPr>
-        <w:rPr>
-          <w:lang w:val="ru-RU"/>
-        </w:rPr>
-      </w:pPr>
-      <w:r>
-        <w:rPr>
-          <w:lang w:val="ru-RU"/>
-        </w:rPr>
-        <w:t>Динамика одного нейрона:</w:t>
-      </w:r>
-    </w:p>
-    <w:p>
-      <w:pPr>
-        <w:rPr>
-          <w:lang w:val="ru-RU"/>
-        </w:rPr>
-      </w:pPr>
-      <w:r>
-        <w:rPr>
-          <w:lang w:val="ru-RU"/>
-        </w:rPr>
-        <w:t>???</w:t>
-      </w:r>
-    </w:p>
+    <w:p/>
     <w:p>
       <w:pPr>
         <w:rPr>
@@ -1491,24 +2059,176 @@
           <w:lang w:val="ru-RU"/>
         </w:rPr>
       </w:pPr>
-    </w:p>
-    <w:p>
-      <w:pPr>
-        <w:rPr>
-          <w:lang w:val="ru-RU"/>
-        </w:rPr>
-      </w:pPr>
-    </w:p>
-    <w:p>
-      <w:pPr>
-        <w:rPr>
-          <w:lang w:val="ru-RU"/>
-        </w:rPr>
-      </w:pPr>
-      <w:r>
-        <w:rPr>
-          <w:lang w:val="ru-RU"/>
-        </w:rPr>
+      <w:r>
+        <w:rPr>
+          <w:lang w:val="ru-RU"/>
+        </w:rPr>
+        <w:t>Начальные значения для нейронов 5 и -2.</w:t>
+      </w:r>
+    </w:p>
+    <w:p>
+      <w:pPr>
+        <w:rPr>
+          <w:color w:val="000000"/>
+        </w:rPr>
+      </w:pPr>
+      <w:r>
+        <w:rPr>
+          <w:color w:val="000000"/>
+        </w:rPr>
+        <w:t xml:space="preserve">Minimum </w:t>
+      </w:r>
+      <w:proofErr w:type="gramStart"/>
+      <w:r>
+        <w:rPr>
+          <w:color w:val="000000"/>
+        </w:rPr>
+        <w:t>f(</w:t>
+      </w:r>
+      <w:proofErr w:type="gramEnd"/>
+      <w:r>
+        <w:rPr>
+          <w:color w:val="000000"/>
+        </w:rPr>
+        <w:t>0,0) = 0</w:t>
+      </w:r>
+    </w:p>
+    <w:p>
+      <w:pPr>
+        <w:jc w:val="center"/>
+      </w:pPr>
+      <w:r>
+        <w:rPr>
+          <w:noProof/>
+        </w:rPr>
+        <w:drawing>
+          <wp:inline distT="0" distB="0" distL="0" distR="0">
+            <wp:extent cx="4000500" cy="2067674"/>
+            <wp:effectExtent l="19050" t="0" r="0" b="0"/>
+            <wp:docPr id="9" name="Рисунок 9"/>
+            <wp:cNvGraphicFramePr>
+              <a:graphicFrameLocks xmlns:a="http://schemas.openxmlformats.org/drawingml/2006/main" noChangeAspect="1"/>
+            </wp:cNvGraphicFramePr>
+            <a:graphic xmlns:a="http://schemas.openxmlformats.org/drawingml/2006/main">
+              <a:graphicData uri="http://schemas.openxmlformats.org/drawingml/2006/picture">
+                <pic:pic xmlns:pic="http://schemas.openxmlformats.org/drawingml/2006/picture">
+                  <pic:nvPicPr>
+                    <pic:cNvPr id="0" name="Picture 3"/>
+                    <pic:cNvPicPr>
+                      <a:picLocks noChangeAspect="1" noChangeArrowheads="1"/>
+                    </pic:cNvPicPr>
+                  </pic:nvPicPr>
+                  <pic:blipFill>
+                    <a:blip r:embed="rId10" cstate="print">
+                      <a:extLst>
+                        <a:ext uri="{28A0092B-C50C-407E-A947-70E740481C1C}">
+                          <a14:useLocalDpi xmlns:a14="http://schemas.microsoft.com/office/drawing/2010/main" xmlns:wps="http://schemas.microsoft.com/office/word/2010/wordprocessingShape" xmlns:wpi="http://schemas.microsoft.com/office/word/2010/wordprocessingInk" xmlns:wpg="http://schemas.microsoft.com/office/word/2010/wordprocessingGroup" xmlns:w15="http://schemas.microsoft.com/office/word/2012/wordml" xmlns:w14="http://schemas.microsoft.com/office/word/2010/wordml" xmlns:w="http://schemas.openxmlformats.org/wordprocessingml/2006/main" xmlns:w10="urn:schemas-microsoft-com:office:word" xmlns:wp14="http://schemas.microsoft.com/office/word/2010/wordprocessingDrawing" xmlns:v="urn:schemas-microsoft-com:vml" xmlns:o="urn:schemas-microsoft-com:office:office" xmlns:mc="http://schemas.openxmlformats.org/markup-compatibility/2006" xmlns:wpc="http://schemas.microsoft.com/office/word/2010/wordprocessingCanvas" xmlns="" val="0"/>
+                        </a:ext>
+                      </a:extLst>
+                    </a:blip>
+                    <a:srcRect/>
+                    <a:stretch>
+                      <a:fillRect/>
+                    </a:stretch>
+                  </pic:blipFill>
+                  <pic:spPr bwMode="auto">
+                    <a:xfrm>
+                      <a:off x="0" y="0"/>
+                      <a:ext cx="4000500" cy="2067674"/>
+                    </a:xfrm>
+                    <a:prstGeom prst="rect">
+                      <a:avLst/>
+                    </a:prstGeom>
+                    <a:noFill/>
+                    <a:ln>
+                      <a:noFill/>
+                    </a:ln>
+                  </pic:spPr>
+                </pic:pic>
+              </a:graphicData>
+            </a:graphic>
+          </wp:inline>
+        </w:drawing>
+      </w:r>
+    </w:p>
+    <w:p>
+      <w:pPr>
+        <w:jc w:val="center"/>
+        <w:rPr>
+          <w:lang w:val="ru-RU"/>
+        </w:rPr>
+      </w:pPr>
+      <w:r>
+        <w:rPr>
+          <w:lang w:val="ru-RU"/>
+        </w:rPr>
+        <w:t>Рис.8. Динамика выходных значений нейронов</w:t>
+      </w:r>
+    </w:p>
+    <w:p>
+      <w:pPr>
+        <w:rPr>
+          <w:lang w:val="ru-RU"/>
+        </w:rPr>
+      </w:pPr>
+      <w:r>
+        <w:rPr>
+          <w:lang w:val="ru-RU"/>
+        </w:rPr>
+        <w:t>Найденные значения:</w:t>
+      </w:r>
+    </w:p>
+    <w:p>
+      <w:pPr>
+        <w:autoSpaceDE w:val="0"/>
+        <w:autoSpaceDN w:val="0"/>
+        <w:adjustRightInd w:val="0"/>
+      </w:pPr>
+      <w:r>
+        <w:rPr>
+          <w:color w:val="000000"/>
+        </w:rPr>
+        <w:t>-0.0059729683838</w:t>
+      </w:r>
+    </w:p>
+    <w:p>
+      <w:pPr>
+        <w:rPr>
+          <w:color w:val="000000"/>
+        </w:rPr>
+      </w:pPr>
+      <w:r>
+        <w:rPr>
+          <w:color w:val="000000"/>
+        </w:rPr>
+        <w:t>-0.00508304486271</w:t>
+      </w:r>
+    </w:p>
+    <w:p>
+      <w:pPr>
+        <w:rPr>
+          <w:lang w:val="ru-RU"/>
+        </w:rPr>
+      </w:pPr>
+    </w:p>
+    <w:p>
+      <w:pPr>
+        <w:rPr>
+          <w:lang w:val="ru-RU"/>
+        </w:rPr>
+      </w:pPr>
+    </w:p>
+    <w:p>
+      <w:pPr>
+        <w:rPr>
+          <w:lang w:val="ru-RU"/>
+        </w:rPr>
+      </w:pPr>
+      <w:r>
+        <w:rPr>
+          <w:lang w:val="ru-RU"/>
+        </w:rPr>
+        <w:lastRenderedPageBreak/>
         <w:t>Сравнение с различными алгоритмами поиска глобального минимума:</w:t>
       </w:r>
     </w:p>
@@ -1560,7 +2280,14 @@
         <w:rPr>
           <w:lang w:val="ru-RU"/>
         </w:rPr>
-        <w:t>Пример использования аналоговой модели:</w:t>
+        <w:t>Пример использования аналоговой модели</w:t>
+      </w:r>
+      <w:proofErr w:type="gramStart"/>
+      <w:r>
+        <w:rPr>
+          <w:lang w:val="ru-RU"/>
+        </w:rPr>
+        <w:t>:</w:t>
       </w:r>
       <w:r>
         <w:rPr>
@@ -1568,6 +2295,7 @@
         </w:rPr>
         <w:t xml:space="preserve"> ???</w:t>
       </w:r>
+      <w:proofErr w:type="gramEnd"/>
     </w:p>
     <w:p>
       <w:pPr>
@@ -1618,13 +2346,265 @@
         <w:t xml:space="preserve">отличается как метод, который может быть реализован в аналоговом представлении. </w:t>
       </w:r>
     </w:p>
-    <w:p>
-      <w:pPr>
-        <w:rPr>
-          <w:lang w:val="ru-RU"/>
-        </w:rPr>
-      </w:pPr>
-    </w:p>
+    <w:p/>
+    <w:p>
+      <w:proofErr w:type="gramStart"/>
+      <w:r>
+        <w:t>Summary  table</w:t>
+      </w:r>
+      <w:proofErr w:type="gramEnd"/>
+    </w:p>
+    <w:tbl>
+      <w:tblPr>
+        <w:tblStyle w:val="TableGrid"/>
+        <w:tblW w:w="0" w:type="auto"/>
+        <w:tblLook w:val="04A0"/>
+      </w:tblPr>
+      <w:tblGrid>
+        <w:gridCol w:w="2394"/>
+        <w:gridCol w:w="2394"/>
+        <w:gridCol w:w="2394"/>
+        <w:gridCol w:w="2394"/>
+      </w:tblGrid>
+      <w:tr>
+        <w:tc>
+          <w:tcPr>
+            <w:tcW w:w="2394" w:type="dxa"/>
+          </w:tcPr>
+          <w:p>
+            <w:proofErr w:type="spellStart"/>
+            <w:r>
+              <w:t>Algo</w:t>
+            </w:r>
+            <w:proofErr w:type="spellEnd"/>
+          </w:p>
+        </w:tc>
+        <w:tc>
+          <w:tcPr>
+            <w:tcW w:w="2394" w:type="dxa"/>
+          </w:tcPr>
+          <w:p>
+            <w:r>
+              <w:t>Global min</w:t>
+            </w:r>
+          </w:p>
+        </w:tc>
+        <w:tc>
+          <w:tcPr>
+            <w:tcW w:w="2394" w:type="dxa"/>
+          </w:tcPr>
+          <w:p>
+            <w:r>
+              <w:t>Average err</w:t>
+            </w:r>
+          </w:p>
+        </w:tc>
+        <w:tc>
+          <w:tcPr>
+            <w:tcW w:w="2394" w:type="dxa"/>
+          </w:tcPr>
+          <w:p>
+            <w:r>
+              <w:t>Max err (|f(</w:t>
+            </w:r>
+            <w:proofErr w:type="spellStart"/>
+            <w:r>
+              <w:t>Xopt</w:t>
+            </w:r>
+            <w:proofErr w:type="spellEnd"/>
+            <w:r>
+              <w:t>) – f(</w:t>
+            </w:r>
+            <w:proofErr w:type="spellStart"/>
+            <w:r>
+              <w:t>Xfind</w:t>
+            </w:r>
+            <w:proofErr w:type="spellEnd"/>
+            <w:r>
+              <w:t>)|)</w:t>
+            </w:r>
+          </w:p>
+        </w:tc>
+      </w:tr>
+      <w:tr>
+        <w:tc>
+          <w:tcPr>
+            <w:tcW w:w="9576" w:type="dxa"/>
+            <w:gridSpan w:val="4"/>
+          </w:tcPr>
+          <w:p>
+            <w:pPr>
+              <w:jc w:val="center"/>
+            </w:pPr>
+            <w:r>
+              <w:t xml:space="preserve">Function: </w:t>
+            </w:r>
+            <w:r>
+              <w:t>f(x) = Sum((x(</w:t>
+            </w:r>
+            <w:proofErr w:type="spellStart"/>
+            <w:r>
+              <w:t>i</w:t>
+            </w:r>
+            <w:proofErr w:type="spellEnd"/>
+            <w:r>
+              <w:t xml:space="preserve">))^2 - </w:t>
+            </w:r>
+            <w:proofErr w:type="spellStart"/>
+            <w:r>
+              <w:t>cos</w:t>
+            </w:r>
+            <w:proofErr w:type="spellEnd"/>
+            <w:r>
+              <w:t>(3*PI*x(</w:t>
+            </w:r>
+            <w:proofErr w:type="spellStart"/>
+            <w:r>
+              <w:t>i</w:t>
+            </w:r>
+            <w:proofErr w:type="spellEnd"/>
+            <w:r>
+              <w:t>)))</w:t>
+            </w:r>
+          </w:p>
+        </w:tc>
+      </w:tr>
+      <w:tr>
+        <w:tc>
+          <w:tcPr>
+            <w:tcW w:w="2394" w:type="dxa"/>
+          </w:tcPr>
+          <w:p>
+            <w:r>
+              <w:t>TCNN</w:t>
+            </w:r>
+          </w:p>
+        </w:tc>
+        <w:tc>
+          <w:tcPr>
+            <w:tcW w:w="2394" w:type="dxa"/>
+          </w:tcPr>
+          <w:p/>
+        </w:tc>
+        <w:tc>
+          <w:tcPr>
+            <w:tcW w:w="2394" w:type="dxa"/>
+          </w:tcPr>
+          <w:p/>
+        </w:tc>
+        <w:tc>
+          <w:tcPr>
+            <w:tcW w:w="2394" w:type="dxa"/>
+          </w:tcPr>
+          <w:p/>
+        </w:tc>
+      </w:tr>
+      <w:tr>
+        <w:tc>
+          <w:tcPr>
+            <w:tcW w:w="2394" w:type="dxa"/>
+          </w:tcPr>
+          <w:p>
+            <w:proofErr w:type="spellStart"/>
+            <w:r>
+              <w:t>aTCNN</w:t>
+            </w:r>
+            <w:proofErr w:type="spellEnd"/>
+          </w:p>
+        </w:tc>
+        <w:tc>
+          <w:tcPr>
+            <w:tcW w:w="2394" w:type="dxa"/>
+          </w:tcPr>
+          <w:p>
+            <w:r>
+              <w:t>98</w:t>
+            </w:r>
+          </w:p>
+        </w:tc>
+        <w:tc>
+          <w:tcPr>
+            <w:tcW w:w="2394" w:type="dxa"/>
+          </w:tcPr>
+          <w:p>
+            <w:r>
+              <w:t>~10^-5</w:t>
+            </w:r>
+          </w:p>
+        </w:tc>
+        <w:tc>
+          <w:tcPr>
+            <w:tcW w:w="2394" w:type="dxa"/>
+          </w:tcPr>
+          <w:p>
+            <w:r>
+              <w:rPr>
+                <w:rFonts w:ascii="Consolas" w:hAnsi="Consolas" w:cs="Consolas"/>
+                <w:color w:val="000000"/>
+                <w:sz w:val="20"/>
+                <w:szCs w:val="20"/>
+              </w:rPr>
+              <w:t>0.4346</w:t>
+            </w:r>
+          </w:p>
+        </w:tc>
+      </w:tr>
+      <w:tr>
+        <w:tc>
+          <w:tcPr>
+            <w:tcW w:w="2394" w:type="dxa"/>
+          </w:tcPr>
+          <w:p/>
+        </w:tc>
+        <w:tc>
+          <w:tcPr>
+            <w:tcW w:w="2394" w:type="dxa"/>
+          </w:tcPr>
+          <w:p/>
+        </w:tc>
+        <w:tc>
+          <w:tcPr>
+            <w:tcW w:w="2394" w:type="dxa"/>
+          </w:tcPr>
+          <w:p/>
+        </w:tc>
+        <w:tc>
+          <w:tcPr>
+            <w:tcW w:w="2394" w:type="dxa"/>
+          </w:tcPr>
+          <w:p/>
+        </w:tc>
+      </w:tr>
+      <w:tr>
+        <w:tc>
+          <w:tcPr>
+            <w:tcW w:w="2394" w:type="dxa"/>
+          </w:tcPr>
+          <w:p/>
+        </w:tc>
+        <w:tc>
+          <w:tcPr>
+            <w:tcW w:w="2394" w:type="dxa"/>
+          </w:tcPr>
+          <w:p/>
+        </w:tc>
+        <w:tc>
+          <w:tcPr>
+            <w:tcW w:w="2394" w:type="dxa"/>
+          </w:tcPr>
+          <w:p/>
+        </w:tc>
+        <w:tc>
+          <w:tcPr>
+            <w:tcW w:w="2394" w:type="dxa"/>
+          </w:tcPr>
+          <w:p/>
+        </w:tc>
+      </w:tr>
+    </w:tbl>
+    <w:p/>
+    <w:p/>
+    <w:p/>
     <w:p>
       <w:pPr>
         <w:autoSpaceDE w:val="0"/>
@@ -1659,34 +2639,56 @@
           <w:szCs w:val="20"/>
         </w:rPr>
       </w:pPr>
-      <w:r>
-        <w:rPr>
-          <w:rFonts w:ascii="Consolas" w:hAnsi="Consolas" w:cs="Consolas"/>
-          <w:color w:val="000000"/>
-          <w:sz w:val="20"/>
-          <w:szCs w:val="20"/>
-        </w:rPr>
-        <w:t>result: 100/50</w:t>
-      </w:r>
-    </w:p>
-    <w:p>
-      <w:pPr>
-        <w:rPr>
-          <w:rFonts w:ascii="Consolas" w:hAnsi="Consolas" w:cs="Consolas"/>
-          <w:color w:val="000000"/>
-          <w:sz w:val="20"/>
-          <w:szCs w:val="20"/>
-          <w:lang w:val="ru-RU"/>
-        </w:rPr>
-      </w:pPr>
-      <w:r>
-        <w:rPr>
-          <w:rFonts w:ascii="Consolas" w:hAnsi="Consolas" w:cs="Consolas"/>
-          <w:color w:val="000000"/>
-          <w:sz w:val="20"/>
-          <w:szCs w:val="20"/>
-        </w:rPr>
-        <w:t>fails: 76</w:t>
+      <w:proofErr w:type="gramStart"/>
+      <w:r>
+        <w:rPr>
+          <w:rFonts w:ascii="Consolas" w:hAnsi="Consolas" w:cs="Consolas"/>
+          <w:color w:val="000000"/>
+          <w:sz w:val="20"/>
+          <w:szCs w:val="20"/>
+        </w:rPr>
+        <w:t>result</w:t>
+      </w:r>
+      <w:proofErr w:type="gramEnd"/>
+      <w:r>
+        <w:rPr>
+          <w:rFonts w:ascii="Consolas" w:hAnsi="Consolas" w:cs="Consolas"/>
+          <w:color w:val="000000"/>
+          <w:sz w:val="20"/>
+          <w:szCs w:val="20"/>
+        </w:rPr>
+        <w:t>: 100/50</w:t>
+      </w:r>
+    </w:p>
+    <w:p>
+      <w:pPr>
+        <w:rPr>
+          <w:rFonts w:ascii="Consolas" w:hAnsi="Consolas" w:cs="Consolas"/>
+          <w:color w:val="000000"/>
+          <w:sz w:val="20"/>
+          <w:szCs w:val="20"/>
+          <w:lang w:val="ru-RU"/>
+        </w:rPr>
+      </w:pPr>
+      <w:proofErr w:type="gramStart"/>
+      <w:r>
+        <w:rPr>
+          <w:rFonts w:ascii="Consolas" w:hAnsi="Consolas" w:cs="Consolas"/>
+          <w:color w:val="000000"/>
+          <w:sz w:val="20"/>
+          <w:szCs w:val="20"/>
+        </w:rPr>
+        <w:t>fails</w:t>
+      </w:r>
+      <w:proofErr w:type="gramEnd"/>
+      <w:r>
+        <w:rPr>
+          <w:rFonts w:ascii="Consolas" w:hAnsi="Consolas" w:cs="Consolas"/>
+          <w:color w:val="000000"/>
+          <w:sz w:val="20"/>
+          <w:szCs w:val="20"/>
+        </w:rPr>
+        <w:t>: 76</w:t>
       </w:r>
     </w:p>
     <w:p>
@@ -1734,56 +2736,119 @@
           <w:szCs w:val="20"/>
         </w:rPr>
       </w:pPr>
-      <w:r>
-        <w:rPr>
-          <w:rFonts w:ascii="Consolas" w:hAnsi="Consolas" w:cs="Consolas"/>
-          <w:color w:val="000000"/>
-          <w:sz w:val="20"/>
-          <w:szCs w:val="20"/>
-        </w:rPr>
-        <w:t>result: 100/0</w:t>
-      </w:r>
-    </w:p>
-    <w:p>
-      <w:pPr>
-        <w:rPr>
-          <w:rFonts w:ascii="Consolas" w:hAnsi="Consolas" w:cs="Consolas"/>
-          <w:color w:val="000000"/>
-          <w:sz w:val="20"/>
-          <w:szCs w:val="20"/>
-          <w:lang w:val="ru-RU"/>
-        </w:rPr>
-      </w:pPr>
-      <w:r>
-        <w:rPr>
-          <w:rFonts w:ascii="Consolas" w:hAnsi="Consolas" w:cs="Consolas"/>
-          <w:color w:val="000000"/>
-          <w:sz w:val="20"/>
-          <w:szCs w:val="20"/>
-        </w:rPr>
-        <w:t>fails: 0</w:t>
-      </w:r>
-    </w:p>
-    <w:p>
-      <w:pPr>
-        <w:autoSpaceDE w:val="0"/>
-        <w:autoSpaceDN w:val="0"/>
-        <w:adjustRightInd w:val="0"/>
-        <w:spacing w:after="0" w:line="240" w:lineRule="auto"/>
-        <w:rPr>
-          <w:rFonts w:ascii="Consolas" w:hAnsi="Consolas" w:cs="Consolas"/>
-          <w:sz w:val="20"/>
-          <w:szCs w:val="20"/>
-        </w:rPr>
-      </w:pPr>
-      <w:r>
-        <w:rPr>
-          <w:rFonts w:ascii="Consolas" w:hAnsi="Consolas" w:cs="Consolas"/>
-          <w:color w:val="000000"/>
-          <w:sz w:val="20"/>
-          <w:szCs w:val="20"/>
-        </w:rPr>
-        <w:t xml:space="preserve">    subprocess.check_call([WIN_BIN_OPT_FUNC</w:t>
+      <w:proofErr w:type="gramStart"/>
+      <w:r>
+        <w:rPr>
+          <w:rFonts w:ascii="Consolas" w:hAnsi="Consolas" w:cs="Consolas"/>
+          <w:color w:val="000000"/>
+          <w:sz w:val="20"/>
+          <w:szCs w:val="20"/>
+        </w:rPr>
+        <w:lastRenderedPageBreak/>
+        <w:t>result</w:t>
+      </w:r>
+      <w:proofErr w:type="gramEnd"/>
+      <w:r>
+        <w:rPr>
+          <w:rFonts w:ascii="Consolas" w:hAnsi="Consolas" w:cs="Consolas"/>
+          <w:color w:val="000000"/>
+          <w:sz w:val="20"/>
+          <w:szCs w:val="20"/>
+        </w:rPr>
+        <w:t>: 100/0</w:t>
+      </w:r>
+    </w:p>
+    <w:p>
+      <w:pPr>
+        <w:rPr>
+          <w:rFonts w:ascii="Consolas" w:hAnsi="Consolas" w:cs="Consolas"/>
+          <w:color w:val="000000"/>
+          <w:sz w:val="20"/>
+          <w:szCs w:val="20"/>
+          <w:lang w:val="ru-RU"/>
+        </w:rPr>
+      </w:pPr>
+      <w:proofErr w:type="gramStart"/>
+      <w:r>
+        <w:rPr>
+          <w:rFonts w:ascii="Consolas" w:hAnsi="Consolas" w:cs="Consolas"/>
+          <w:color w:val="000000"/>
+          <w:sz w:val="20"/>
+          <w:szCs w:val="20"/>
+        </w:rPr>
+        <w:t>fails</w:t>
+      </w:r>
+      <w:proofErr w:type="gramEnd"/>
+      <w:r>
+        <w:rPr>
+          <w:rFonts w:ascii="Consolas" w:hAnsi="Consolas" w:cs="Consolas"/>
+          <w:color w:val="000000"/>
+          <w:sz w:val="20"/>
+          <w:szCs w:val="20"/>
+        </w:rPr>
+        <w:t>: 0</w:t>
+      </w:r>
+    </w:p>
+    <w:p>
+      <w:pPr>
+        <w:autoSpaceDE w:val="0"/>
+        <w:autoSpaceDN w:val="0"/>
+        <w:adjustRightInd w:val="0"/>
+        <w:spacing w:after="0" w:line="240" w:lineRule="auto"/>
+        <w:rPr>
+          <w:rFonts w:ascii="Consolas" w:hAnsi="Consolas" w:cs="Consolas"/>
+          <w:sz w:val="20"/>
+          <w:szCs w:val="20"/>
+        </w:rPr>
+      </w:pPr>
+      <w:r>
+        <w:rPr>
+          <w:rFonts w:ascii="Consolas" w:hAnsi="Consolas" w:cs="Consolas"/>
+          <w:color w:val="000000"/>
+          <w:sz w:val="20"/>
+          <w:szCs w:val="20"/>
+        </w:rPr>
+        <w:t xml:space="preserve">    </w:t>
+      </w:r>
+      <w:proofErr w:type="spellStart"/>
+      <w:r>
+        <w:rPr>
+          <w:rFonts w:ascii="Consolas" w:hAnsi="Consolas" w:cs="Consolas"/>
+          <w:color w:val="000000"/>
+          <w:sz w:val="20"/>
+          <w:szCs w:val="20"/>
+        </w:rPr>
+        <w:t>subprocess.check_</w:t>
+      </w:r>
+      <w:proofErr w:type="gramStart"/>
+      <w:r>
+        <w:rPr>
+          <w:rFonts w:ascii="Consolas" w:hAnsi="Consolas" w:cs="Consolas"/>
+          <w:color w:val="000000"/>
+          <w:sz w:val="20"/>
+          <w:szCs w:val="20"/>
+        </w:rPr>
+        <w:t>call</w:t>
+      </w:r>
+      <w:proofErr w:type="spellEnd"/>
+      <w:r>
+        <w:rPr>
+          <w:rFonts w:ascii="Consolas" w:hAnsi="Consolas" w:cs="Consolas"/>
+          <w:color w:val="000000"/>
+          <w:sz w:val="20"/>
+          <w:szCs w:val="20"/>
+        </w:rPr>
+        <w:t>(</w:t>
+      </w:r>
+      <w:proofErr w:type="gramEnd"/>
+      <w:r>
+        <w:rPr>
+          <w:rFonts w:ascii="Consolas" w:hAnsi="Consolas" w:cs="Consolas"/>
+          <w:color w:val="000000"/>
+          <w:sz w:val="20"/>
+          <w:szCs w:val="20"/>
+        </w:rPr>
+        <w:t>[WIN_BIN_OPT_FUNC</w:t>
       </w:r>
     </w:p>
     <w:p>
@@ -1863,7 +2928,27 @@
           <w:sz w:val="20"/>
           <w:szCs w:val="20"/>
         </w:rPr>
-        <w:t>"--step_len"</w:t>
+        <w:t>"--</w:t>
+      </w:r>
+      <w:proofErr w:type="spellStart"/>
+      <w:r>
+        <w:rPr>
+          <w:rFonts w:ascii="Consolas" w:hAnsi="Consolas" w:cs="Consolas"/>
+          <w:color w:val="00AA00"/>
+          <w:sz w:val="20"/>
+          <w:szCs w:val="20"/>
+        </w:rPr>
+        <w:t>step_len</w:t>
+      </w:r>
+      <w:proofErr w:type="spellEnd"/>
+      <w:r>
+        <w:rPr>
+          <w:rFonts w:ascii="Consolas" w:hAnsi="Consolas" w:cs="Consolas"/>
+          <w:color w:val="00AA00"/>
+          <w:sz w:val="20"/>
+          <w:szCs w:val="20"/>
+        </w:rPr>
+        <w:t>"</w:t>
       </w:r>
       <w:r>
         <w:rPr>
@@ -1912,7 +2997,27 @@
           <w:sz w:val="20"/>
           <w:szCs w:val="20"/>
         </w:rPr>
-        <w:t>"--chaotic_step_len"</w:t>
+        <w:t>"--</w:t>
+      </w:r>
+      <w:proofErr w:type="spellStart"/>
+      <w:r>
+        <w:rPr>
+          <w:rFonts w:ascii="Consolas" w:hAnsi="Consolas" w:cs="Consolas"/>
+          <w:color w:val="00AA00"/>
+          <w:sz w:val="20"/>
+          <w:szCs w:val="20"/>
+        </w:rPr>
+        <w:t>chaotic_step_len</w:t>
+      </w:r>
+      <w:proofErr w:type="spellEnd"/>
+      <w:r>
+        <w:rPr>
+          <w:rFonts w:ascii="Consolas" w:hAnsi="Consolas" w:cs="Consolas"/>
+          <w:color w:val="00AA00"/>
+          <w:sz w:val="20"/>
+          <w:szCs w:val="20"/>
+        </w:rPr>
+        <w:t>"</w:t>
       </w:r>
       <w:r>
         <w:rPr>
@@ -2010,7 +3115,27 @@
           <w:sz w:val="20"/>
           <w:szCs w:val="20"/>
         </w:rPr>
-        <w:t>"--chaotic_coeff"</w:t>
+        <w:t>"--</w:t>
+      </w:r>
+      <w:proofErr w:type="spellStart"/>
+      <w:r>
+        <w:rPr>
+          <w:rFonts w:ascii="Consolas" w:hAnsi="Consolas" w:cs="Consolas"/>
+          <w:color w:val="00AA00"/>
+          <w:sz w:val="20"/>
+          <w:szCs w:val="20"/>
+        </w:rPr>
+        <w:t>chaotic_coeff</w:t>
+      </w:r>
+      <w:proofErr w:type="spellEnd"/>
+      <w:r>
+        <w:rPr>
+          <w:rFonts w:ascii="Consolas" w:hAnsi="Consolas" w:cs="Consolas"/>
+          <w:color w:val="00AA00"/>
+          <w:sz w:val="20"/>
+          <w:szCs w:val="20"/>
+        </w:rPr>
+        <w:t>"</w:t>
       </w:r>
       <w:r>
         <w:rPr>
@@ -2077,7 +3202,27 @@
           <w:sz w:val="20"/>
           <w:szCs w:val="20"/>
         </w:rPr>
-        <w:t>"--chaotic_reduce"</w:t>
+        <w:t>"--</w:t>
+      </w:r>
+      <w:proofErr w:type="spellStart"/>
+      <w:r>
+        <w:rPr>
+          <w:rFonts w:ascii="Consolas" w:hAnsi="Consolas" w:cs="Consolas"/>
+          <w:color w:val="00AA00"/>
+          <w:sz w:val="20"/>
+          <w:szCs w:val="20"/>
+        </w:rPr>
+        <w:t>chaotic_reduce</w:t>
+      </w:r>
+      <w:proofErr w:type="spellEnd"/>
+      <w:r>
+        <w:rPr>
+          <w:rFonts w:ascii="Consolas" w:hAnsi="Consolas" w:cs="Consolas"/>
+          <w:color w:val="00AA00"/>
+          <w:sz w:val="20"/>
+          <w:szCs w:val="20"/>
+        </w:rPr>
+        <w:t>"</w:t>
       </w:r>
       <w:r>
         <w:rPr>
@@ -2226,7 +3371,27 @@
           <w:sz w:val="20"/>
           <w:szCs w:val="20"/>
         </w:rPr>
-        <w:t>"--init_cond"</w:t>
+        <w:t>"--</w:t>
+      </w:r>
+      <w:proofErr w:type="spellStart"/>
+      <w:r>
+        <w:rPr>
+          <w:rFonts w:ascii="Consolas" w:hAnsi="Consolas" w:cs="Consolas"/>
+          <w:color w:val="00AA00"/>
+          <w:sz w:val="20"/>
+          <w:szCs w:val="20"/>
+        </w:rPr>
+        <w:t>init_cond</w:t>
+      </w:r>
+      <w:proofErr w:type="spellEnd"/>
+      <w:r>
+        <w:rPr>
+          <w:rFonts w:ascii="Consolas" w:hAnsi="Consolas" w:cs="Consolas"/>
+          <w:color w:val="00AA00"/>
+          <w:sz w:val="20"/>
+          <w:szCs w:val="20"/>
+        </w:rPr>
+        <w:t>"</w:t>
       </w:r>
       <w:r>
         <w:rPr>
@@ -2320,75 +3485,137 @@
           <w:szCs w:val="20"/>
         </w:rPr>
       </w:pPr>
-      <w:r>
-        <w:rPr>
-          <w:rFonts w:ascii="Consolas" w:hAnsi="Consolas" w:cs="Consolas"/>
-          <w:color w:val="000000"/>
-          <w:sz w:val="20"/>
-          <w:szCs w:val="20"/>
-        </w:rPr>
-        <w:t>result: 10/0</w:t>
-      </w:r>
-    </w:p>
-    <w:p>
-      <w:pPr>
-        <w:autoSpaceDE w:val="0"/>
-        <w:autoSpaceDN w:val="0"/>
-        <w:adjustRightInd w:val="0"/>
-        <w:spacing w:after="0" w:line="240" w:lineRule="auto"/>
-        <w:rPr>
-          <w:rFonts w:ascii="Consolas" w:hAnsi="Consolas" w:cs="Consolas"/>
-          <w:color w:val="000000"/>
-          <w:sz w:val="20"/>
-          <w:szCs w:val="20"/>
-          <w:lang w:val="ru-RU"/>
-        </w:rPr>
-      </w:pPr>
-      <w:r>
-        <w:rPr>
-          <w:rFonts w:ascii="Consolas" w:hAnsi="Consolas" w:cs="Consolas"/>
-          <w:color w:val="000000"/>
-          <w:sz w:val="20"/>
-          <w:szCs w:val="20"/>
-        </w:rPr>
-        <w:t>fails: 0</w:t>
-      </w:r>
-    </w:p>
-    <w:p>
-      <w:pPr>
-        <w:autoSpaceDE w:val="0"/>
-        <w:autoSpaceDN w:val="0"/>
-        <w:adjustRightInd w:val="0"/>
-        <w:spacing w:after="0" w:line="240" w:lineRule="auto"/>
-        <w:rPr>
-          <w:rFonts w:ascii="Consolas" w:hAnsi="Consolas" w:cs="Consolas"/>
-          <w:color w:val="000000"/>
-          <w:sz w:val="20"/>
-          <w:szCs w:val="20"/>
-          <w:lang w:val="ru-RU"/>
-        </w:rPr>
-      </w:pPr>
-    </w:p>
-    <w:p>
-      <w:pPr>
-        <w:autoSpaceDE w:val="0"/>
-        <w:autoSpaceDN w:val="0"/>
-        <w:adjustRightInd w:val="0"/>
-        <w:spacing w:after="0" w:line="240" w:lineRule="auto"/>
-        <w:rPr>
-          <w:rFonts w:ascii="Consolas" w:hAnsi="Consolas" w:cs="Consolas"/>
-          <w:sz w:val="20"/>
-          <w:szCs w:val="20"/>
-        </w:rPr>
-      </w:pPr>
-      <w:r>
-        <w:rPr>
-          <w:rFonts w:ascii="Consolas" w:hAnsi="Consolas" w:cs="Consolas"/>
-          <w:color w:val="000000"/>
-          <w:sz w:val="20"/>
-          <w:szCs w:val="20"/>
-        </w:rPr>
-        <w:t xml:space="preserve">    subprocess.check_call([WIN_BIN_OPT_FUNC</w:t>
+      <w:proofErr w:type="gramStart"/>
+      <w:r>
+        <w:rPr>
+          <w:rFonts w:ascii="Consolas" w:hAnsi="Consolas" w:cs="Consolas"/>
+          <w:color w:val="000000"/>
+          <w:sz w:val="20"/>
+          <w:szCs w:val="20"/>
+        </w:rPr>
+        <w:t>result</w:t>
+      </w:r>
+      <w:proofErr w:type="gramEnd"/>
+      <w:r>
+        <w:rPr>
+          <w:rFonts w:ascii="Consolas" w:hAnsi="Consolas" w:cs="Consolas"/>
+          <w:color w:val="000000"/>
+          <w:sz w:val="20"/>
+          <w:szCs w:val="20"/>
+        </w:rPr>
+        <w:t>: 10/0</w:t>
+      </w:r>
+    </w:p>
+    <w:p>
+      <w:pPr>
+        <w:autoSpaceDE w:val="0"/>
+        <w:autoSpaceDN w:val="0"/>
+        <w:adjustRightInd w:val="0"/>
+        <w:spacing w:after="0" w:line="240" w:lineRule="auto"/>
+        <w:rPr>
+          <w:rFonts w:ascii="Consolas" w:hAnsi="Consolas" w:cs="Consolas"/>
+          <w:color w:val="000000"/>
+          <w:sz w:val="20"/>
+          <w:szCs w:val="20"/>
+          <w:lang w:val="ru-RU"/>
+        </w:rPr>
+      </w:pPr>
+      <w:proofErr w:type="gramStart"/>
+      <w:r>
+        <w:rPr>
+          <w:rFonts w:ascii="Consolas" w:hAnsi="Consolas" w:cs="Consolas"/>
+          <w:color w:val="000000"/>
+          <w:sz w:val="20"/>
+          <w:szCs w:val="20"/>
+        </w:rPr>
+        <w:t>fails</w:t>
+      </w:r>
+      <w:proofErr w:type="gramEnd"/>
+      <w:r>
+        <w:rPr>
+          <w:rFonts w:ascii="Consolas" w:hAnsi="Consolas" w:cs="Consolas"/>
+          <w:color w:val="000000"/>
+          <w:sz w:val="20"/>
+          <w:szCs w:val="20"/>
+        </w:rPr>
+        <w:t>: 0</w:t>
+      </w:r>
+    </w:p>
+    <w:p>
+      <w:pPr>
+        <w:autoSpaceDE w:val="0"/>
+        <w:autoSpaceDN w:val="0"/>
+        <w:adjustRightInd w:val="0"/>
+        <w:spacing w:after="0" w:line="240" w:lineRule="auto"/>
+        <w:rPr>
+          <w:rFonts w:ascii="Consolas" w:hAnsi="Consolas" w:cs="Consolas"/>
+          <w:color w:val="000000"/>
+          <w:sz w:val="20"/>
+          <w:szCs w:val="20"/>
+          <w:lang w:val="ru-RU"/>
+        </w:rPr>
+      </w:pPr>
+    </w:p>
+    <w:p>
+      <w:pPr>
+        <w:autoSpaceDE w:val="0"/>
+        <w:autoSpaceDN w:val="0"/>
+        <w:adjustRightInd w:val="0"/>
+        <w:spacing w:after="0" w:line="240" w:lineRule="auto"/>
+        <w:rPr>
+          <w:rFonts w:ascii="Consolas" w:hAnsi="Consolas" w:cs="Consolas"/>
+          <w:sz w:val="20"/>
+          <w:szCs w:val="20"/>
+        </w:rPr>
+      </w:pPr>
+      <w:r>
+        <w:rPr>
+          <w:rFonts w:ascii="Consolas" w:hAnsi="Consolas" w:cs="Consolas"/>
+          <w:color w:val="000000"/>
+          <w:sz w:val="20"/>
+          <w:szCs w:val="20"/>
+        </w:rPr>
+        <w:t xml:space="preserve">    </w:t>
+      </w:r>
+      <w:proofErr w:type="spellStart"/>
+      <w:r>
+        <w:rPr>
+          <w:rFonts w:ascii="Consolas" w:hAnsi="Consolas" w:cs="Consolas"/>
+          <w:color w:val="000000"/>
+          <w:sz w:val="20"/>
+          <w:szCs w:val="20"/>
+        </w:rPr>
+        <w:t>subprocess.check_</w:t>
+      </w:r>
+      <w:proofErr w:type="gramStart"/>
+      <w:r>
+        <w:rPr>
+          <w:rFonts w:ascii="Consolas" w:hAnsi="Consolas" w:cs="Consolas"/>
+          <w:color w:val="000000"/>
+          <w:sz w:val="20"/>
+          <w:szCs w:val="20"/>
+        </w:rPr>
+        <w:t>call</w:t>
+      </w:r>
+      <w:proofErr w:type="spellEnd"/>
+      <w:r>
+        <w:rPr>
+          <w:rFonts w:ascii="Consolas" w:hAnsi="Consolas" w:cs="Consolas"/>
+          <w:color w:val="000000"/>
+          <w:sz w:val="20"/>
+          <w:szCs w:val="20"/>
+        </w:rPr>
+        <w:t>(</w:t>
+      </w:r>
+      <w:proofErr w:type="gramEnd"/>
+      <w:r>
+        <w:rPr>
+          <w:rFonts w:ascii="Consolas" w:hAnsi="Consolas" w:cs="Consolas"/>
+          <w:color w:val="000000"/>
+          <w:sz w:val="20"/>
+          <w:szCs w:val="20"/>
+        </w:rPr>
+        <w:t>[WIN_BIN_OPT_FUNC</w:t>
       </w:r>
     </w:p>
     <w:p>
@@ -2468,7 +3695,27 @@
           <w:sz w:val="20"/>
           <w:szCs w:val="20"/>
         </w:rPr>
-        <w:t>"--step_len"</w:t>
+        <w:t>"--</w:t>
+      </w:r>
+      <w:proofErr w:type="spellStart"/>
+      <w:r>
+        <w:rPr>
+          <w:rFonts w:ascii="Consolas" w:hAnsi="Consolas" w:cs="Consolas"/>
+          <w:color w:val="00AA00"/>
+          <w:sz w:val="20"/>
+          <w:szCs w:val="20"/>
+        </w:rPr>
+        <w:t>step_len</w:t>
+      </w:r>
+      <w:proofErr w:type="spellEnd"/>
+      <w:r>
+        <w:rPr>
+          <w:rFonts w:ascii="Consolas" w:hAnsi="Consolas" w:cs="Consolas"/>
+          <w:color w:val="00AA00"/>
+          <w:sz w:val="20"/>
+          <w:szCs w:val="20"/>
+        </w:rPr>
+        <w:t>"</w:t>
       </w:r>
       <w:r>
         <w:rPr>
@@ -2517,7 +3764,27 @@
           <w:sz w:val="20"/>
           <w:szCs w:val="20"/>
         </w:rPr>
-        <w:t>"--chaotic_step_len"</w:t>
+        <w:t>"--</w:t>
+      </w:r>
+      <w:proofErr w:type="spellStart"/>
+      <w:r>
+        <w:rPr>
+          <w:rFonts w:ascii="Consolas" w:hAnsi="Consolas" w:cs="Consolas"/>
+          <w:color w:val="00AA00"/>
+          <w:sz w:val="20"/>
+          <w:szCs w:val="20"/>
+        </w:rPr>
+        <w:t>chaotic_step_len</w:t>
+      </w:r>
+      <w:proofErr w:type="spellEnd"/>
+      <w:r>
+        <w:rPr>
+          <w:rFonts w:ascii="Consolas" w:hAnsi="Consolas" w:cs="Consolas"/>
+          <w:color w:val="00AA00"/>
+          <w:sz w:val="20"/>
+          <w:szCs w:val="20"/>
+        </w:rPr>
+        <w:t>"</w:t>
       </w:r>
       <w:r>
         <w:rPr>
@@ -2615,7 +3882,27 @@
           <w:sz w:val="20"/>
           <w:szCs w:val="20"/>
         </w:rPr>
-        <w:t>"--chaotic_coeff"</w:t>
+        <w:t>"--</w:t>
+      </w:r>
+      <w:proofErr w:type="spellStart"/>
+      <w:r>
+        <w:rPr>
+          <w:rFonts w:ascii="Consolas" w:hAnsi="Consolas" w:cs="Consolas"/>
+          <w:color w:val="00AA00"/>
+          <w:sz w:val="20"/>
+          <w:szCs w:val="20"/>
+        </w:rPr>
+        <w:t>chaotic_coeff</w:t>
+      </w:r>
+      <w:proofErr w:type="spellEnd"/>
+      <w:r>
+        <w:rPr>
+          <w:rFonts w:ascii="Consolas" w:hAnsi="Consolas" w:cs="Consolas"/>
+          <w:color w:val="00AA00"/>
+          <w:sz w:val="20"/>
+          <w:szCs w:val="20"/>
+        </w:rPr>
+        <w:t>"</w:t>
       </w:r>
       <w:r>
         <w:rPr>
@@ -2682,7 +3969,27 @@
           <w:sz w:val="20"/>
           <w:szCs w:val="20"/>
         </w:rPr>
-        <w:t>"--chaotic_reduce"</w:t>
+        <w:t>"--</w:t>
+      </w:r>
+      <w:proofErr w:type="spellStart"/>
+      <w:r>
+        <w:rPr>
+          <w:rFonts w:ascii="Consolas" w:hAnsi="Consolas" w:cs="Consolas"/>
+          <w:color w:val="00AA00"/>
+          <w:sz w:val="20"/>
+          <w:szCs w:val="20"/>
+        </w:rPr>
+        <w:t>chaotic_reduce</w:t>
+      </w:r>
+      <w:proofErr w:type="spellEnd"/>
+      <w:r>
+        <w:rPr>
+          <w:rFonts w:ascii="Consolas" w:hAnsi="Consolas" w:cs="Consolas"/>
+          <w:color w:val="00AA00"/>
+          <w:sz w:val="20"/>
+          <w:szCs w:val="20"/>
+        </w:rPr>
+        <w:t>"</w:t>
       </w:r>
       <w:r>
         <w:rPr>
@@ -2829,7 +4136,27 @@
           <w:sz w:val="20"/>
           <w:szCs w:val="20"/>
         </w:rPr>
-        <w:t>"--init_cond"</w:t>
+        <w:t>"--</w:t>
+      </w:r>
+      <w:proofErr w:type="spellStart"/>
+      <w:r>
+        <w:rPr>
+          <w:rFonts w:ascii="Consolas" w:hAnsi="Consolas" w:cs="Consolas"/>
+          <w:color w:val="00AA00"/>
+          <w:sz w:val="20"/>
+          <w:szCs w:val="20"/>
+        </w:rPr>
+        <w:t>init_cond</w:t>
+      </w:r>
+      <w:proofErr w:type="spellEnd"/>
+      <w:r>
+        <w:rPr>
+          <w:rFonts w:ascii="Consolas" w:hAnsi="Consolas" w:cs="Consolas"/>
+          <w:color w:val="00AA00"/>
+          <w:sz w:val="20"/>
+          <w:szCs w:val="20"/>
+        </w:rPr>
+        <w:t>"</w:t>
       </w:r>
       <w:r>
         <w:rPr>
@@ -2934,7 +4261,972 @@
           <w:sz w:val="20"/>
           <w:szCs w:val="20"/>
         </w:rPr>
+        <w:t>---------------- TOTAL RESULT -------------------</w:t>
+      </w:r>
+    </w:p>
+    <w:p>
+      <w:pPr>
+        <w:autoSpaceDE w:val="0"/>
+        <w:autoSpaceDN w:val="0"/>
+        <w:adjustRightInd w:val="0"/>
+        <w:spacing w:after="0" w:line="240" w:lineRule="auto"/>
+        <w:rPr>
+          <w:rFonts w:ascii="Consolas" w:hAnsi="Consolas" w:cs="Consolas"/>
+          <w:sz w:val="20"/>
+          <w:szCs w:val="20"/>
+        </w:rPr>
+      </w:pPr>
+      <w:proofErr w:type="gramStart"/>
+      <w:r>
+        <w:rPr>
+          <w:rFonts w:ascii="Consolas" w:hAnsi="Consolas" w:cs="Consolas"/>
+          <w:color w:val="000000"/>
+          <w:sz w:val="20"/>
+          <w:szCs w:val="20"/>
+        </w:rPr>
+        <w:t>result</w:t>
+      </w:r>
+      <w:proofErr w:type="gramEnd"/>
+      <w:r>
+        <w:rPr>
+          <w:rFonts w:ascii="Consolas" w:hAnsi="Consolas" w:cs="Consolas"/>
+          <w:color w:val="000000"/>
+          <w:sz w:val="20"/>
+          <w:szCs w:val="20"/>
+        </w:rPr>
+        <w:t>: 100/0</w:t>
+      </w:r>
+    </w:p>
+    <w:p>
+      <w:pPr>
+        <w:autoSpaceDE w:val="0"/>
+        <w:autoSpaceDN w:val="0"/>
+        <w:adjustRightInd w:val="0"/>
+        <w:spacing w:after="0" w:line="240" w:lineRule="auto"/>
+        <w:rPr>
+          <w:rFonts w:ascii="Consolas" w:hAnsi="Consolas" w:cs="Consolas"/>
+          <w:color w:val="000000"/>
+          <w:sz w:val="20"/>
+          <w:szCs w:val="20"/>
+          <w:lang w:val="ru-RU"/>
+        </w:rPr>
+      </w:pPr>
+      <w:proofErr w:type="gramStart"/>
+      <w:r>
+        <w:rPr>
+          <w:rFonts w:ascii="Consolas" w:hAnsi="Consolas" w:cs="Consolas"/>
+          <w:color w:val="000000"/>
+          <w:sz w:val="20"/>
+          <w:szCs w:val="20"/>
+        </w:rPr>
+        <w:t>fails</w:t>
+      </w:r>
+      <w:proofErr w:type="gramEnd"/>
+      <w:r>
+        <w:rPr>
+          <w:rFonts w:ascii="Consolas" w:hAnsi="Consolas" w:cs="Consolas"/>
+          <w:color w:val="000000"/>
+          <w:sz w:val="20"/>
+          <w:szCs w:val="20"/>
+        </w:rPr>
+        <w:t>: 0</w:t>
+      </w:r>
+    </w:p>
+    <w:p>
+      <w:pPr>
+        <w:autoSpaceDE w:val="0"/>
+        <w:autoSpaceDN w:val="0"/>
+        <w:adjustRightInd w:val="0"/>
+        <w:spacing w:after="0" w:line="240" w:lineRule="auto"/>
+        <w:rPr>
+          <w:rFonts w:ascii="Consolas" w:hAnsi="Consolas" w:cs="Consolas"/>
+          <w:sz w:val="20"/>
+          <w:szCs w:val="20"/>
+        </w:rPr>
+      </w:pPr>
+      <w:r>
+        <w:rPr>
+          <w:rFonts w:ascii="Consolas" w:hAnsi="Consolas" w:cs="Consolas"/>
+          <w:color w:val="000000"/>
+          <w:sz w:val="20"/>
+          <w:szCs w:val="20"/>
+        </w:rPr>
+        <w:t xml:space="preserve">    </w:t>
+      </w:r>
+      <w:proofErr w:type="spellStart"/>
+      <w:r>
+        <w:rPr>
+          <w:rFonts w:ascii="Consolas" w:hAnsi="Consolas" w:cs="Consolas"/>
+          <w:color w:val="000000"/>
+          <w:sz w:val="20"/>
+          <w:szCs w:val="20"/>
+        </w:rPr>
+        <w:t>subprocess.check_</w:t>
+      </w:r>
+      <w:proofErr w:type="gramStart"/>
+      <w:r>
+        <w:rPr>
+          <w:rFonts w:ascii="Consolas" w:hAnsi="Consolas" w:cs="Consolas"/>
+          <w:color w:val="000000"/>
+          <w:sz w:val="20"/>
+          <w:szCs w:val="20"/>
+        </w:rPr>
+        <w:t>call</w:t>
+      </w:r>
+      <w:proofErr w:type="spellEnd"/>
+      <w:r>
+        <w:rPr>
+          <w:rFonts w:ascii="Consolas" w:hAnsi="Consolas" w:cs="Consolas"/>
+          <w:color w:val="000000"/>
+          <w:sz w:val="20"/>
+          <w:szCs w:val="20"/>
+        </w:rPr>
+        <w:t>(</w:t>
+      </w:r>
+      <w:proofErr w:type="gramEnd"/>
+      <w:r>
+        <w:rPr>
+          <w:rFonts w:ascii="Consolas" w:hAnsi="Consolas" w:cs="Consolas"/>
+          <w:color w:val="000000"/>
+          <w:sz w:val="20"/>
+          <w:szCs w:val="20"/>
+        </w:rPr>
+        <w:t>[WIN_BIN_OPT_FUNC</w:t>
+      </w:r>
+    </w:p>
+    <w:p>
+      <w:pPr>
+        <w:autoSpaceDE w:val="0"/>
+        <w:autoSpaceDN w:val="0"/>
+        <w:adjustRightInd w:val="0"/>
+        <w:spacing w:after="0" w:line="240" w:lineRule="auto"/>
+        <w:rPr>
+          <w:rFonts w:ascii="Consolas" w:hAnsi="Consolas" w:cs="Consolas"/>
+          <w:sz w:val="20"/>
+          <w:szCs w:val="20"/>
+        </w:rPr>
+      </w:pPr>
+      <w:r>
+        <w:rPr>
+          <w:rFonts w:ascii="Consolas" w:hAnsi="Consolas" w:cs="Consolas"/>
+          <w:color w:val="000000"/>
+          <w:sz w:val="20"/>
+          <w:szCs w:val="20"/>
+        </w:rPr>
+        <w:t xml:space="preserve">        , </w:t>
+      </w:r>
+      <w:r>
+        <w:rPr>
+          <w:rFonts w:ascii="Consolas" w:hAnsi="Consolas" w:cs="Consolas"/>
+          <w:color w:val="00AA00"/>
+          <w:sz w:val="20"/>
+          <w:szCs w:val="20"/>
+        </w:rPr>
+        <w:t>"--steps"</w:t>
+      </w:r>
+      <w:r>
+        <w:rPr>
+          <w:rFonts w:ascii="Consolas" w:hAnsi="Consolas" w:cs="Consolas"/>
+          <w:color w:val="000000"/>
+          <w:sz w:val="20"/>
+          <w:szCs w:val="20"/>
+        </w:rPr>
+        <w:t xml:space="preserve">, </w:t>
+      </w:r>
+      <w:r>
+        <w:rPr>
+          <w:rFonts w:ascii="Consolas" w:hAnsi="Consolas" w:cs="Consolas"/>
+          <w:color w:val="00AA00"/>
+          <w:sz w:val="20"/>
+          <w:szCs w:val="20"/>
+        </w:rPr>
+        <w:t>"15000"</w:t>
+      </w:r>
+    </w:p>
+    <w:p>
+      <w:pPr>
+        <w:autoSpaceDE w:val="0"/>
+        <w:autoSpaceDN w:val="0"/>
+        <w:adjustRightInd w:val="0"/>
+        <w:spacing w:after="0" w:line="240" w:lineRule="auto"/>
+        <w:rPr>
+          <w:rFonts w:ascii="Consolas" w:hAnsi="Consolas" w:cs="Consolas"/>
+          <w:sz w:val="20"/>
+          <w:szCs w:val="20"/>
+        </w:rPr>
+      </w:pPr>
+      <w:r>
+        <w:rPr>
+          <w:rFonts w:ascii="Consolas" w:hAnsi="Consolas" w:cs="Consolas"/>
+          <w:color w:val="000000"/>
+          <w:sz w:val="20"/>
+          <w:szCs w:val="20"/>
+        </w:rPr>
+        <w:t xml:space="preserve">        , </w:t>
+      </w:r>
+      <w:r>
+        <w:rPr>
+          <w:rFonts w:ascii="Consolas" w:hAnsi="Consolas" w:cs="Consolas"/>
+          <w:color w:val="00AA00"/>
+          <w:sz w:val="20"/>
+          <w:szCs w:val="20"/>
+        </w:rPr>
+        <w:t>"--</w:t>
+      </w:r>
+      <w:proofErr w:type="spellStart"/>
+      <w:r>
+        <w:rPr>
+          <w:rFonts w:ascii="Consolas" w:hAnsi="Consolas" w:cs="Consolas"/>
+          <w:color w:val="00AA00"/>
+          <w:sz w:val="20"/>
+          <w:szCs w:val="20"/>
+        </w:rPr>
+        <w:t>step_len</w:t>
+      </w:r>
+      <w:proofErr w:type="spellEnd"/>
+      <w:r>
+        <w:rPr>
+          <w:rFonts w:ascii="Consolas" w:hAnsi="Consolas" w:cs="Consolas"/>
+          <w:color w:val="00AA00"/>
+          <w:sz w:val="20"/>
+          <w:szCs w:val="20"/>
+        </w:rPr>
+        <w:t>"</w:t>
+      </w:r>
+      <w:r>
+        <w:rPr>
+          <w:rFonts w:ascii="Consolas" w:hAnsi="Consolas" w:cs="Consolas"/>
+          <w:color w:val="000000"/>
+          <w:sz w:val="20"/>
+          <w:szCs w:val="20"/>
+        </w:rPr>
+        <w:t xml:space="preserve">, </w:t>
+      </w:r>
+      <w:r>
+        <w:rPr>
+          <w:rFonts w:ascii="Consolas" w:hAnsi="Consolas" w:cs="Consolas"/>
+          <w:color w:val="00AA00"/>
+          <w:sz w:val="20"/>
+          <w:szCs w:val="20"/>
+        </w:rPr>
+        <w:t>"0.001"</w:t>
+      </w:r>
+    </w:p>
+    <w:p>
+      <w:pPr>
+        <w:autoSpaceDE w:val="0"/>
+        <w:autoSpaceDN w:val="0"/>
+        <w:adjustRightInd w:val="0"/>
+        <w:spacing w:after="0" w:line="240" w:lineRule="auto"/>
+        <w:rPr>
+          <w:rFonts w:ascii="Consolas" w:hAnsi="Consolas" w:cs="Consolas"/>
+          <w:sz w:val="20"/>
+          <w:szCs w:val="20"/>
+        </w:rPr>
+      </w:pPr>
+      <w:r>
+        <w:rPr>
+          <w:rFonts w:ascii="Consolas" w:hAnsi="Consolas" w:cs="Consolas"/>
+          <w:color w:val="000000"/>
+          <w:sz w:val="20"/>
+          <w:szCs w:val="20"/>
+        </w:rPr>
+        <w:t xml:space="preserve">        , </w:t>
+      </w:r>
+      <w:r>
+        <w:rPr>
+          <w:rFonts w:ascii="Consolas" w:hAnsi="Consolas" w:cs="Consolas"/>
+          <w:color w:val="00AA00"/>
+          <w:sz w:val="20"/>
+          <w:szCs w:val="20"/>
+        </w:rPr>
+        <w:t>"--</w:t>
+      </w:r>
+      <w:proofErr w:type="spellStart"/>
+      <w:r>
+        <w:rPr>
+          <w:rFonts w:ascii="Consolas" w:hAnsi="Consolas" w:cs="Consolas"/>
+          <w:color w:val="00AA00"/>
+          <w:sz w:val="20"/>
+          <w:szCs w:val="20"/>
+        </w:rPr>
+        <w:t>chaotic_step_len</w:t>
+      </w:r>
+      <w:proofErr w:type="spellEnd"/>
+      <w:r>
+        <w:rPr>
+          <w:rFonts w:ascii="Consolas" w:hAnsi="Consolas" w:cs="Consolas"/>
+          <w:color w:val="00AA00"/>
+          <w:sz w:val="20"/>
+          <w:szCs w:val="20"/>
+        </w:rPr>
+        <w:t>"</w:t>
+      </w:r>
+      <w:r>
+        <w:rPr>
+          <w:rFonts w:ascii="Consolas" w:hAnsi="Consolas" w:cs="Consolas"/>
+          <w:color w:val="000000"/>
+          <w:sz w:val="20"/>
+          <w:szCs w:val="20"/>
+        </w:rPr>
+        <w:t xml:space="preserve">, </w:t>
+      </w:r>
+      <w:r>
+        <w:rPr>
+          <w:rFonts w:ascii="Consolas" w:hAnsi="Consolas" w:cs="Consolas"/>
+          <w:color w:val="00AA00"/>
+          <w:sz w:val="20"/>
+          <w:szCs w:val="20"/>
+        </w:rPr>
+        <w:t>"0.15"</w:t>
+      </w:r>
+    </w:p>
+    <w:p>
+      <w:pPr>
+        <w:autoSpaceDE w:val="0"/>
+        <w:autoSpaceDN w:val="0"/>
+        <w:adjustRightInd w:val="0"/>
+        <w:spacing w:after="0" w:line="240" w:lineRule="auto"/>
+        <w:rPr>
+          <w:rFonts w:ascii="Consolas" w:hAnsi="Consolas" w:cs="Consolas"/>
+          <w:sz w:val="20"/>
+          <w:szCs w:val="20"/>
+        </w:rPr>
+      </w:pPr>
+      <w:r>
+        <w:rPr>
+          <w:rFonts w:ascii="Consolas" w:hAnsi="Consolas" w:cs="Consolas"/>
+          <w:color w:val="000000"/>
+          <w:sz w:val="20"/>
+          <w:szCs w:val="20"/>
+        </w:rPr>
+        <w:t xml:space="preserve">        , </w:t>
+      </w:r>
+      <w:r>
+        <w:rPr>
+          <w:rFonts w:ascii="Consolas" w:hAnsi="Consolas" w:cs="Consolas"/>
+          <w:color w:val="00AA00"/>
+          <w:sz w:val="20"/>
+          <w:szCs w:val="20"/>
+        </w:rPr>
+        <w:t>"--alpha"</w:t>
+      </w:r>
+      <w:r>
+        <w:rPr>
+          <w:rFonts w:ascii="Consolas" w:hAnsi="Consolas" w:cs="Consolas"/>
+          <w:color w:val="000000"/>
+          <w:sz w:val="20"/>
+          <w:szCs w:val="20"/>
+        </w:rPr>
+        <w:t xml:space="preserve">, </w:t>
+      </w:r>
+      <w:r>
+        <w:rPr>
+          <w:rFonts w:ascii="Consolas" w:hAnsi="Consolas" w:cs="Consolas"/>
+          <w:color w:val="00AA00"/>
+          <w:sz w:val="20"/>
+          <w:szCs w:val="20"/>
+        </w:rPr>
+        <w:t>"0.05"</w:t>
+      </w:r>
+    </w:p>
+    <w:p>
+      <w:pPr>
+        <w:autoSpaceDE w:val="0"/>
+        <w:autoSpaceDN w:val="0"/>
+        <w:adjustRightInd w:val="0"/>
+        <w:spacing w:after="0" w:line="240" w:lineRule="auto"/>
+        <w:rPr>
+          <w:rFonts w:ascii="Consolas" w:hAnsi="Consolas" w:cs="Consolas"/>
+          <w:sz w:val="20"/>
+          <w:szCs w:val="20"/>
+        </w:rPr>
+      </w:pPr>
+      <w:r>
+        <w:rPr>
+          <w:rFonts w:ascii="Consolas" w:hAnsi="Consolas" w:cs="Consolas"/>
+          <w:color w:val="000000"/>
+          <w:sz w:val="20"/>
+          <w:szCs w:val="20"/>
+        </w:rPr>
+        <w:t xml:space="preserve">        , </w:t>
+      </w:r>
+      <w:r>
+        <w:rPr>
+          <w:rFonts w:ascii="Consolas" w:hAnsi="Consolas" w:cs="Consolas"/>
+          <w:color w:val="00AA00"/>
+          <w:sz w:val="20"/>
+          <w:szCs w:val="20"/>
+        </w:rPr>
+        <w:t>"--</w:t>
+      </w:r>
+      <w:proofErr w:type="spellStart"/>
+      <w:r>
+        <w:rPr>
+          <w:rFonts w:ascii="Consolas" w:hAnsi="Consolas" w:cs="Consolas"/>
+          <w:color w:val="00AA00"/>
+          <w:sz w:val="20"/>
+          <w:szCs w:val="20"/>
+        </w:rPr>
+        <w:t>chaotic_coeff</w:t>
+      </w:r>
+      <w:proofErr w:type="spellEnd"/>
+      <w:r>
+        <w:rPr>
+          <w:rFonts w:ascii="Consolas" w:hAnsi="Consolas" w:cs="Consolas"/>
+          <w:color w:val="00AA00"/>
+          <w:sz w:val="20"/>
+          <w:szCs w:val="20"/>
+        </w:rPr>
+        <w:t>"</w:t>
+      </w:r>
+      <w:r>
+        <w:rPr>
+          <w:rFonts w:ascii="Consolas" w:hAnsi="Consolas" w:cs="Consolas"/>
+          <w:color w:val="000000"/>
+          <w:sz w:val="20"/>
+          <w:szCs w:val="20"/>
+        </w:rPr>
+        <w:t xml:space="preserve">, </w:t>
+      </w:r>
+      <w:r>
+        <w:rPr>
+          <w:rFonts w:ascii="Consolas" w:hAnsi="Consolas" w:cs="Consolas"/>
+          <w:color w:val="00AA00"/>
+          <w:sz w:val="20"/>
+          <w:szCs w:val="20"/>
+        </w:rPr>
+        <w:t>"20000"</w:t>
+      </w:r>
+      <w:r>
+        <w:rPr>
+          <w:rFonts w:ascii="Consolas" w:hAnsi="Consolas" w:cs="Consolas"/>
+          <w:color w:val="000000"/>
+          <w:sz w:val="20"/>
+          <w:szCs w:val="20"/>
+        </w:rPr>
+        <w:t xml:space="preserve"> </w:t>
+      </w:r>
+      <w:r>
+        <w:rPr>
+          <w:rFonts w:ascii="Consolas" w:hAnsi="Consolas" w:cs="Consolas"/>
+          <w:color w:val="C0C0C0"/>
+          <w:sz w:val="20"/>
+          <w:szCs w:val="20"/>
+        </w:rPr>
+        <w:t>#800</w:t>
+      </w:r>
+    </w:p>
+    <w:p>
+      <w:pPr>
+        <w:autoSpaceDE w:val="0"/>
+        <w:autoSpaceDN w:val="0"/>
+        <w:adjustRightInd w:val="0"/>
+        <w:spacing w:after="0" w:line="240" w:lineRule="auto"/>
+        <w:rPr>
+          <w:rFonts w:ascii="Consolas" w:hAnsi="Consolas" w:cs="Consolas"/>
+          <w:sz w:val="20"/>
+          <w:szCs w:val="20"/>
+        </w:rPr>
+      </w:pPr>
+      <w:r>
+        <w:rPr>
+          <w:rFonts w:ascii="Consolas" w:hAnsi="Consolas" w:cs="Consolas"/>
+          <w:color w:val="000000"/>
+          <w:sz w:val="20"/>
+          <w:szCs w:val="20"/>
+        </w:rPr>
+        <w:t xml:space="preserve">        , </w:t>
+      </w:r>
+      <w:r>
+        <w:rPr>
+          <w:rFonts w:ascii="Consolas" w:hAnsi="Consolas" w:cs="Consolas"/>
+          <w:color w:val="00AA00"/>
+          <w:sz w:val="20"/>
+          <w:szCs w:val="20"/>
+        </w:rPr>
+        <w:t>"--</w:t>
+      </w:r>
+      <w:proofErr w:type="spellStart"/>
+      <w:r>
+        <w:rPr>
+          <w:rFonts w:ascii="Consolas" w:hAnsi="Consolas" w:cs="Consolas"/>
+          <w:color w:val="00AA00"/>
+          <w:sz w:val="20"/>
+          <w:szCs w:val="20"/>
+        </w:rPr>
+        <w:t>chaotic_reduce</w:t>
+      </w:r>
+      <w:proofErr w:type="spellEnd"/>
+      <w:r>
+        <w:rPr>
+          <w:rFonts w:ascii="Consolas" w:hAnsi="Consolas" w:cs="Consolas"/>
+          <w:color w:val="00AA00"/>
+          <w:sz w:val="20"/>
+          <w:szCs w:val="20"/>
+        </w:rPr>
+        <w:t>"</w:t>
+      </w:r>
+      <w:r>
+        <w:rPr>
+          <w:rFonts w:ascii="Consolas" w:hAnsi="Consolas" w:cs="Consolas"/>
+          <w:color w:val="000000"/>
+          <w:sz w:val="20"/>
+          <w:szCs w:val="20"/>
+        </w:rPr>
+        <w:t xml:space="preserve">, </w:t>
+      </w:r>
+      <w:r>
+        <w:rPr>
+          <w:rFonts w:ascii="Consolas" w:hAnsi="Consolas" w:cs="Consolas"/>
+          <w:color w:val="00AA00"/>
+          <w:sz w:val="20"/>
+          <w:szCs w:val="20"/>
+        </w:rPr>
+        <w:t>"0.5"</w:t>
+      </w:r>
+    </w:p>
+    <w:p>
+      <w:pPr>
+        <w:autoSpaceDE w:val="0"/>
+        <w:autoSpaceDN w:val="0"/>
+        <w:adjustRightInd w:val="0"/>
+        <w:spacing w:after="0" w:line="240" w:lineRule="auto"/>
+        <w:rPr>
+          <w:rFonts w:ascii="Consolas" w:hAnsi="Consolas" w:cs="Consolas"/>
+          <w:sz w:val="20"/>
+          <w:szCs w:val="20"/>
+        </w:rPr>
+      </w:pPr>
+      <w:r>
+        <w:rPr>
+          <w:rFonts w:ascii="Consolas" w:hAnsi="Consolas" w:cs="Consolas"/>
+          <w:color w:val="000000"/>
+          <w:sz w:val="20"/>
+          <w:szCs w:val="20"/>
+        </w:rPr>
+        <w:t xml:space="preserve">        , </w:t>
+      </w:r>
+      <w:r>
+        <w:rPr>
+          <w:rFonts w:ascii="Consolas" w:hAnsi="Consolas" w:cs="Consolas"/>
+          <w:color w:val="00AA00"/>
+          <w:sz w:val="20"/>
+          <w:szCs w:val="20"/>
+        </w:rPr>
+        <w:t>"--function"</w:t>
+      </w:r>
+      <w:r>
+        <w:rPr>
+          <w:rFonts w:ascii="Consolas" w:hAnsi="Consolas" w:cs="Consolas"/>
+          <w:color w:val="000000"/>
+          <w:sz w:val="20"/>
+          <w:szCs w:val="20"/>
+        </w:rPr>
+        <w:t xml:space="preserve">, </w:t>
+      </w:r>
+      <w:r>
+        <w:rPr>
+          <w:rFonts w:ascii="Consolas" w:hAnsi="Consolas" w:cs="Consolas"/>
+          <w:color w:val="00AA00"/>
+          <w:sz w:val="20"/>
+          <w:szCs w:val="20"/>
+        </w:rPr>
+        <w:t>"5"</w:t>
+      </w:r>
+    </w:p>
+    <w:p>
+      <w:pPr>
+        <w:autoSpaceDE w:val="0"/>
+        <w:autoSpaceDN w:val="0"/>
+        <w:adjustRightInd w:val="0"/>
+        <w:spacing w:after="0" w:line="240" w:lineRule="auto"/>
+        <w:rPr>
+          <w:rFonts w:ascii="Consolas" w:hAnsi="Consolas" w:cs="Consolas"/>
+          <w:sz w:val="20"/>
+          <w:szCs w:val="20"/>
+        </w:rPr>
+      </w:pPr>
+      <w:r>
+        <w:rPr>
+          <w:rFonts w:ascii="Consolas" w:hAnsi="Consolas" w:cs="Consolas"/>
+          <w:color w:val="000000"/>
+          <w:sz w:val="20"/>
+          <w:szCs w:val="20"/>
+        </w:rPr>
+        <w:t xml:space="preserve">        , </w:t>
+      </w:r>
+      <w:r>
+        <w:rPr>
+          <w:rFonts w:ascii="Consolas" w:hAnsi="Consolas" w:cs="Consolas"/>
+          <w:color w:val="00AA00"/>
+          <w:sz w:val="20"/>
+          <w:szCs w:val="20"/>
+        </w:rPr>
+        <w:t>"--dim"</w:t>
+      </w:r>
+      <w:r>
+        <w:rPr>
+          <w:rFonts w:ascii="Consolas" w:hAnsi="Consolas" w:cs="Consolas"/>
+          <w:color w:val="000000"/>
+          <w:sz w:val="20"/>
+          <w:szCs w:val="20"/>
+        </w:rPr>
+        <w:t xml:space="preserve">, </w:t>
+      </w:r>
+      <w:proofErr w:type="spellStart"/>
+      <w:proofErr w:type="gramStart"/>
+      <w:r>
+        <w:rPr>
+          <w:rFonts w:ascii="Consolas" w:hAnsi="Consolas" w:cs="Consolas"/>
+          <w:color w:val="000000"/>
+          <w:sz w:val="20"/>
+          <w:szCs w:val="20"/>
+        </w:rPr>
+        <w:t>str</w:t>
+      </w:r>
+      <w:proofErr w:type="spellEnd"/>
+      <w:r>
+        <w:rPr>
+          <w:rFonts w:ascii="Consolas" w:hAnsi="Consolas" w:cs="Consolas"/>
+          <w:color w:val="000000"/>
+          <w:sz w:val="20"/>
+          <w:szCs w:val="20"/>
+        </w:rPr>
+        <w:t>(</w:t>
+      </w:r>
+      <w:proofErr w:type="gramEnd"/>
+      <w:r>
+        <w:rPr>
+          <w:rFonts w:ascii="Consolas" w:hAnsi="Consolas" w:cs="Consolas"/>
+          <w:color w:val="000000"/>
+          <w:sz w:val="20"/>
+          <w:szCs w:val="20"/>
+        </w:rPr>
+        <w:t>dim)</w:t>
+      </w:r>
+    </w:p>
+    <w:p>
+      <w:pPr>
+        <w:autoSpaceDE w:val="0"/>
+        <w:autoSpaceDN w:val="0"/>
+        <w:adjustRightInd w:val="0"/>
+        <w:spacing w:after="0" w:line="240" w:lineRule="auto"/>
+        <w:rPr>
+          <w:rFonts w:ascii="Consolas" w:hAnsi="Consolas" w:cs="Consolas"/>
+          <w:color w:val="000000"/>
+          <w:sz w:val="20"/>
+          <w:szCs w:val="20"/>
+          <w:lang w:val="ru-RU"/>
+        </w:rPr>
+      </w:pPr>
+      <w:r>
+        <w:rPr>
+          <w:rFonts w:ascii="Consolas" w:hAnsi="Consolas" w:cs="Consolas"/>
+          <w:color w:val="000000"/>
+          <w:sz w:val="20"/>
+          <w:szCs w:val="20"/>
+        </w:rPr>
+        <w:t xml:space="preserve">        , </w:t>
+      </w:r>
+      <w:r>
+        <w:rPr>
+          <w:rFonts w:ascii="Consolas" w:hAnsi="Consolas" w:cs="Consolas"/>
+          <w:color w:val="00AA00"/>
+          <w:sz w:val="20"/>
+          <w:szCs w:val="20"/>
+        </w:rPr>
+        <w:t>"--</w:t>
+      </w:r>
+      <w:proofErr w:type="spellStart"/>
+      <w:r>
+        <w:rPr>
+          <w:rFonts w:ascii="Consolas" w:hAnsi="Consolas" w:cs="Consolas"/>
+          <w:color w:val="00AA00"/>
+          <w:sz w:val="20"/>
+          <w:szCs w:val="20"/>
+        </w:rPr>
+        <w:t>init_cond</w:t>
+      </w:r>
+      <w:proofErr w:type="spellEnd"/>
+      <w:r>
+        <w:rPr>
+          <w:rFonts w:ascii="Consolas" w:hAnsi="Consolas" w:cs="Consolas"/>
+          <w:color w:val="00AA00"/>
+          <w:sz w:val="20"/>
+          <w:szCs w:val="20"/>
+        </w:rPr>
+        <w:t>"</w:t>
+      </w:r>
+      <w:r>
+        <w:rPr>
+          <w:rFonts w:ascii="Consolas" w:hAnsi="Consolas" w:cs="Consolas"/>
+          <w:color w:val="000000"/>
+          <w:sz w:val="20"/>
+          <w:szCs w:val="20"/>
+        </w:rPr>
+        <w:t xml:space="preserve">, </w:t>
+      </w:r>
+      <w:proofErr w:type="spellStart"/>
+      <w:r>
+        <w:rPr>
+          <w:rFonts w:ascii="Consolas" w:hAnsi="Consolas" w:cs="Consolas"/>
+          <w:color w:val="000000"/>
+          <w:sz w:val="20"/>
+          <w:szCs w:val="20"/>
+        </w:rPr>
+        <w:t>init_cond</w:t>
+      </w:r>
+      <w:proofErr w:type="spellEnd"/>
+      <w:r>
+        <w:rPr>
+          <w:rFonts w:ascii="Consolas" w:hAnsi="Consolas" w:cs="Consolas"/>
+          <w:color w:val="000000"/>
+          <w:sz w:val="20"/>
+          <w:szCs w:val="20"/>
+        </w:rPr>
+        <w:t>])</w:t>
+      </w:r>
+    </w:p>
+    <w:p>
+      <w:pPr>
+        <w:autoSpaceDE w:val="0"/>
+        <w:autoSpaceDN w:val="0"/>
+        <w:adjustRightInd w:val="0"/>
+        <w:spacing w:after="0" w:line="240" w:lineRule="auto"/>
+        <w:rPr>
+          <w:rFonts w:ascii="Consolas" w:hAnsi="Consolas" w:cs="Consolas"/>
+          <w:color w:val="000000"/>
+          <w:sz w:val="20"/>
+          <w:szCs w:val="20"/>
+        </w:rPr>
+      </w:pPr>
+    </w:p>
+    <w:p>
+      <w:pPr>
+        <w:autoSpaceDE w:val="0"/>
+        <w:autoSpaceDN w:val="0"/>
+        <w:adjustRightInd w:val="0"/>
+        <w:spacing w:after="0" w:line="240" w:lineRule="auto"/>
+        <w:rPr>
+          <w:rFonts w:ascii="Consolas" w:hAnsi="Consolas" w:cs="Consolas"/>
+          <w:color w:val="000000"/>
+          <w:sz w:val="20"/>
+          <w:szCs w:val="20"/>
+        </w:rPr>
+      </w:pPr>
+      <w:r>
+        <w:rPr>
+          <w:rFonts w:ascii="Consolas" w:hAnsi="Consolas" w:cs="Consolas"/>
+          <w:color w:val="000000"/>
+          <w:sz w:val="20"/>
+          <w:szCs w:val="20"/>
+        </w:rPr>
+        <w:t>RANDOM initial conditions [-5, 5]</w:t>
+      </w:r>
+    </w:p>
+    <w:p>
+      <w:pPr>
+        <w:autoSpaceDE w:val="0"/>
+        <w:autoSpaceDN w:val="0"/>
+        <w:adjustRightInd w:val="0"/>
+        <w:spacing w:after="0" w:line="240" w:lineRule="auto"/>
+        <w:rPr>
+          <w:rFonts w:ascii="Consolas" w:hAnsi="Consolas" w:cs="Consolas"/>
+          <w:sz w:val="20"/>
+          <w:szCs w:val="20"/>
+        </w:rPr>
+      </w:pPr>
+    </w:p>
+    <w:p>
+      <w:pPr>
+        <w:autoSpaceDE w:val="0"/>
+        <w:autoSpaceDN w:val="0"/>
+        <w:adjustRightInd w:val="0"/>
+        <w:spacing w:after="0" w:line="240" w:lineRule="auto"/>
+        <w:rPr>
+          <w:rFonts w:ascii="Consolas" w:hAnsi="Consolas" w:cs="Consolas"/>
+          <w:sz w:val="20"/>
+          <w:szCs w:val="20"/>
+        </w:rPr>
+      </w:pPr>
+    </w:p>
+    <w:p>
+      <w:pPr>
+        <w:autoSpaceDE w:val="0"/>
+        <w:autoSpaceDN w:val="0"/>
+        <w:adjustRightInd w:val="0"/>
+        <w:spacing w:after="0" w:line="240" w:lineRule="auto"/>
+        <w:rPr>
+          <w:rFonts w:ascii="Consolas" w:hAnsi="Consolas" w:cs="Consolas"/>
+          <w:sz w:val="20"/>
+          <w:szCs w:val="20"/>
+        </w:rPr>
+      </w:pPr>
+    </w:p>
+    <w:p>
+      <w:pPr>
+        <w:autoSpaceDE w:val="0"/>
+        <w:autoSpaceDN w:val="0"/>
+        <w:adjustRightInd w:val="0"/>
+        <w:spacing w:after="0" w:line="240" w:lineRule="auto"/>
+        <w:rPr>
+          <w:rFonts w:ascii="Consolas" w:hAnsi="Consolas" w:cs="Consolas"/>
+          <w:sz w:val="20"/>
+          <w:szCs w:val="20"/>
+        </w:rPr>
+      </w:pPr>
+      <w:r>
+        <w:rPr>
+          <w:rFonts w:ascii="Consolas" w:hAnsi="Consolas" w:cs="Consolas"/>
+          <w:color w:val="000000"/>
+          <w:sz w:val="20"/>
+          <w:szCs w:val="20"/>
+        </w:rPr>
         <w:lastRenderedPageBreak/>
+        <w:t>&gt;&gt;&gt;&gt;&gt; TESTING INFO &lt;&lt;&lt;&lt;&lt;&lt;</w:t>
+      </w:r>
+    </w:p>
+    <w:p>
+      <w:pPr>
+        <w:autoSpaceDE w:val="0"/>
+        <w:autoSpaceDN w:val="0"/>
+        <w:adjustRightInd w:val="0"/>
+        <w:spacing w:after="0" w:line="240" w:lineRule="auto"/>
+        <w:rPr>
+          <w:rFonts w:ascii="Consolas" w:hAnsi="Consolas" w:cs="Consolas"/>
+          <w:sz w:val="20"/>
+          <w:szCs w:val="20"/>
+        </w:rPr>
+      </w:pPr>
+      <w:proofErr w:type="gramStart"/>
+      <w:r>
+        <w:rPr>
+          <w:rFonts w:ascii="Consolas" w:hAnsi="Consolas" w:cs="Consolas"/>
+          <w:color w:val="000000"/>
+          <w:sz w:val="20"/>
+          <w:szCs w:val="20"/>
+        </w:rPr>
+        <w:t>tests</w:t>
+      </w:r>
+      <w:proofErr w:type="gramEnd"/>
+      <w:r>
+        <w:rPr>
+          <w:rFonts w:ascii="Consolas" w:hAnsi="Consolas" w:cs="Consolas"/>
+          <w:color w:val="000000"/>
+          <w:sz w:val="20"/>
+          <w:szCs w:val="20"/>
+        </w:rPr>
+        <w:t xml:space="preserve"> complete: 100</w:t>
+      </w:r>
+    </w:p>
+    <w:p>
+      <w:pPr>
+        <w:autoSpaceDE w:val="0"/>
+        <w:autoSpaceDN w:val="0"/>
+        <w:adjustRightInd w:val="0"/>
+        <w:spacing w:after="0" w:line="240" w:lineRule="auto"/>
+        <w:rPr>
+          <w:rFonts w:ascii="Consolas" w:hAnsi="Consolas" w:cs="Consolas"/>
+          <w:sz w:val="20"/>
+          <w:szCs w:val="20"/>
+        </w:rPr>
+      </w:pPr>
+      <w:proofErr w:type="gramStart"/>
+      <w:r>
+        <w:rPr>
+          <w:rFonts w:ascii="Consolas" w:hAnsi="Consolas" w:cs="Consolas"/>
+          <w:color w:val="000000"/>
+          <w:sz w:val="20"/>
+          <w:szCs w:val="20"/>
+        </w:rPr>
+        <w:t>result</w:t>
+      </w:r>
+      <w:proofErr w:type="gramEnd"/>
+      <w:r>
+        <w:rPr>
+          <w:rFonts w:ascii="Consolas" w:hAnsi="Consolas" w:cs="Consolas"/>
+          <w:color w:val="000000"/>
+          <w:sz w:val="20"/>
+          <w:szCs w:val="20"/>
+        </w:rPr>
+        <w:t>: 100/2</w:t>
+      </w:r>
+    </w:p>
+    <w:p>
+      <w:pPr>
+        <w:autoSpaceDE w:val="0"/>
+        <w:autoSpaceDN w:val="0"/>
+        <w:adjustRightInd w:val="0"/>
+        <w:spacing w:after="0" w:line="240" w:lineRule="auto"/>
+        <w:rPr>
+          <w:rFonts w:ascii="Consolas" w:hAnsi="Consolas" w:cs="Consolas"/>
+          <w:sz w:val="20"/>
+          <w:szCs w:val="20"/>
+        </w:rPr>
+      </w:pPr>
+      <w:proofErr w:type="gramStart"/>
+      <w:r>
+        <w:rPr>
+          <w:rFonts w:ascii="Consolas" w:hAnsi="Consolas" w:cs="Consolas"/>
+          <w:color w:val="000000"/>
+          <w:sz w:val="20"/>
+          <w:szCs w:val="20"/>
+        </w:rPr>
+        <w:t>fails</w:t>
+      </w:r>
+      <w:proofErr w:type="gramEnd"/>
+      <w:r>
+        <w:rPr>
+          <w:rFonts w:ascii="Consolas" w:hAnsi="Consolas" w:cs="Consolas"/>
+          <w:color w:val="000000"/>
+          <w:sz w:val="20"/>
+          <w:szCs w:val="20"/>
+        </w:rPr>
+        <w:t>: 2</w:t>
+      </w:r>
+    </w:p>
+    <w:p>
+      <w:pPr>
+        <w:autoSpaceDE w:val="0"/>
+        <w:autoSpaceDN w:val="0"/>
+        <w:adjustRightInd w:val="0"/>
+        <w:spacing w:after="0" w:line="240" w:lineRule="auto"/>
+        <w:rPr>
+          <w:rFonts w:ascii="Consolas" w:hAnsi="Consolas" w:cs="Consolas"/>
+          <w:sz w:val="20"/>
+          <w:szCs w:val="20"/>
+        </w:rPr>
+      </w:pPr>
+      <w:r>
+        <w:rPr>
+          <w:rFonts w:ascii="Consolas" w:hAnsi="Consolas" w:cs="Consolas"/>
+          <w:color w:val="000000"/>
+          <w:sz w:val="20"/>
+          <w:szCs w:val="20"/>
+        </w:rPr>
+        <w:t>&gt;&gt;&gt;&gt;&gt; TESTING INFO &lt;&lt;&lt;&lt;&lt;&lt;</w:t>
+      </w:r>
+    </w:p>
+    <w:p>
+      <w:pPr>
+        <w:autoSpaceDE w:val="0"/>
+        <w:autoSpaceDN w:val="0"/>
+        <w:adjustRightInd w:val="0"/>
+        <w:spacing w:after="0" w:line="240" w:lineRule="auto"/>
+        <w:rPr>
+          <w:rFonts w:ascii="Consolas" w:hAnsi="Consolas" w:cs="Consolas"/>
+          <w:sz w:val="20"/>
+          <w:szCs w:val="20"/>
+        </w:rPr>
+      </w:pPr>
+      <w:r>
+        <w:rPr>
+          <w:rFonts w:ascii="Consolas" w:hAnsi="Consolas" w:cs="Consolas"/>
+          <w:color w:val="000000"/>
+          <w:sz w:val="20"/>
+          <w:szCs w:val="20"/>
+        </w:rPr>
         <w:t>---------------- TOTAL RESULT -------------------</w:t>
       </w:r>
     </w:p>
@@ -2950,60 +5242,135 @@
           <w:szCs w:val="20"/>
         </w:rPr>
       </w:pPr>
-      <w:r>
-        <w:rPr>
-          <w:rFonts w:ascii="Consolas" w:hAnsi="Consolas" w:cs="Consolas"/>
-          <w:color w:val="000000"/>
-          <w:sz w:val="20"/>
-          <w:szCs w:val="20"/>
-        </w:rPr>
-        <w:t>result: 100/0</w:t>
-      </w:r>
-    </w:p>
-    <w:p>
-      <w:pPr>
-        <w:autoSpaceDE w:val="0"/>
-        <w:autoSpaceDN w:val="0"/>
-        <w:adjustRightInd w:val="0"/>
-        <w:spacing w:after="0" w:line="240" w:lineRule="auto"/>
-        <w:rPr>
-          <w:rFonts w:ascii="Consolas" w:hAnsi="Consolas" w:cs="Consolas"/>
-          <w:color w:val="000000"/>
-          <w:sz w:val="20"/>
-          <w:szCs w:val="20"/>
-          <w:lang w:val="ru-RU"/>
-        </w:rPr>
-      </w:pPr>
-      <w:r>
-        <w:rPr>
-          <w:rFonts w:ascii="Consolas" w:hAnsi="Consolas" w:cs="Consolas"/>
-          <w:color w:val="000000"/>
-          <w:sz w:val="20"/>
-          <w:szCs w:val="20"/>
-        </w:rPr>
-        <w:t>fails: 0</w:t>
-      </w:r>
-    </w:p>
-    <w:p>
-      <w:pPr>
-        <w:autoSpaceDE w:val="0"/>
-        <w:autoSpaceDN w:val="0"/>
-        <w:adjustRightInd w:val="0"/>
-        <w:spacing w:after="0" w:line="240" w:lineRule="auto"/>
-        <w:rPr>
-          <w:rFonts w:ascii="Consolas" w:hAnsi="Consolas" w:cs="Consolas"/>
-          <w:sz w:val="20"/>
-          <w:szCs w:val="20"/>
-        </w:rPr>
-      </w:pPr>
-      <w:r>
-        <w:rPr>
-          <w:rFonts w:ascii="Consolas" w:hAnsi="Consolas" w:cs="Consolas"/>
-          <w:color w:val="000000"/>
-          <w:sz w:val="20"/>
-          <w:szCs w:val="20"/>
-        </w:rPr>
-        <w:t xml:space="preserve">    subprocess.check_call([WIN_BIN_OPT_FUNC</w:t>
+      <w:proofErr w:type="gramStart"/>
+      <w:r>
+        <w:rPr>
+          <w:rFonts w:ascii="Consolas" w:hAnsi="Consolas" w:cs="Consolas"/>
+          <w:color w:val="000000"/>
+          <w:sz w:val="20"/>
+          <w:szCs w:val="20"/>
+        </w:rPr>
+        <w:t>result</w:t>
+      </w:r>
+      <w:proofErr w:type="gramEnd"/>
+      <w:r>
+        <w:rPr>
+          <w:rFonts w:ascii="Consolas" w:hAnsi="Consolas" w:cs="Consolas"/>
+          <w:color w:val="000000"/>
+          <w:sz w:val="20"/>
+          <w:szCs w:val="20"/>
+        </w:rPr>
+        <w:t>: 100/2</w:t>
+      </w:r>
+    </w:p>
+    <w:p>
+      <w:pPr>
+        <w:autoSpaceDE w:val="0"/>
+        <w:autoSpaceDN w:val="0"/>
+        <w:adjustRightInd w:val="0"/>
+        <w:spacing w:after="0" w:line="240" w:lineRule="auto"/>
+        <w:rPr>
+          <w:rFonts w:ascii="Consolas" w:hAnsi="Consolas" w:cs="Consolas"/>
+          <w:color w:val="000000"/>
+          <w:sz w:val="20"/>
+          <w:szCs w:val="20"/>
+        </w:rPr>
+      </w:pPr>
+      <w:proofErr w:type="gramStart"/>
+      <w:r>
+        <w:rPr>
+          <w:rFonts w:ascii="Consolas" w:hAnsi="Consolas" w:cs="Consolas"/>
+          <w:color w:val="000000"/>
+          <w:sz w:val="20"/>
+          <w:szCs w:val="20"/>
+        </w:rPr>
+        <w:t>fails</w:t>
+      </w:r>
+      <w:proofErr w:type="gramEnd"/>
+      <w:r>
+        <w:rPr>
+          <w:rFonts w:ascii="Consolas" w:hAnsi="Consolas" w:cs="Consolas"/>
+          <w:color w:val="000000"/>
+          <w:sz w:val="20"/>
+          <w:szCs w:val="20"/>
+        </w:rPr>
+        <w:t>: 2</w:t>
+      </w:r>
+    </w:p>
+    <w:p>
+      <w:pPr>
+        <w:autoSpaceDE w:val="0"/>
+        <w:autoSpaceDN w:val="0"/>
+        <w:adjustRightInd w:val="0"/>
+        <w:spacing w:after="0" w:line="240" w:lineRule="auto"/>
+        <w:rPr>
+          <w:rFonts w:ascii="Consolas" w:hAnsi="Consolas" w:cs="Consolas"/>
+          <w:color w:val="000000"/>
+          <w:sz w:val="20"/>
+          <w:szCs w:val="20"/>
+        </w:rPr>
+      </w:pPr>
+    </w:p>
+    <w:p>
+      <w:pPr>
+        <w:autoSpaceDE w:val="0"/>
+        <w:autoSpaceDN w:val="0"/>
+        <w:adjustRightInd w:val="0"/>
+        <w:spacing w:after="0" w:line="240" w:lineRule="auto"/>
+        <w:rPr>
+          <w:rFonts w:ascii="Consolas" w:hAnsi="Consolas" w:cs="Consolas"/>
+          <w:sz w:val="20"/>
+          <w:szCs w:val="20"/>
+        </w:rPr>
+      </w:pPr>
+      <w:r>
+        <w:rPr>
+          <w:rFonts w:ascii="Consolas" w:hAnsi="Consolas" w:cs="Consolas"/>
+          <w:color w:val="000000"/>
+          <w:sz w:val="20"/>
+          <w:szCs w:val="20"/>
+        </w:rPr>
+        <w:t xml:space="preserve">    </w:t>
+      </w:r>
+      <w:proofErr w:type="spellStart"/>
+      <w:r>
+        <w:rPr>
+          <w:rFonts w:ascii="Consolas" w:hAnsi="Consolas" w:cs="Consolas"/>
+          <w:color w:val="000000"/>
+          <w:sz w:val="20"/>
+          <w:szCs w:val="20"/>
+        </w:rPr>
+        <w:t>subprocess.check_</w:t>
+      </w:r>
+      <w:proofErr w:type="gramStart"/>
+      <w:r>
+        <w:rPr>
+          <w:rFonts w:ascii="Consolas" w:hAnsi="Consolas" w:cs="Consolas"/>
+          <w:color w:val="000000"/>
+          <w:sz w:val="20"/>
+          <w:szCs w:val="20"/>
+        </w:rPr>
+        <w:t>call</w:t>
+      </w:r>
+      <w:proofErr w:type="spellEnd"/>
+      <w:r>
+        <w:rPr>
+          <w:rFonts w:ascii="Consolas" w:hAnsi="Consolas" w:cs="Consolas"/>
+          <w:color w:val="000000"/>
+          <w:sz w:val="20"/>
+          <w:szCs w:val="20"/>
+        </w:rPr>
+        <w:t>(</w:t>
+      </w:r>
+      <w:proofErr w:type="gramEnd"/>
+      <w:r>
+        <w:rPr>
+          <w:rFonts w:ascii="Consolas" w:hAnsi="Consolas" w:cs="Consolas"/>
+          <w:color w:val="000000"/>
+          <w:sz w:val="20"/>
+          <w:szCs w:val="20"/>
+        </w:rPr>
+        <w:t>[WIN_BIN_OPT_FUNC</w:t>
       </w:r>
     </w:p>
     <w:p>
@@ -3052,7 +5419,7 @@
           <w:sz w:val="20"/>
           <w:szCs w:val="20"/>
         </w:rPr>
-        <w:t>"15000"</w:t>
+        <w:t>"30000"</w:t>
       </w:r>
     </w:p>
     <w:p>
@@ -3083,7 +5450,27 @@
           <w:sz w:val="20"/>
           <w:szCs w:val="20"/>
         </w:rPr>
-        <w:t>"--step_len"</w:t>
+        <w:t>"--</w:t>
+      </w:r>
+      <w:proofErr w:type="spellStart"/>
+      <w:r>
+        <w:rPr>
+          <w:rFonts w:ascii="Consolas" w:hAnsi="Consolas" w:cs="Consolas"/>
+          <w:color w:val="00AA00"/>
+          <w:sz w:val="20"/>
+          <w:szCs w:val="20"/>
+        </w:rPr>
+        <w:t>step_len</w:t>
+      </w:r>
+      <w:proofErr w:type="spellEnd"/>
+      <w:r>
+        <w:rPr>
+          <w:rFonts w:ascii="Consolas" w:hAnsi="Consolas" w:cs="Consolas"/>
+          <w:color w:val="00AA00"/>
+          <w:sz w:val="20"/>
+          <w:szCs w:val="20"/>
+        </w:rPr>
+        <w:t>"</w:t>
       </w:r>
       <w:r>
         <w:rPr>
@@ -3132,7 +5519,27 @@
           <w:sz w:val="20"/>
           <w:szCs w:val="20"/>
         </w:rPr>
-        <w:t>"--chaotic_step_len"</w:t>
+        <w:t>"--</w:t>
+      </w:r>
+      <w:proofErr w:type="spellStart"/>
+      <w:r>
+        <w:rPr>
+          <w:rFonts w:ascii="Consolas" w:hAnsi="Consolas" w:cs="Consolas"/>
+          <w:color w:val="00AA00"/>
+          <w:sz w:val="20"/>
+          <w:szCs w:val="20"/>
+        </w:rPr>
+        <w:t>chaotic_step_len</w:t>
+      </w:r>
+      <w:proofErr w:type="spellEnd"/>
+      <w:r>
+        <w:rPr>
+          <w:rFonts w:ascii="Consolas" w:hAnsi="Consolas" w:cs="Consolas"/>
+          <w:color w:val="00AA00"/>
+          <w:sz w:val="20"/>
+          <w:szCs w:val="20"/>
+        </w:rPr>
+        <w:t>"</w:t>
       </w:r>
       <w:r>
         <w:rPr>
@@ -3199,7 +5606,7 @@
           <w:sz w:val="20"/>
           <w:szCs w:val="20"/>
         </w:rPr>
-        <w:t>"0.05"</w:t>
+        <w:t>"0.2"</w:t>
       </w:r>
     </w:p>
     <w:p>
@@ -3230,7 +5637,27 @@
           <w:sz w:val="20"/>
           <w:szCs w:val="20"/>
         </w:rPr>
-        <w:t>"--chaotic_coeff"</w:t>
+        <w:t>"--</w:t>
+      </w:r>
+      <w:proofErr w:type="spellStart"/>
+      <w:r>
+        <w:rPr>
+          <w:rFonts w:ascii="Consolas" w:hAnsi="Consolas" w:cs="Consolas"/>
+          <w:color w:val="00AA00"/>
+          <w:sz w:val="20"/>
+          <w:szCs w:val="20"/>
+        </w:rPr>
+        <w:t>chaotic_coeff</w:t>
+      </w:r>
+      <w:proofErr w:type="spellEnd"/>
+      <w:r>
+        <w:rPr>
+          <w:rFonts w:ascii="Consolas" w:hAnsi="Consolas" w:cs="Consolas"/>
+          <w:color w:val="00AA00"/>
+          <w:sz w:val="20"/>
+          <w:szCs w:val="20"/>
+        </w:rPr>
+        <w:t>"</w:t>
       </w:r>
       <w:r>
         <w:rPr>
@@ -3248,7 +5675,7 @@
           <w:sz w:val="20"/>
           <w:szCs w:val="20"/>
         </w:rPr>
-        <w:t>"20000"</w:t>
+        <w:t>'4000'</w:t>
       </w:r>
       <w:r>
         <w:rPr>
@@ -3266,7 +5693,7 @@
           <w:sz w:val="20"/>
           <w:szCs w:val="20"/>
         </w:rPr>
-        <w:t>#800</w:t>
+        <w:t>#"1500" #800</w:t>
       </w:r>
     </w:p>
     <w:p>
@@ -3297,7 +5724,27 @@
           <w:sz w:val="20"/>
           <w:szCs w:val="20"/>
         </w:rPr>
-        <w:t>"--chaotic_reduce"</w:t>
+        <w:t>"--</w:t>
+      </w:r>
+      <w:proofErr w:type="spellStart"/>
+      <w:r>
+        <w:rPr>
+          <w:rFonts w:ascii="Consolas" w:hAnsi="Consolas" w:cs="Consolas"/>
+          <w:color w:val="00AA00"/>
+          <w:sz w:val="20"/>
+          <w:szCs w:val="20"/>
+        </w:rPr>
+        <w:t>chaotic_reduce</w:t>
+      </w:r>
+      <w:proofErr w:type="spellEnd"/>
+      <w:r>
+        <w:rPr>
+          <w:rFonts w:ascii="Consolas" w:hAnsi="Consolas" w:cs="Consolas"/>
+          <w:color w:val="00AA00"/>
+          <w:sz w:val="20"/>
+          <w:szCs w:val="20"/>
+        </w:rPr>
+        <w:t>"</w:t>
       </w:r>
       <w:r>
         <w:rPr>
@@ -3315,7 +5762,7 @@
           <w:sz w:val="20"/>
           <w:szCs w:val="20"/>
         </w:rPr>
-        <w:t>"0.5"</w:t>
+        <w:t>"0.4"</w:t>
       </w:r>
     </w:p>
     <w:p>
@@ -3364,7 +5811,7 @@
           <w:sz w:val="20"/>
           <w:szCs w:val="20"/>
         </w:rPr>
-        <w:t>"5"</w:t>
+        <w:t>"6"</w:t>
       </w:r>
     </w:p>
     <w:p>
@@ -3404,21 +5851,50 @@
           <w:sz w:val="20"/>
           <w:szCs w:val="20"/>
         </w:rPr>
-        <w:t>, str(dim)</w:t>
-      </w:r>
-    </w:p>
-    <w:p>
-      <w:pPr>
-        <w:autoSpaceDE w:val="0"/>
-        <w:autoSpaceDN w:val="0"/>
-        <w:adjustRightInd w:val="0"/>
-        <w:spacing w:after="0" w:line="240" w:lineRule="auto"/>
-        <w:rPr>
-          <w:rFonts w:ascii="Consolas" w:hAnsi="Consolas" w:cs="Consolas"/>
-          <w:color w:val="000000"/>
-          <w:sz w:val="20"/>
-          <w:szCs w:val="20"/>
-          <w:lang w:val="ru-RU"/>
+        <w:t xml:space="preserve">, </w:t>
+      </w:r>
+      <w:proofErr w:type="spellStart"/>
+      <w:proofErr w:type="gramStart"/>
+      <w:r>
+        <w:rPr>
+          <w:rFonts w:ascii="Consolas" w:hAnsi="Consolas" w:cs="Consolas"/>
+          <w:color w:val="000000"/>
+          <w:sz w:val="20"/>
+          <w:szCs w:val="20"/>
+        </w:rPr>
+        <w:t>str</w:t>
+      </w:r>
+      <w:proofErr w:type="spellEnd"/>
+      <w:r>
+        <w:rPr>
+          <w:rFonts w:ascii="Consolas" w:hAnsi="Consolas" w:cs="Consolas"/>
+          <w:color w:val="000000"/>
+          <w:sz w:val="20"/>
+          <w:szCs w:val="20"/>
+        </w:rPr>
+        <w:t>(</w:t>
+      </w:r>
+      <w:proofErr w:type="gramEnd"/>
+      <w:r>
+        <w:rPr>
+          <w:rFonts w:ascii="Consolas" w:hAnsi="Consolas" w:cs="Consolas"/>
+          <w:color w:val="000000"/>
+          <w:sz w:val="20"/>
+          <w:szCs w:val="20"/>
+        </w:rPr>
+        <w:t>dim)</w:t>
+      </w:r>
+    </w:p>
+    <w:p>
+      <w:pPr>
+        <w:autoSpaceDE w:val="0"/>
+        <w:autoSpaceDN w:val="0"/>
+        <w:adjustRightInd w:val="0"/>
+        <w:spacing w:after="0" w:line="240" w:lineRule="auto"/>
+        <w:rPr>
+          <w:rFonts w:ascii="Consolas" w:hAnsi="Consolas" w:cs="Consolas"/>
+          <w:sz w:val="20"/>
+          <w:szCs w:val="20"/>
         </w:rPr>
       </w:pPr>
       <w:r>
@@ -3437,16 +5913,56 @@
           <w:sz w:val="20"/>
           <w:szCs w:val="20"/>
         </w:rPr>
-        <w:t>"--init_cond"</w:t>
-      </w:r>
-      <w:r>
-        <w:rPr>
-          <w:rFonts w:ascii="Consolas" w:hAnsi="Consolas" w:cs="Consolas"/>
-          <w:color w:val="000000"/>
-          <w:sz w:val="20"/>
-          <w:szCs w:val="20"/>
-        </w:rPr>
-        <w:t>, init_cond])</w:t>
+        <w:t>"--</w:t>
+      </w:r>
+      <w:proofErr w:type="spellStart"/>
+      <w:r>
+        <w:rPr>
+          <w:rFonts w:ascii="Consolas" w:hAnsi="Consolas" w:cs="Consolas"/>
+          <w:color w:val="00AA00"/>
+          <w:sz w:val="20"/>
+          <w:szCs w:val="20"/>
+        </w:rPr>
+        <w:t>init_cond</w:t>
+      </w:r>
+      <w:proofErr w:type="spellEnd"/>
+      <w:r>
+        <w:rPr>
+          <w:rFonts w:ascii="Consolas" w:hAnsi="Consolas" w:cs="Consolas"/>
+          <w:color w:val="00AA00"/>
+          <w:sz w:val="20"/>
+          <w:szCs w:val="20"/>
+        </w:rPr>
+        <w:t>"</w:t>
+      </w:r>
+      <w:r>
+        <w:rPr>
+          <w:rFonts w:ascii="Consolas" w:hAnsi="Consolas" w:cs="Consolas"/>
+          <w:color w:val="000000"/>
+          <w:sz w:val="20"/>
+          <w:szCs w:val="20"/>
+        </w:rPr>
+        <w:t xml:space="preserve">, </w:t>
+      </w:r>
+      <w:proofErr w:type="spellStart"/>
+      <w:r>
+        <w:rPr>
+          <w:rFonts w:ascii="Consolas" w:hAnsi="Consolas" w:cs="Consolas"/>
+          <w:color w:val="000000"/>
+          <w:sz w:val="20"/>
+          <w:szCs w:val="20"/>
+        </w:rPr>
+        <w:t>init_cond</w:t>
+      </w:r>
+      <w:proofErr w:type="spellEnd"/>
+      <w:r>
+        <w:rPr>
+          <w:rFonts w:ascii="Consolas" w:hAnsi="Consolas" w:cs="Consolas"/>
+          <w:color w:val="000000"/>
+          <w:sz w:val="20"/>
+          <w:szCs w:val="20"/>
+        </w:rPr>
+        <w:t>])</w:t>
       </w:r>
     </w:p>
     <w:p>
@@ -3486,26 +6002,7 @@
         <w:t>RANDOM initial conditions [-5, 5]</w:t>
       </w:r>
     </w:p>
-    <w:p>
-      <w:pPr>
-        <w:autoSpaceDE w:val="0"/>
-        <w:autoSpaceDN w:val="0"/>
-        <w:adjustRightInd w:val="0"/>
-        <w:spacing w:after="0" w:line="240" w:lineRule="auto"/>
-        <w:rPr>
-          <w:rFonts w:ascii="Consolas" w:hAnsi="Consolas" w:cs="Consolas"/>
-          <w:sz w:val="20"/>
-          <w:szCs w:val="20"/>
-        </w:rPr>
-      </w:pPr>
-    </w:p>
-    <w:p>
-      <w:pPr>
-        <w:rPr>
-          <w:lang w:val="ru-RU"/>
-        </w:rPr>
-      </w:pPr>
-    </w:p>
+    <w:p/>
     <w:sectPr>
       <w:pgSz w:w="12240" w:h="15840"/>
       <w:pgMar w:top="1440" w:right="1440" w:bottom="1440" w:left="1440" w:header="720" w:footer="720" w:gutter="0"/>
@@ -4069,6 +6566,32 @@
     <w:pPr>
       <w:spacing w:after="0" w:line="240" w:lineRule="auto"/>
     </w:pPr>
+  </w:style>
+  <w:style w:type="table" w:styleId="TableGrid">
+    <w:name w:val="Table Grid"/>
+    <w:basedOn w:val="TableNormal"/>
+    <w:uiPriority w:val="59"/>
+    <w:rsid w:val="006418D3"/>
+    <w:pPr>
+      <w:spacing w:after="0" w:line="240" w:lineRule="auto"/>
+    </w:pPr>
+    <w:tblPr>
+      <w:tblInd w:w="0" w:type="dxa"/>
+      <w:tblBorders>
+        <w:top w:val="single" w:sz="4" w:space="0" w:color="auto"/>
+        <w:left w:val="single" w:sz="4" w:space="0" w:color="auto"/>
+        <w:bottom w:val="single" w:sz="4" w:space="0" w:color="auto"/>
+        <w:right w:val="single" w:sz="4" w:space="0" w:color="auto"/>
+        <w:insideH w:val="single" w:sz="4" w:space="0" w:color="auto"/>
+        <w:insideV w:val="single" w:sz="4" w:space="0" w:color="auto"/>
+      </w:tblBorders>
+      <w:tblCellMar>
+        <w:top w:w="0" w:type="dxa"/>
+        <w:left w:w="108" w:type="dxa"/>
+        <w:bottom w:w="0" w:type="dxa"/>
+        <w:right w:w="108" w:type="dxa"/>
+      </w:tblCellMar>
+    </w:tblPr>
   </w:style>
 </w:styles>
 </file>

</xml_diff>